<commit_message>
Approval - Template Weekly Report
</commit_message>
<xml_diff>
--- a/Docs/Templates/Template Weekly Report.docx
+++ b/Docs/Templates/Template Weekly Report.docx
@@ -1,6 +1,6 @@
 
 <file path=word/document.xml><?xml version="1.0" encoding="utf-8"?>
-<w:document xmlns:wpc="http://schemas.microsoft.com/office/word/2010/wordprocessingCanvas" xmlns:mc="http://schemas.openxmlformats.org/markup-compatibility/2006" xmlns:o="urn:schemas-microsoft-com:office:office" xmlns:r="http://schemas.openxmlformats.org/officeDocument/2006/relationships" xmlns:m="http://schemas.openxmlformats.org/officeDocument/2006/math" xmlns:v="urn:schemas-microsoft-com:vml" xmlns:wp14="http://schemas.microsoft.com/office/word/2010/wordprocessingDrawing" xmlns:wp="http://schemas.openxmlformats.org/drawingml/2006/wordprocessingDrawing" xmlns:w10="urn:schemas-microsoft-com:office:word" xmlns:w="http://schemas.openxmlformats.org/wordprocessingml/2006/main" xmlns:w14="http://schemas.microsoft.com/office/word/2010/wordml" xmlns:wpg="http://schemas.microsoft.com/office/word/2010/wordprocessingGroup" xmlns:wpi="http://schemas.microsoft.com/office/word/2010/wordprocessingInk" xmlns:wne="http://schemas.microsoft.com/office/word/2006/wordml" xmlns:wps="http://schemas.microsoft.com/office/word/2010/wordprocessingShape" mc:Ignorable="w14 wp14">
+<w:document xmlns:wpc="http://schemas.microsoft.com/office/word/2010/wordprocessingCanvas" xmlns:mc="http://schemas.openxmlformats.org/markup-compatibility/2006" xmlns:o="urn:schemas-microsoft-com:office:office" xmlns:r="http://schemas.openxmlformats.org/officeDocument/2006/relationships" xmlns:m="http://schemas.openxmlformats.org/officeDocument/2006/math" xmlns:v="urn:schemas-microsoft-com:vml" xmlns:wp14="http://schemas.microsoft.com/office/word/2010/wordprocessingDrawing" xmlns:wp="http://schemas.openxmlformats.org/drawingml/2006/wordprocessingDrawing" xmlns:w10="urn:schemas-microsoft-com:office:word" xmlns:w="http://schemas.openxmlformats.org/wordprocessingml/2006/main" xmlns:w14="http://schemas.microsoft.com/office/word/2010/wordml" xmlns:w15="http://schemas.microsoft.com/office/word/2012/wordml" xmlns:wpg="http://schemas.microsoft.com/office/word/2010/wordprocessingGroup" xmlns:wpi="http://schemas.microsoft.com/office/word/2010/wordprocessingInk" xmlns:wne="http://schemas.microsoft.com/office/word/2006/wordml" xmlns:wps="http://schemas.microsoft.com/office/word/2010/wordprocessingShape" mc:Ignorable="w14 w15 wp14">
   <w:body>
     <w:sdt>
       <w:sdtPr>
@@ -582,10 +582,10 @@
               <w:lang w:val="en-US"/>
             </w:rPr>
             <w:sectPr>
-              <w:headerReference w:type="default" r:id="rId10"/>
-              <w:footerReference w:type="default" r:id="rId11"/>
-              <w:headerReference w:type="first" r:id="rId12"/>
-              <w:footerReference w:type="first" r:id="rId13"/>
+              <w:headerReference w:type="default" r:id="rId9"/>
+              <w:footerReference w:type="default" r:id="rId10"/>
+              <w:headerReference w:type="first" r:id="rId11"/>
+              <w:footerReference w:type="first" r:id="rId12"/>
               <w:pgSz w:w="11906" w:h="16838"/>
               <w:pgMar w:top="1417" w:right="1701" w:bottom="1417" w:left="1701" w:header="708" w:footer="708" w:gutter="0"/>
               <w:pgNumType w:fmt="lowerRoman" w:start="1"/>
@@ -639,6 +639,16 @@
           </w:r>
         </w:p>
         <w:p>
+          <w:pPr>
+            <w:pStyle w:val="TOC1"/>
+            <w:tabs>
+              <w:tab w:val="left" w:pos="440"/>
+              <w:tab w:val="right" w:leader="dot" w:pos="8494"/>
+            </w:tabs>
+            <w:rPr>
+              <w:noProof/>
+            </w:rPr>
+          </w:pPr>
           <w:r>
             <w:rPr>
               <w:lang w:val="en-US"/>
@@ -654,14 +664,836 @@
             </w:rPr>
             <w:fldChar w:fldCharType="separate"/>
           </w:r>
-          <w:r>
+          <w:hyperlink w:anchor="_Toc350588671" w:history="1">
+            <w:r>
+              <w:rPr>
+                <w:rStyle w:val="Hyperlink"/>
+                <w:noProof/>
+                <w:lang w:val="en-US"/>
+              </w:rPr>
+              <w:t>1.</w:t>
+            </w:r>
+            <w:r>
+              <w:rPr>
+                <w:noProof/>
+              </w:rPr>
+              <w:tab/>
+            </w:r>
+            <w:r>
+              <w:rPr>
+                <w:rStyle w:val="Hyperlink"/>
+                <w:noProof/>
+                <w:lang w:val="en-US"/>
+              </w:rPr>
+              <w:t>Week Activities</w:t>
+            </w:r>
+            <w:r>
+              <w:rPr>
+                <w:noProof/>
+                <w:webHidden/>
+              </w:rPr>
+              <w:tab/>
+            </w:r>
+            <w:r>
+              <w:rPr>
+                <w:noProof/>
+                <w:webHidden/>
+              </w:rPr>
+              <w:fldChar w:fldCharType="begin"/>
+            </w:r>
+            <w:r>
+              <w:rPr>
+                <w:noProof/>
+                <w:webHidden/>
+              </w:rPr>
+              <w:instrText xml:space="preserve"> PAGEREF _Toc350588671 \h </w:instrText>
+            </w:r>
+            <w:r>
+              <w:rPr>
+                <w:noProof/>
+                <w:webHidden/>
+              </w:rPr>
+            </w:r>
+            <w:r>
+              <w:rPr>
+                <w:noProof/>
+                <w:webHidden/>
+              </w:rPr>
+              <w:fldChar w:fldCharType="separate"/>
+            </w:r>
+            <w:r>
+              <w:rPr>
+                <w:noProof/>
+                <w:webHidden/>
+              </w:rPr>
+              <w:t>1</w:t>
+            </w:r>
+            <w:r>
+              <w:rPr>
+                <w:noProof/>
+                <w:webHidden/>
+              </w:rPr>
+              <w:fldChar w:fldCharType="end"/>
+            </w:r>
+          </w:hyperlink>
+        </w:p>
+        <w:p>
+          <w:pPr>
+            <w:pStyle w:val="TOC1"/>
+            <w:tabs>
+              <w:tab w:val="left" w:pos="660"/>
+              <w:tab w:val="right" w:leader="dot" w:pos="8494"/>
+            </w:tabs>
             <w:rPr>
-              <w:b/>
-              <w:bCs/>
               <w:noProof/>
             </w:rPr>
-            <w:t>Não foi encontrada nenhuma entrada de índice.</w:t>
-          </w:r>
+          </w:pPr>
+          <w:hyperlink w:anchor="_Toc350588672" w:history="1">
+            <w:r>
+              <w:rPr>
+                <w:rStyle w:val="Hyperlink"/>
+                <w:noProof/>
+                <w:lang w:val="en-US"/>
+              </w:rPr>
+              <w:t>1.1.</w:t>
+            </w:r>
+            <w:r>
+              <w:rPr>
+                <w:noProof/>
+              </w:rPr>
+              <w:tab/>
+            </w:r>
+            <w:r>
+              <w:rPr>
+                <w:rStyle w:val="Hyperlink"/>
+                <w:noProof/>
+                <w:lang w:val="en-US"/>
+              </w:rPr>
+              <w:t>Work Executed</w:t>
+            </w:r>
+            <w:r>
+              <w:rPr>
+                <w:noProof/>
+                <w:webHidden/>
+              </w:rPr>
+              <w:tab/>
+            </w:r>
+            <w:r>
+              <w:rPr>
+                <w:noProof/>
+                <w:webHidden/>
+              </w:rPr>
+              <w:fldChar w:fldCharType="begin"/>
+            </w:r>
+            <w:r>
+              <w:rPr>
+                <w:noProof/>
+                <w:webHidden/>
+              </w:rPr>
+              <w:instrText xml:space="preserve"> PAGEREF _Toc350588672 \h </w:instrText>
+            </w:r>
+            <w:r>
+              <w:rPr>
+                <w:noProof/>
+                <w:webHidden/>
+              </w:rPr>
+            </w:r>
+            <w:r>
+              <w:rPr>
+                <w:noProof/>
+                <w:webHidden/>
+              </w:rPr>
+              <w:fldChar w:fldCharType="separate"/>
+            </w:r>
+            <w:r>
+              <w:rPr>
+                <w:noProof/>
+                <w:webHidden/>
+              </w:rPr>
+              <w:t>1</w:t>
+            </w:r>
+            <w:r>
+              <w:rPr>
+                <w:noProof/>
+                <w:webHidden/>
+              </w:rPr>
+              <w:fldChar w:fldCharType="end"/>
+            </w:r>
+          </w:hyperlink>
+        </w:p>
+        <w:p>
+          <w:pPr>
+            <w:pStyle w:val="TOC1"/>
+            <w:tabs>
+              <w:tab w:val="left" w:pos="660"/>
+              <w:tab w:val="right" w:leader="dot" w:pos="8494"/>
+            </w:tabs>
+            <w:rPr>
+              <w:noProof/>
+            </w:rPr>
+          </w:pPr>
+          <w:hyperlink w:anchor="_Toc350588673" w:history="1">
+            <w:r>
+              <w:rPr>
+                <w:rStyle w:val="Hyperlink"/>
+                <w:noProof/>
+                <w:lang w:val="en-US"/>
+              </w:rPr>
+              <w:t>1.2.</w:t>
+            </w:r>
+            <w:r>
+              <w:rPr>
+                <w:noProof/>
+              </w:rPr>
+              <w:tab/>
+            </w:r>
+            <w:r>
+              <w:rPr>
+                <w:rStyle w:val="Hyperlink"/>
+                <w:noProof/>
+                <w:lang w:val="en-US"/>
+              </w:rPr>
+              <w:t>Achievements</w:t>
+            </w:r>
+            <w:r>
+              <w:rPr>
+                <w:noProof/>
+                <w:webHidden/>
+              </w:rPr>
+              <w:tab/>
+            </w:r>
+            <w:r>
+              <w:rPr>
+                <w:noProof/>
+                <w:webHidden/>
+              </w:rPr>
+              <w:fldChar w:fldCharType="begin"/>
+            </w:r>
+            <w:r>
+              <w:rPr>
+                <w:noProof/>
+                <w:webHidden/>
+              </w:rPr>
+              <w:instrText xml:space="preserve"> PAGEREF _Toc350588673 \h </w:instrText>
+            </w:r>
+            <w:r>
+              <w:rPr>
+                <w:noProof/>
+                <w:webHidden/>
+              </w:rPr>
+            </w:r>
+            <w:r>
+              <w:rPr>
+                <w:noProof/>
+                <w:webHidden/>
+              </w:rPr>
+              <w:fldChar w:fldCharType="separate"/>
+            </w:r>
+            <w:r>
+              <w:rPr>
+                <w:noProof/>
+                <w:webHidden/>
+              </w:rPr>
+              <w:t>1</w:t>
+            </w:r>
+            <w:r>
+              <w:rPr>
+                <w:noProof/>
+                <w:webHidden/>
+              </w:rPr>
+              <w:fldChar w:fldCharType="end"/>
+            </w:r>
+          </w:hyperlink>
+        </w:p>
+        <w:p>
+          <w:pPr>
+            <w:pStyle w:val="TOC1"/>
+            <w:tabs>
+              <w:tab w:val="left" w:pos="440"/>
+              <w:tab w:val="right" w:leader="dot" w:pos="8494"/>
+            </w:tabs>
+            <w:rPr>
+              <w:noProof/>
+            </w:rPr>
+          </w:pPr>
+          <w:hyperlink w:anchor="_Toc350588674" w:history="1">
+            <w:r>
+              <w:rPr>
+                <w:rStyle w:val="Hyperlink"/>
+                <w:noProof/>
+                <w:lang w:val="en-US"/>
+              </w:rPr>
+              <w:t>2.</w:t>
+            </w:r>
+            <w:r>
+              <w:rPr>
+                <w:noProof/>
+              </w:rPr>
+              <w:tab/>
+            </w:r>
+            <w:r>
+              <w:rPr>
+                <w:rStyle w:val="Hyperlink"/>
+                <w:noProof/>
+                <w:lang w:val="en-US"/>
+              </w:rPr>
+              <w:t>Impediments</w:t>
+            </w:r>
+            <w:r>
+              <w:rPr>
+                <w:noProof/>
+                <w:webHidden/>
+              </w:rPr>
+              <w:tab/>
+            </w:r>
+            <w:r>
+              <w:rPr>
+                <w:noProof/>
+                <w:webHidden/>
+              </w:rPr>
+              <w:fldChar w:fldCharType="begin"/>
+            </w:r>
+            <w:r>
+              <w:rPr>
+                <w:noProof/>
+                <w:webHidden/>
+              </w:rPr>
+              <w:instrText xml:space="preserve"> PAGEREF _Toc350588674 \h </w:instrText>
+            </w:r>
+            <w:r>
+              <w:rPr>
+                <w:noProof/>
+                <w:webHidden/>
+              </w:rPr>
+            </w:r>
+            <w:r>
+              <w:rPr>
+                <w:noProof/>
+                <w:webHidden/>
+              </w:rPr>
+              <w:fldChar w:fldCharType="separate"/>
+            </w:r>
+            <w:r>
+              <w:rPr>
+                <w:noProof/>
+                <w:webHidden/>
+              </w:rPr>
+              <w:t>1</w:t>
+            </w:r>
+            <w:r>
+              <w:rPr>
+                <w:noProof/>
+                <w:webHidden/>
+              </w:rPr>
+              <w:fldChar w:fldCharType="end"/>
+            </w:r>
+          </w:hyperlink>
+        </w:p>
+        <w:p>
+          <w:pPr>
+            <w:pStyle w:val="TOC1"/>
+            <w:tabs>
+              <w:tab w:val="left" w:pos="440"/>
+              <w:tab w:val="right" w:leader="dot" w:pos="8494"/>
+            </w:tabs>
+            <w:rPr>
+              <w:noProof/>
+            </w:rPr>
+          </w:pPr>
+          <w:hyperlink w:anchor="_Toc350588675" w:history="1">
+            <w:r>
+              <w:rPr>
+                <w:rStyle w:val="Hyperlink"/>
+                <w:noProof/>
+                <w:lang w:val="en-US"/>
+              </w:rPr>
+              <w:t>3.</w:t>
+            </w:r>
+            <w:r>
+              <w:rPr>
+                <w:noProof/>
+              </w:rPr>
+              <w:tab/>
+            </w:r>
+            <w:r>
+              <w:rPr>
+                <w:rStyle w:val="Hyperlink"/>
+                <w:noProof/>
+                <w:lang w:val="en-US"/>
+              </w:rPr>
+              <w:t>Plans For Next Week</w:t>
+            </w:r>
+            <w:r>
+              <w:rPr>
+                <w:noProof/>
+                <w:webHidden/>
+              </w:rPr>
+              <w:tab/>
+            </w:r>
+            <w:r>
+              <w:rPr>
+                <w:noProof/>
+                <w:webHidden/>
+              </w:rPr>
+              <w:fldChar w:fldCharType="begin"/>
+            </w:r>
+            <w:r>
+              <w:rPr>
+                <w:noProof/>
+                <w:webHidden/>
+              </w:rPr>
+              <w:instrText xml:space="preserve"> PAGEREF _Toc350588675 \h </w:instrText>
+            </w:r>
+            <w:r>
+              <w:rPr>
+                <w:noProof/>
+                <w:webHidden/>
+              </w:rPr>
+            </w:r>
+            <w:r>
+              <w:rPr>
+                <w:noProof/>
+                <w:webHidden/>
+              </w:rPr>
+              <w:fldChar w:fldCharType="separate"/>
+            </w:r>
+            <w:r>
+              <w:rPr>
+                <w:noProof/>
+                <w:webHidden/>
+              </w:rPr>
+              <w:t>1</w:t>
+            </w:r>
+            <w:r>
+              <w:rPr>
+                <w:noProof/>
+                <w:webHidden/>
+              </w:rPr>
+              <w:fldChar w:fldCharType="end"/>
+            </w:r>
+          </w:hyperlink>
+        </w:p>
+        <w:p>
+          <w:pPr>
+            <w:pStyle w:val="TOC1"/>
+            <w:tabs>
+              <w:tab w:val="left" w:pos="440"/>
+              <w:tab w:val="right" w:leader="dot" w:pos="8494"/>
+            </w:tabs>
+            <w:rPr>
+              <w:noProof/>
+            </w:rPr>
+          </w:pPr>
+          <w:hyperlink w:anchor="_Toc350588676" w:history="1">
+            <w:r>
+              <w:rPr>
+                <w:rStyle w:val="Hyperlink"/>
+                <w:noProof/>
+                <w:lang w:val="en-US"/>
+              </w:rPr>
+              <w:t>4.</w:t>
+            </w:r>
+            <w:r>
+              <w:rPr>
+                <w:noProof/>
+              </w:rPr>
+              <w:tab/>
+            </w:r>
+            <w:r>
+              <w:rPr>
+                <w:rStyle w:val="Hyperlink"/>
+                <w:noProof/>
+                <w:lang w:val="en-US"/>
+              </w:rPr>
+              <w:t>Progress</w:t>
+            </w:r>
+            <w:r>
+              <w:rPr>
+                <w:noProof/>
+                <w:webHidden/>
+              </w:rPr>
+              <w:tab/>
+            </w:r>
+            <w:r>
+              <w:rPr>
+                <w:noProof/>
+                <w:webHidden/>
+              </w:rPr>
+              <w:fldChar w:fldCharType="begin"/>
+            </w:r>
+            <w:r>
+              <w:rPr>
+                <w:noProof/>
+                <w:webHidden/>
+              </w:rPr>
+              <w:instrText xml:space="preserve"> PAGEREF _Toc350588676 \h </w:instrText>
+            </w:r>
+            <w:r>
+              <w:rPr>
+                <w:noProof/>
+                <w:webHidden/>
+              </w:rPr>
+            </w:r>
+            <w:r>
+              <w:rPr>
+                <w:noProof/>
+                <w:webHidden/>
+              </w:rPr>
+              <w:fldChar w:fldCharType="separate"/>
+            </w:r>
+            <w:r>
+              <w:rPr>
+                <w:noProof/>
+                <w:webHidden/>
+              </w:rPr>
+              <w:t>1</w:t>
+            </w:r>
+            <w:r>
+              <w:rPr>
+                <w:noProof/>
+                <w:webHidden/>
+              </w:rPr>
+              <w:fldChar w:fldCharType="end"/>
+            </w:r>
+          </w:hyperlink>
+        </w:p>
+        <w:p>
+          <w:pPr>
+            <w:pStyle w:val="TOC1"/>
+            <w:tabs>
+              <w:tab w:val="left" w:pos="660"/>
+              <w:tab w:val="right" w:leader="dot" w:pos="8494"/>
+            </w:tabs>
+            <w:rPr>
+              <w:noProof/>
+            </w:rPr>
+          </w:pPr>
+          <w:hyperlink w:anchor="_Toc350588677" w:history="1">
+            <w:r>
+              <w:rPr>
+                <w:rStyle w:val="Hyperlink"/>
+                <w:noProof/>
+                <w:lang w:val="en-US"/>
+              </w:rPr>
+              <w:t>4.1.</w:t>
+            </w:r>
+            <w:r>
+              <w:rPr>
+                <w:noProof/>
+              </w:rPr>
+              <w:tab/>
+            </w:r>
+            <w:r>
+              <w:rPr>
+                <w:rStyle w:val="Hyperlink"/>
+                <w:noProof/>
+                <w:lang w:val="en-US"/>
+              </w:rPr>
+              <w:t>Earned value and/or Gantt Image</w:t>
+            </w:r>
+            <w:r>
+              <w:rPr>
+                <w:noProof/>
+                <w:webHidden/>
+              </w:rPr>
+              <w:tab/>
+            </w:r>
+            <w:r>
+              <w:rPr>
+                <w:noProof/>
+                <w:webHidden/>
+              </w:rPr>
+              <w:fldChar w:fldCharType="begin"/>
+            </w:r>
+            <w:r>
+              <w:rPr>
+                <w:noProof/>
+                <w:webHidden/>
+              </w:rPr>
+              <w:instrText xml:space="preserve"> PAGEREF _Toc350588677 \h </w:instrText>
+            </w:r>
+            <w:r>
+              <w:rPr>
+                <w:noProof/>
+                <w:webHidden/>
+              </w:rPr>
+            </w:r>
+            <w:r>
+              <w:rPr>
+                <w:noProof/>
+                <w:webHidden/>
+              </w:rPr>
+              <w:fldChar w:fldCharType="separate"/>
+            </w:r>
+            <w:r>
+              <w:rPr>
+                <w:noProof/>
+                <w:webHidden/>
+              </w:rPr>
+              <w:t>1</w:t>
+            </w:r>
+            <w:r>
+              <w:rPr>
+                <w:noProof/>
+                <w:webHidden/>
+              </w:rPr>
+              <w:fldChar w:fldCharType="end"/>
+            </w:r>
+          </w:hyperlink>
+        </w:p>
+        <w:p>
+          <w:pPr>
+            <w:pStyle w:val="TOC1"/>
+            <w:tabs>
+              <w:tab w:val="left" w:pos="660"/>
+              <w:tab w:val="right" w:leader="dot" w:pos="8494"/>
+            </w:tabs>
+            <w:rPr>
+              <w:noProof/>
+            </w:rPr>
+          </w:pPr>
+          <w:hyperlink w:anchor="_Toc350588678" w:history="1">
+            <w:r>
+              <w:rPr>
+                <w:rStyle w:val="Hyperlink"/>
+                <w:noProof/>
+                <w:lang w:val="en-US"/>
+              </w:rPr>
+              <w:t>4.2.</w:t>
+            </w:r>
+            <w:r>
+              <w:rPr>
+                <w:noProof/>
+              </w:rPr>
+              <w:tab/>
+            </w:r>
+            <w:r>
+              <w:rPr>
+                <w:rStyle w:val="Hyperlink"/>
+                <w:noProof/>
+                <w:lang w:val="en-US"/>
+              </w:rPr>
+              <w:t>Effort by task</w:t>
+            </w:r>
+            <w:r>
+              <w:rPr>
+                <w:noProof/>
+                <w:webHidden/>
+              </w:rPr>
+              <w:tab/>
+            </w:r>
+            <w:r>
+              <w:rPr>
+                <w:noProof/>
+                <w:webHidden/>
+              </w:rPr>
+              <w:fldChar w:fldCharType="begin"/>
+            </w:r>
+            <w:r>
+              <w:rPr>
+                <w:noProof/>
+                <w:webHidden/>
+              </w:rPr>
+              <w:instrText xml:space="preserve"> PAGEREF _Toc350588678 \h </w:instrText>
+            </w:r>
+            <w:r>
+              <w:rPr>
+                <w:noProof/>
+                <w:webHidden/>
+              </w:rPr>
+            </w:r>
+            <w:r>
+              <w:rPr>
+                <w:noProof/>
+                <w:webHidden/>
+              </w:rPr>
+              <w:fldChar w:fldCharType="separate"/>
+            </w:r>
+            <w:r>
+              <w:rPr>
+                <w:noProof/>
+                <w:webHidden/>
+              </w:rPr>
+              <w:t>1</w:t>
+            </w:r>
+            <w:r>
+              <w:rPr>
+                <w:noProof/>
+                <w:webHidden/>
+              </w:rPr>
+              <w:fldChar w:fldCharType="end"/>
+            </w:r>
+          </w:hyperlink>
+        </w:p>
+        <w:p>
+          <w:pPr>
+            <w:pStyle w:val="TOC1"/>
+            <w:tabs>
+              <w:tab w:val="left" w:pos="660"/>
+              <w:tab w:val="right" w:leader="dot" w:pos="8494"/>
+            </w:tabs>
+            <w:rPr>
+              <w:noProof/>
+            </w:rPr>
+          </w:pPr>
+          <w:hyperlink w:anchor="_Toc350588679" w:history="1">
+            <w:r>
+              <w:rPr>
+                <w:rStyle w:val="Hyperlink"/>
+                <w:noProof/>
+                <w:lang w:val="en-US"/>
+              </w:rPr>
+              <w:t>4.3.</w:t>
+            </w:r>
+            <w:r>
+              <w:rPr>
+                <w:noProof/>
+              </w:rPr>
+              <w:tab/>
+            </w:r>
+            <w:r>
+              <w:rPr>
+                <w:rStyle w:val="Hyperlink"/>
+                <w:noProof/>
+                <w:lang w:val="en-US"/>
+              </w:rPr>
+              <w:t>Individual effort</w:t>
+            </w:r>
+            <w:r>
+              <w:rPr>
+                <w:noProof/>
+                <w:webHidden/>
+              </w:rPr>
+              <w:tab/>
+            </w:r>
+            <w:r>
+              <w:rPr>
+                <w:noProof/>
+                <w:webHidden/>
+              </w:rPr>
+              <w:fldChar w:fldCharType="begin"/>
+            </w:r>
+            <w:r>
+              <w:rPr>
+                <w:noProof/>
+                <w:webHidden/>
+              </w:rPr>
+              <w:instrText xml:space="preserve"> PAGEREF _Toc350588679 \h </w:instrText>
+            </w:r>
+            <w:r>
+              <w:rPr>
+                <w:noProof/>
+                <w:webHidden/>
+              </w:rPr>
+            </w:r>
+            <w:r>
+              <w:rPr>
+                <w:noProof/>
+                <w:webHidden/>
+              </w:rPr>
+              <w:fldChar w:fldCharType="separate"/>
+            </w:r>
+            <w:r>
+              <w:rPr>
+                <w:noProof/>
+                <w:webHidden/>
+              </w:rPr>
+              <w:t>2</w:t>
+            </w:r>
+            <w:r>
+              <w:rPr>
+                <w:noProof/>
+                <w:webHidden/>
+              </w:rPr>
+              <w:fldChar w:fldCharType="end"/>
+            </w:r>
+          </w:hyperlink>
+        </w:p>
+        <w:p>
+          <w:pPr>
+            <w:pStyle w:val="TOC1"/>
+            <w:tabs>
+              <w:tab w:val="left" w:pos="440"/>
+              <w:tab w:val="right" w:leader="dot" w:pos="8494"/>
+            </w:tabs>
+            <w:rPr>
+              <w:noProof/>
+            </w:rPr>
+          </w:pPr>
+          <w:hyperlink w:anchor="_Toc350588680" w:history="1">
+            <w:r>
+              <w:rPr>
+                <w:rStyle w:val="Hyperlink"/>
+                <w:noProof/>
+                <w:lang w:val="en-US"/>
+              </w:rPr>
+              <w:t>5.</w:t>
+            </w:r>
+            <w:r>
+              <w:rPr>
+                <w:noProof/>
+              </w:rPr>
+              <w:tab/>
+            </w:r>
+            <w:r>
+              <w:rPr>
+                <w:rStyle w:val="Hyperlink"/>
+                <w:noProof/>
+                <w:lang w:val="en-US"/>
+              </w:rPr>
+              <w:t>Individual log</w:t>
+            </w:r>
+            <w:r>
+              <w:rPr>
+                <w:noProof/>
+                <w:webHidden/>
+              </w:rPr>
+              <w:tab/>
+            </w:r>
+            <w:r>
+              <w:rPr>
+                <w:noProof/>
+                <w:webHidden/>
+              </w:rPr>
+              <w:fldChar w:fldCharType="begin"/>
+            </w:r>
+            <w:r>
+              <w:rPr>
+                <w:noProof/>
+                <w:webHidden/>
+              </w:rPr>
+              <w:instrText xml:space="preserve"> PAGEREF _Toc350588680 \h </w:instrText>
+            </w:r>
+            <w:r>
+              <w:rPr>
+                <w:noProof/>
+                <w:webHidden/>
+              </w:rPr>
+            </w:r>
+            <w:r>
+              <w:rPr>
+                <w:noProof/>
+                <w:webHidden/>
+              </w:rPr>
+              <w:fldChar w:fldCharType="separate"/>
+            </w:r>
+            <w:r>
+              <w:rPr>
+                <w:noProof/>
+                <w:webHidden/>
+              </w:rPr>
+              <w:t>2</w:t>
+            </w:r>
+            <w:r>
+              <w:rPr>
+                <w:noProof/>
+                <w:webHidden/>
+              </w:rPr>
+              <w:fldChar w:fldCharType="end"/>
+            </w:r>
+          </w:hyperlink>
+        </w:p>
+        <w:p>
           <w:r>
             <w:rPr>
               <w:lang w:val="en-US"/>
@@ -672,6 +1504,11 @@
       </w:sdtContent>
     </w:sdt>
     <w:p>
+      <w:pPr>
+        <w:rPr>
+          <w:lang w:val="en-GB"/>
+        </w:rPr>
+      </w:pPr>
       <w:r>
         <w:rPr>
           <w:rFonts w:asciiTheme="majorHAnsi" w:eastAsiaTheme="majorEastAsia" w:hAnsiTheme="majorHAnsi" w:cstheme="majorBidi"/>
@@ -680,11 +1517,17 @@
           <w:color w:val="365F91" w:themeColor="accent1" w:themeShade="BF"/>
           <w:sz w:val="28"/>
           <w:szCs w:val="28"/>
+          <w:lang w:val="en-GB"/>
         </w:rPr>
         <w:t>Images</w:t>
       </w:r>
     </w:p>
     <w:p>
+      <w:pPr>
+        <w:rPr>
+          <w:lang w:val="en-GB"/>
+        </w:rPr>
+      </w:pPr>
       <w:r>
         <w:rPr>
           <w:lang w:val="en-US"/>
@@ -692,6 +1535,9 @@
         <w:fldChar w:fldCharType="begin"/>
       </w:r>
       <w:r>
+        <w:rPr>
+          <w:lang w:val="en-GB"/>
+        </w:rPr>
         <w:instrText xml:space="preserve"> TOC \h \z \c "Figure" </w:instrText>
       </w:r>
       <w:r>
@@ -705,8 +1551,9 @@
           <w:b/>
           <w:bCs/>
           <w:noProof/>
-        </w:rPr>
-        <w:t>Não foi encontrada nenhuma entrada do índice de ilustrações.</w:t>
+          <w:lang w:val="en-US"/>
+        </w:rPr>
+        <w:t>No table of figures entries found.</w:t>
       </w:r>
       <w:r>
         <w:rPr>
@@ -716,6 +1563,7 @@
       </w:r>
     </w:p>
     <w:p>
+      <w:proofErr w:type="spellStart"/>
       <w:r>
         <w:rPr>
           <w:rFonts w:asciiTheme="majorHAnsi" w:eastAsiaTheme="majorEastAsia" w:hAnsiTheme="majorHAnsi" w:cstheme="majorBidi"/>
@@ -727,6 +1575,7 @@
         </w:rPr>
         <w:t>Tables</w:t>
       </w:r>
+      <w:proofErr w:type="spellEnd"/>
     </w:p>
     <w:p>
       <w:pPr>
@@ -1234,7 +2083,21 @@
                 <w:rFonts w:eastAsiaTheme="minorHAnsi"/>
                 <w:lang w:val="en-US"/>
               </w:rPr>
-              <w:t>08-02-2013</w:t>
+              <w:t>08-0</w:t>
+            </w:r>
+            <w:r>
+              <w:rPr>
+                <w:rFonts w:eastAsiaTheme="minorHAnsi"/>
+                <w:lang w:val="en-US"/>
+              </w:rPr>
+              <w:t>3</w:t>
+            </w:r>
+            <w:r>
+              <w:rPr>
+                <w:rFonts w:eastAsiaTheme="minorHAnsi"/>
+                <w:lang w:val="en-US"/>
+              </w:rPr>
+              <w:t>-2013</w:t>
             </w:r>
           </w:p>
         </w:tc>
@@ -1322,6 +2185,13 @@
                 <w:lang w:val="en-US"/>
               </w:rPr>
             </w:pPr>
+            <w:r>
+              <w:rPr>
+                <w:rFonts w:eastAsiaTheme="minorHAnsi"/>
+                <w:lang w:val="en-US"/>
+              </w:rPr>
+              <w:t>09-03-2013</w:t>
+            </w:r>
           </w:p>
         </w:tc>
         <w:tc>
@@ -1336,28 +2206,12 @@
                 <w:lang w:val="en-US"/>
               </w:rPr>
             </w:pPr>
-            <w:proofErr w:type="spellStart"/>
-            <w:r>
-              <w:rPr>
-                <w:lang w:val="en-US"/>
-              </w:rPr>
-              <w:t>Rui</w:t>
-            </w:r>
-            <w:proofErr w:type="spellEnd"/>
-            <w:r>
-              <w:rPr>
-                <w:lang w:val="en-US"/>
-              </w:rPr>
-              <w:t xml:space="preserve"> </w:t>
-            </w:r>
-            <w:proofErr w:type="spellStart"/>
-            <w:r>
-              <w:rPr>
-                <w:lang w:val="en-US"/>
-              </w:rPr>
-              <w:t>Ganhoto</w:t>
-            </w:r>
-            <w:proofErr w:type="spellEnd"/>
+            <w:r>
+              <w:rPr>
+                <w:lang w:val="en-US"/>
+              </w:rPr>
+              <w:t>Rui Ganhoto</w:t>
+            </w:r>
           </w:p>
         </w:tc>
         <w:tc>
@@ -1416,6 +2270,13 @@
                 <w:lang w:val="en-US"/>
               </w:rPr>
             </w:pPr>
+            <w:r>
+              <w:rPr>
+                <w:rFonts w:eastAsiaTheme="minorHAnsi"/>
+                <w:lang w:val="en-US"/>
+              </w:rPr>
+              <w:t>09-03-2013</w:t>
+            </w:r>
           </w:p>
         </w:tc>
         <w:tc>
@@ -1767,7 +2628,7 @@
       <w:tr>
         <w:tc>
           <w:tcPr>
-            <w:tcW w:w="1728" w:type="dxa"/>
+            <w:tcW w:w="1726" w:type="dxa"/>
             <w:vAlign w:val="center"/>
           </w:tcPr>
           <w:p>
@@ -1793,7 +2654,7 @@
         </w:tc>
         <w:tc>
           <w:tcPr>
-            <w:tcW w:w="2201" w:type="dxa"/>
+            <w:tcW w:w="2199" w:type="dxa"/>
             <w:vAlign w:val="center"/>
           </w:tcPr>
           <w:p>
@@ -1819,7 +2680,7 @@
         </w:tc>
         <w:tc>
           <w:tcPr>
-            <w:tcW w:w="1729" w:type="dxa"/>
+            <w:tcW w:w="1728" w:type="dxa"/>
             <w:vAlign w:val="center"/>
           </w:tcPr>
           <w:p>
@@ -1845,7 +2706,7 @@
         </w:tc>
         <w:tc>
           <w:tcPr>
-            <w:tcW w:w="971" w:type="dxa"/>
+            <w:tcW w:w="977" w:type="dxa"/>
             <w:vAlign w:val="center"/>
           </w:tcPr>
           <w:p>
@@ -1897,7 +2758,7 @@
         </w:tc>
         <w:tc>
           <w:tcPr>
-            <w:tcW w:w="1729" w:type="dxa"/>
+            <w:tcW w:w="1728" w:type="dxa"/>
             <w:vAlign w:val="center"/>
           </w:tcPr>
           <w:p>
@@ -1925,7 +2786,7 @@
       <w:tr>
         <w:tc>
           <w:tcPr>
-            <w:tcW w:w="1728" w:type="dxa"/>
+            <w:tcW w:w="1726" w:type="dxa"/>
             <w:vAlign w:val="center"/>
           </w:tcPr>
           <w:sdt>
@@ -1964,7 +2825,7 @@
         </w:tc>
         <w:tc>
           <w:tcPr>
-            <w:tcW w:w="2201" w:type="dxa"/>
+            <w:tcW w:w="2199" w:type="dxa"/>
             <w:vAlign w:val="center"/>
           </w:tcPr>
           <w:p>
@@ -1984,7 +2845,7 @@
         </w:tc>
         <w:tc>
           <w:tcPr>
-            <w:tcW w:w="1729" w:type="dxa"/>
+            <w:tcW w:w="1728" w:type="dxa"/>
             <w:vAlign w:val="center"/>
           </w:tcPr>
           <w:p>
@@ -2004,7 +2865,7 @@
         </w:tc>
         <w:tc>
           <w:tcPr>
-            <w:tcW w:w="971" w:type="dxa"/>
+            <w:tcW w:w="977" w:type="dxa"/>
             <w:vAlign w:val="center"/>
           </w:tcPr>
           <w:p>
@@ -2038,7 +2899,7 @@
         </w:tc>
         <w:tc>
           <w:tcPr>
-            <w:tcW w:w="1729" w:type="dxa"/>
+            <w:tcW w:w="1728" w:type="dxa"/>
             <w:vAlign w:val="center"/>
           </w:tcPr>
           <w:p>
@@ -2060,54 +2921,54 @@
       <w:tr>
         <w:tc>
           <w:tcPr>
+            <w:tcW w:w="1726" w:type="dxa"/>
+            <w:vAlign w:val="center"/>
+          </w:tcPr>
+          <w:p>
+            <w:pPr>
+              <w:pStyle w:val="NoSpacing"/>
+              <w:jc w:val="center"/>
+              <w:rPr>
+                <w:rFonts w:eastAsiaTheme="minorHAnsi"/>
+                <w:lang w:val="en-US"/>
+              </w:rPr>
+            </w:pPr>
+            <w:r>
+              <w:rPr>
+                <w:rFonts w:eastAsiaTheme="minorHAnsi"/>
+                <w:lang w:val="en-US"/>
+              </w:rPr>
+              <w:t>08-03-2013</w:t>
+            </w:r>
+          </w:p>
+        </w:tc>
+        <w:tc>
+          <w:tcPr>
+            <w:tcW w:w="2199" w:type="dxa"/>
+            <w:vAlign w:val="center"/>
+          </w:tcPr>
+          <w:p>
+            <w:pPr>
+              <w:jc w:val="center"/>
+              <w:rPr>
+                <w:lang w:val="en-US"/>
+              </w:rPr>
+            </w:pPr>
+            <w:r>
+              <w:rPr>
+                <w:lang w:val="en-US"/>
+              </w:rPr>
+              <w:t>Revision. Adding document proprieties</w:t>
+            </w:r>
+          </w:p>
+        </w:tc>
+        <w:tc>
+          <w:tcPr>
             <w:tcW w:w="1728" w:type="dxa"/>
             <w:vAlign w:val="center"/>
           </w:tcPr>
           <w:p>
             <w:pPr>
-              <w:pStyle w:val="NoSpacing"/>
-              <w:jc w:val="center"/>
-              <w:rPr>
-                <w:rFonts w:eastAsiaTheme="minorHAnsi"/>
-                <w:lang w:val="en-US"/>
-              </w:rPr>
-            </w:pPr>
-            <w:r>
-              <w:rPr>
-                <w:rFonts w:eastAsiaTheme="minorHAnsi"/>
-                <w:lang w:val="en-US"/>
-              </w:rPr>
-              <w:t>08-03-2013</w:t>
-            </w:r>
-          </w:p>
-        </w:tc>
-        <w:tc>
-          <w:tcPr>
-            <w:tcW w:w="2201" w:type="dxa"/>
-            <w:vAlign w:val="center"/>
-          </w:tcPr>
-          <w:p>
-            <w:pPr>
-              <w:jc w:val="center"/>
-              <w:rPr>
-                <w:lang w:val="en-US"/>
-              </w:rPr>
-            </w:pPr>
-            <w:r>
-              <w:rPr>
-                <w:lang w:val="en-US"/>
-              </w:rPr>
-              <w:t>Revision. Adding document proprieties</w:t>
-            </w:r>
-          </w:p>
-        </w:tc>
-        <w:tc>
-          <w:tcPr>
-            <w:tcW w:w="1729" w:type="dxa"/>
-            <w:vAlign w:val="center"/>
-          </w:tcPr>
-          <w:p>
-            <w:pPr>
               <w:jc w:val="center"/>
               <w:rPr>
                 <w:lang w:val="en-US"/>
@@ -2123,7 +2984,7 @@
         </w:tc>
         <w:tc>
           <w:tcPr>
-            <w:tcW w:w="971" w:type="dxa"/>
+            <w:tcW w:w="977" w:type="dxa"/>
             <w:vAlign w:val="center"/>
           </w:tcPr>
           <w:p>
@@ -2157,7 +3018,7 @@
         </w:tc>
         <w:tc>
           <w:tcPr>
-            <w:tcW w:w="1729" w:type="dxa"/>
+            <w:tcW w:w="1728" w:type="dxa"/>
             <w:vAlign w:val="center"/>
           </w:tcPr>
           <w:p>
@@ -2179,54 +3040,54 @@
       <w:tr>
         <w:tc>
           <w:tcPr>
+            <w:tcW w:w="1726" w:type="dxa"/>
+            <w:vAlign w:val="center"/>
+          </w:tcPr>
+          <w:p>
+            <w:pPr>
+              <w:pStyle w:val="NoSpacing"/>
+              <w:jc w:val="center"/>
+              <w:rPr>
+                <w:rFonts w:eastAsiaTheme="minorHAnsi"/>
+                <w:lang w:val="en-US"/>
+              </w:rPr>
+            </w:pPr>
+            <w:r>
+              <w:rPr>
+                <w:rFonts w:eastAsiaTheme="minorHAnsi"/>
+                <w:lang w:val="en-US"/>
+              </w:rPr>
+              <w:t>08-03-2013</w:t>
+            </w:r>
+          </w:p>
+        </w:tc>
+        <w:tc>
+          <w:tcPr>
+            <w:tcW w:w="2199" w:type="dxa"/>
+            <w:vAlign w:val="center"/>
+          </w:tcPr>
+          <w:p>
+            <w:pPr>
+              <w:jc w:val="center"/>
+              <w:rPr>
+                <w:lang w:val="en-US"/>
+              </w:rPr>
+            </w:pPr>
+            <w:r>
+              <w:rPr>
+                <w:lang w:val="en-US"/>
+              </w:rPr>
+              <w:t>Ready for revision</w:t>
+            </w:r>
+          </w:p>
+        </w:tc>
+        <w:tc>
+          <w:tcPr>
             <w:tcW w:w="1728" w:type="dxa"/>
             <w:vAlign w:val="center"/>
           </w:tcPr>
           <w:p>
             <w:pPr>
-              <w:pStyle w:val="NoSpacing"/>
-              <w:jc w:val="center"/>
-              <w:rPr>
-                <w:rFonts w:eastAsiaTheme="minorHAnsi"/>
-                <w:lang w:val="en-US"/>
-              </w:rPr>
-            </w:pPr>
-            <w:r>
-              <w:rPr>
-                <w:rFonts w:eastAsiaTheme="minorHAnsi"/>
-                <w:lang w:val="en-US"/>
-              </w:rPr>
-              <w:t>08-03-2013</w:t>
-            </w:r>
-          </w:p>
-        </w:tc>
-        <w:tc>
-          <w:tcPr>
-            <w:tcW w:w="2201" w:type="dxa"/>
-            <w:vAlign w:val="center"/>
-          </w:tcPr>
-          <w:p>
-            <w:pPr>
-              <w:jc w:val="center"/>
-              <w:rPr>
-                <w:lang w:val="en-US"/>
-              </w:rPr>
-            </w:pPr>
-            <w:r>
-              <w:rPr>
-                <w:lang w:val="en-US"/>
-              </w:rPr>
-              <w:t>Ready for revision</w:t>
-            </w:r>
-          </w:p>
-        </w:tc>
-        <w:tc>
-          <w:tcPr>
-            <w:tcW w:w="1729" w:type="dxa"/>
-            <w:vAlign w:val="center"/>
-          </w:tcPr>
-          <w:p>
-            <w:pPr>
               <w:jc w:val="center"/>
               <w:rPr>
                 <w:lang w:val="en-US"/>
@@ -2242,7 +3103,7 @@
         </w:tc>
         <w:tc>
           <w:tcPr>
-            <w:tcW w:w="971" w:type="dxa"/>
+            <w:tcW w:w="977" w:type="dxa"/>
             <w:vAlign w:val="center"/>
           </w:tcPr>
           <w:p>
@@ -2276,7 +3137,7 @@
         </w:tc>
         <w:tc>
           <w:tcPr>
-            <w:tcW w:w="1729" w:type="dxa"/>
+            <w:tcW w:w="1728" w:type="dxa"/>
             <w:vAlign w:val="center"/>
           </w:tcPr>
           <w:p>
@@ -2298,54 +3159,54 @@
       <w:tr>
         <w:tc>
           <w:tcPr>
+            <w:tcW w:w="1726" w:type="dxa"/>
+            <w:vAlign w:val="center"/>
+          </w:tcPr>
+          <w:p>
+            <w:pPr>
+              <w:pStyle w:val="NoSpacing"/>
+              <w:jc w:val="center"/>
+              <w:rPr>
+                <w:rFonts w:eastAsiaTheme="minorHAnsi"/>
+                <w:lang w:val="en-US"/>
+              </w:rPr>
+            </w:pPr>
+            <w:r>
+              <w:rPr>
+                <w:rFonts w:eastAsiaTheme="minorHAnsi"/>
+                <w:lang w:val="en-US"/>
+              </w:rPr>
+              <w:t>08-03-2013</w:t>
+            </w:r>
+          </w:p>
+        </w:tc>
+        <w:tc>
+          <w:tcPr>
+            <w:tcW w:w="2199" w:type="dxa"/>
+            <w:vAlign w:val="center"/>
+          </w:tcPr>
+          <w:p>
+            <w:pPr>
+              <w:jc w:val="center"/>
+              <w:rPr>
+                <w:lang w:val="en-US"/>
+              </w:rPr>
+            </w:pPr>
+            <w:r>
+              <w:rPr>
+                <w:lang w:val="en-US"/>
+              </w:rPr>
+              <w:t>Document reviewed</w:t>
+            </w:r>
+          </w:p>
+        </w:tc>
+        <w:tc>
+          <w:tcPr>
             <w:tcW w:w="1728" w:type="dxa"/>
             <w:vAlign w:val="center"/>
           </w:tcPr>
           <w:p>
             <w:pPr>
-              <w:pStyle w:val="NoSpacing"/>
-              <w:jc w:val="center"/>
-              <w:rPr>
-                <w:rFonts w:eastAsiaTheme="minorHAnsi"/>
-                <w:lang w:val="en-US"/>
-              </w:rPr>
-            </w:pPr>
-            <w:r>
-              <w:rPr>
-                <w:rFonts w:eastAsiaTheme="minorHAnsi"/>
-                <w:lang w:val="en-US"/>
-              </w:rPr>
-              <w:t>08-03-2013</w:t>
-            </w:r>
-          </w:p>
-        </w:tc>
-        <w:tc>
-          <w:tcPr>
-            <w:tcW w:w="2201" w:type="dxa"/>
-            <w:vAlign w:val="center"/>
-          </w:tcPr>
-          <w:p>
-            <w:pPr>
-              <w:jc w:val="center"/>
-              <w:rPr>
-                <w:lang w:val="en-US"/>
-              </w:rPr>
-            </w:pPr>
-            <w:r>
-              <w:rPr>
-                <w:lang w:val="en-US"/>
-              </w:rPr>
-              <w:t>Document reviewed</w:t>
-            </w:r>
-          </w:p>
-        </w:tc>
-        <w:tc>
-          <w:tcPr>
-            <w:tcW w:w="1729" w:type="dxa"/>
-            <w:vAlign w:val="center"/>
-          </w:tcPr>
-          <w:p>
-            <w:pPr>
               <w:jc w:val="center"/>
               <w:rPr>
                 <w:lang w:val="en-US"/>
@@ -2369,7 +3230,7 @@
         </w:tc>
         <w:tc>
           <w:tcPr>
-            <w:tcW w:w="971" w:type="dxa"/>
+            <w:tcW w:w="977" w:type="dxa"/>
             <w:vAlign w:val="center"/>
           </w:tcPr>
           <w:p>
@@ -2403,7 +3264,7 @@
         </w:tc>
         <w:tc>
           <w:tcPr>
-            <w:tcW w:w="1729" w:type="dxa"/>
+            <w:tcW w:w="1728" w:type="dxa"/>
             <w:vAlign w:val="center"/>
           </w:tcPr>
           <w:p>
@@ -2425,54 +3286,54 @@
       <w:tr>
         <w:tc>
           <w:tcPr>
+            <w:tcW w:w="1726" w:type="dxa"/>
+            <w:vAlign w:val="center"/>
+          </w:tcPr>
+          <w:p>
+            <w:pPr>
+              <w:pStyle w:val="NoSpacing"/>
+              <w:jc w:val="center"/>
+              <w:rPr>
+                <w:rFonts w:eastAsiaTheme="minorHAnsi"/>
+                <w:lang w:val="en-US"/>
+              </w:rPr>
+            </w:pPr>
+            <w:r>
+              <w:rPr>
+                <w:rFonts w:eastAsiaTheme="minorHAnsi"/>
+                <w:lang w:val="en-US"/>
+              </w:rPr>
+              <w:t>08-03-2013</w:t>
+            </w:r>
+          </w:p>
+        </w:tc>
+        <w:tc>
+          <w:tcPr>
+            <w:tcW w:w="2199" w:type="dxa"/>
+            <w:vAlign w:val="center"/>
+          </w:tcPr>
+          <w:p>
+            <w:pPr>
+              <w:jc w:val="center"/>
+              <w:rPr>
+                <w:lang w:val="en-US"/>
+              </w:rPr>
+            </w:pPr>
+            <w:r>
+              <w:rPr>
+                <w:lang w:val="en-US"/>
+              </w:rPr>
+              <w:t>Document is ready for approval</w:t>
+            </w:r>
+          </w:p>
+        </w:tc>
+        <w:tc>
+          <w:tcPr>
             <w:tcW w:w="1728" w:type="dxa"/>
             <w:vAlign w:val="center"/>
           </w:tcPr>
           <w:p>
             <w:pPr>
-              <w:pStyle w:val="NoSpacing"/>
-              <w:jc w:val="center"/>
-              <w:rPr>
-                <w:rFonts w:eastAsiaTheme="minorHAnsi"/>
-                <w:lang w:val="en-US"/>
-              </w:rPr>
-            </w:pPr>
-            <w:r>
-              <w:rPr>
-                <w:rFonts w:eastAsiaTheme="minorHAnsi"/>
-                <w:lang w:val="en-US"/>
-              </w:rPr>
-              <w:t>08-03-2013</w:t>
-            </w:r>
-          </w:p>
-        </w:tc>
-        <w:tc>
-          <w:tcPr>
-            <w:tcW w:w="2201" w:type="dxa"/>
-            <w:vAlign w:val="center"/>
-          </w:tcPr>
-          <w:p>
-            <w:pPr>
-              <w:jc w:val="center"/>
-              <w:rPr>
-                <w:lang w:val="en-US"/>
-              </w:rPr>
-            </w:pPr>
-            <w:r>
-              <w:rPr>
-                <w:lang w:val="en-US"/>
-              </w:rPr>
-              <w:t>Document is ready for approval</w:t>
-            </w:r>
-          </w:p>
-        </w:tc>
-        <w:tc>
-          <w:tcPr>
-            <w:tcW w:w="1729" w:type="dxa"/>
-            <w:vAlign w:val="center"/>
-          </w:tcPr>
-          <w:p>
-            <w:pPr>
               <w:jc w:val="center"/>
               <w:rPr>
                 <w:lang w:val="en-US"/>
@@ -2488,7 +3349,7 @@
         </w:tc>
         <w:tc>
           <w:tcPr>
-            <w:tcW w:w="971" w:type="dxa"/>
+            <w:tcW w:w="977" w:type="dxa"/>
             <w:vAlign w:val="center"/>
           </w:tcPr>
           <w:p>
@@ -2522,7 +3383,7 @@
         </w:tc>
         <w:tc>
           <w:tcPr>
-            <w:tcW w:w="1729" w:type="dxa"/>
+            <w:tcW w:w="1728" w:type="dxa"/>
             <w:vAlign w:val="center"/>
           </w:tcPr>
           <w:p>
@@ -2545,60 +3406,93 @@
       <w:tr>
         <w:tc>
           <w:tcPr>
+            <w:tcW w:w="1726" w:type="dxa"/>
+            <w:vAlign w:val="center"/>
+          </w:tcPr>
+          <w:p>
+            <w:pPr>
+              <w:pStyle w:val="NoSpacing"/>
+              <w:jc w:val="center"/>
+              <w:rPr>
+                <w:rFonts w:eastAsiaTheme="minorHAnsi"/>
+                <w:lang w:val="en-US"/>
+              </w:rPr>
+            </w:pPr>
+            <w:r>
+              <w:rPr>
+                <w:rFonts w:eastAsiaTheme="minorHAnsi"/>
+                <w:lang w:val="en-US"/>
+              </w:rPr>
+              <w:t>0</w:t>
+            </w:r>
+            <w:r>
+              <w:rPr>
+                <w:rFonts w:eastAsiaTheme="minorHAnsi"/>
+                <w:lang w:val="en-US"/>
+              </w:rPr>
+              <w:t>9</w:t>
+            </w:r>
+            <w:r>
+              <w:rPr>
+                <w:rFonts w:eastAsiaTheme="minorHAnsi"/>
+                <w:lang w:val="en-US"/>
+              </w:rPr>
+              <w:t>-03-2013</w:t>
+            </w:r>
+          </w:p>
+        </w:tc>
+        <w:tc>
+          <w:tcPr>
+            <w:tcW w:w="2199" w:type="dxa"/>
+            <w:vAlign w:val="center"/>
+          </w:tcPr>
+          <w:p>
+            <w:pPr>
+              <w:jc w:val="center"/>
+              <w:rPr>
+                <w:lang w:val="en-US"/>
+              </w:rPr>
+            </w:pPr>
+            <w:r>
+              <w:rPr>
+                <w:lang w:val="en-US"/>
+              </w:rPr>
+              <w:t>Approval</w:t>
+            </w:r>
+          </w:p>
+        </w:tc>
+        <w:tc>
+          <w:tcPr>
             <w:tcW w:w="1728" w:type="dxa"/>
             <w:vAlign w:val="center"/>
           </w:tcPr>
           <w:p>
             <w:pPr>
-              <w:pStyle w:val="NoSpacing"/>
-              <w:jc w:val="center"/>
-              <w:rPr>
-                <w:rFonts w:eastAsiaTheme="minorHAnsi"/>
-                <w:lang w:val="en-US"/>
-              </w:rPr>
-            </w:pPr>
-          </w:p>
-        </w:tc>
-        <w:tc>
-          <w:tcPr>
-            <w:tcW w:w="2201" w:type="dxa"/>
-            <w:vAlign w:val="center"/>
-          </w:tcPr>
-          <w:p>
-            <w:pPr>
-              <w:jc w:val="center"/>
-              <w:rPr>
-                <w:lang w:val="en-US"/>
-              </w:rPr>
-            </w:pPr>
-          </w:p>
-        </w:tc>
-        <w:tc>
-          <w:tcPr>
-            <w:tcW w:w="1729" w:type="dxa"/>
-            <w:vAlign w:val="center"/>
-          </w:tcPr>
-          <w:p>
-            <w:pPr>
-              <w:jc w:val="center"/>
-              <w:rPr>
-                <w:lang w:val="en-US"/>
-              </w:rPr>
-            </w:pPr>
-          </w:p>
-        </w:tc>
-        <w:tc>
-          <w:tcPr>
-            <w:tcW w:w="971" w:type="dxa"/>
-            <w:vAlign w:val="center"/>
-          </w:tcPr>
-          <w:p>
-            <w:pPr>
-              <w:jc w:val="center"/>
-              <w:rPr>
-                <w:lang w:val="en-US"/>
-              </w:rPr>
-            </w:pPr>
+              <w:jc w:val="center"/>
+              <w:rPr>
+                <w:lang w:val="en-US"/>
+              </w:rPr>
+            </w:pPr>
+          </w:p>
+        </w:tc>
+        <w:tc>
+          <w:tcPr>
+            <w:tcW w:w="977" w:type="dxa"/>
+            <w:vAlign w:val="center"/>
+          </w:tcPr>
+          <w:p>
+            <w:pPr>
+              <w:jc w:val="center"/>
+              <w:rPr>
+                <w:lang w:val="en-US"/>
+              </w:rPr>
+            </w:pPr>
+            <w:r>
+              <w:rPr>
+                <w:lang w:val="en-US"/>
+              </w:rPr>
+              <w:t>0.2</w:t>
+            </w:r>
           </w:p>
         </w:tc>
         <w:tc>
@@ -2613,11 +3507,17 @@
                 <w:lang w:val="en-US"/>
               </w:rPr>
             </w:pPr>
-          </w:p>
-        </w:tc>
-        <w:tc>
-          <w:tcPr>
-            <w:tcW w:w="1729" w:type="dxa"/>
+            <w:r>
+              <w:rPr>
+                <w:lang w:val="en-US"/>
+              </w:rPr>
+              <w:t>Rui Ganhoto</w:t>
+            </w:r>
+          </w:p>
+        </w:tc>
+        <w:tc>
+          <w:tcPr>
+            <w:tcW w:w="1728" w:type="dxa"/>
             <w:vAlign w:val="center"/>
           </w:tcPr>
           <w:p>
@@ -2628,66 +3528,105 @@
                 <w:lang w:val="en-US"/>
               </w:rPr>
             </w:pPr>
+            <w:r>
+              <w:rPr>
+                <w:lang w:val="en-US"/>
+              </w:rPr>
+              <w:t>Ready for Approval</w:t>
+            </w:r>
           </w:p>
         </w:tc>
       </w:tr>
       <w:tr>
         <w:tc>
           <w:tcPr>
+            <w:tcW w:w="1726" w:type="dxa"/>
+            <w:vAlign w:val="center"/>
+          </w:tcPr>
+          <w:p>
+            <w:pPr>
+              <w:pStyle w:val="NoSpacing"/>
+              <w:jc w:val="center"/>
+              <w:rPr>
+                <w:rFonts w:eastAsiaTheme="minorHAnsi"/>
+                <w:lang w:val="en-US"/>
+              </w:rPr>
+            </w:pPr>
+            <w:r>
+              <w:rPr>
+                <w:rFonts w:eastAsiaTheme="minorHAnsi"/>
+                <w:lang w:val="en-US"/>
+              </w:rPr>
+              <w:t>0</w:t>
+            </w:r>
+            <w:r>
+              <w:rPr>
+                <w:rFonts w:eastAsiaTheme="minorHAnsi"/>
+                <w:lang w:val="en-US"/>
+              </w:rPr>
+              <w:t>9</w:t>
+            </w:r>
+            <w:r>
+              <w:rPr>
+                <w:rFonts w:eastAsiaTheme="minorHAnsi"/>
+                <w:lang w:val="en-US"/>
+              </w:rPr>
+              <w:t>-03-2013</w:t>
+            </w:r>
+          </w:p>
+        </w:tc>
+        <w:tc>
+          <w:tcPr>
+            <w:tcW w:w="2199" w:type="dxa"/>
+            <w:vAlign w:val="center"/>
+          </w:tcPr>
+          <w:p>
+            <w:pPr>
+              <w:jc w:val="center"/>
+              <w:rPr>
+                <w:lang w:val="en-US"/>
+              </w:rPr>
+            </w:pPr>
+            <w:r>
+              <w:rPr>
+                <w:lang w:val="en-US"/>
+              </w:rPr>
+              <w:t>Approval</w:t>
+            </w:r>
+          </w:p>
+        </w:tc>
+        <w:tc>
+          <w:tcPr>
             <w:tcW w:w="1728" w:type="dxa"/>
             <w:vAlign w:val="center"/>
           </w:tcPr>
           <w:p>
             <w:pPr>
-              <w:pStyle w:val="NoSpacing"/>
-              <w:jc w:val="center"/>
-              <w:rPr>
-                <w:rFonts w:eastAsiaTheme="minorHAnsi"/>
-                <w:lang w:val="en-US"/>
-              </w:rPr>
-            </w:pPr>
-          </w:p>
-        </w:tc>
-        <w:tc>
-          <w:tcPr>
-            <w:tcW w:w="2201" w:type="dxa"/>
-            <w:vAlign w:val="center"/>
-          </w:tcPr>
-          <w:p>
-            <w:pPr>
-              <w:jc w:val="center"/>
-              <w:rPr>
-                <w:lang w:val="en-US"/>
-              </w:rPr>
-            </w:pPr>
-          </w:p>
-        </w:tc>
-        <w:tc>
-          <w:tcPr>
-            <w:tcW w:w="1729" w:type="dxa"/>
-            <w:vAlign w:val="center"/>
-          </w:tcPr>
-          <w:p>
-            <w:pPr>
-              <w:jc w:val="center"/>
-              <w:rPr>
-                <w:lang w:val="en-US"/>
-              </w:rPr>
-            </w:pPr>
-          </w:p>
-        </w:tc>
-        <w:tc>
-          <w:tcPr>
-            <w:tcW w:w="971" w:type="dxa"/>
-            <w:vAlign w:val="center"/>
-          </w:tcPr>
-          <w:p>
-            <w:pPr>
-              <w:jc w:val="center"/>
-              <w:rPr>
-                <w:lang w:val="en-US"/>
-              </w:rPr>
-            </w:pPr>
+              <w:jc w:val="center"/>
+              <w:rPr>
+                <w:lang w:val="en-US"/>
+              </w:rPr>
+            </w:pPr>
+          </w:p>
+        </w:tc>
+        <w:tc>
+          <w:tcPr>
+            <w:tcW w:w="977" w:type="dxa"/>
+            <w:vAlign w:val="center"/>
+          </w:tcPr>
+          <w:p>
+            <w:pPr>
+              <w:jc w:val="center"/>
+              <w:rPr>
+                <w:lang w:val="en-US"/>
+              </w:rPr>
+            </w:pPr>
+            <w:r>
+              <w:rPr>
+                <w:lang w:val="en-US"/>
+              </w:rPr>
+              <w:t>0.2</w:t>
+            </w:r>
           </w:p>
         </w:tc>
         <w:tc>
@@ -2702,11 +3641,25 @@
                 <w:lang w:val="en-US"/>
               </w:rPr>
             </w:pPr>
-          </w:p>
-        </w:tc>
-        <w:tc>
-          <w:tcPr>
-            <w:tcW w:w="1729" w:type="dxa"/>
+            <w:r>
+              <w:rPr>
+                <w:lang w:val="en-US"/>
+              </w:rPr>
+              <w:t xml:space="preserve">Filipe </w:t>
+            </w:r>
+            <w:proofErr w:type="spellStart"/>
+            <w:r>
+              <w:rPr>
+                <w:lang w:val="en-US"/>
+              </w:rPr>
+              <w:t>Brandão</w:t>
+            </w:r>
+            <w:proofErr w:type="spellEnd"/>
+          </w:p>
+        </w:tc>
+        <w:tc>
+          <w:tcPr>
+            <w:tcW w:w="1728" w:type="dxa"/>
             <w:vAlign w:val="center"/>
           </w:tcPr>
           <w:p>
@@ -2717,57 +3670,65 @@
                 <w:lang w:val="en-US"/>
               </w:rPr>
             </w:pPr>
+            <w:r>
+              <w:rPr>
+                <w:lang w:val="en-US"/>
+              </w:rPr>
+              <w:t>Ready for Approval</w:t>
+            </w:r>
+            <w:bookmarkStart w:id="1" w:name="_GoBack"/>
+            <w:bookmarkEnd w:id="1"/>
           </w:p>
         </w:tc>
       </w:tr>
       <w:tr>
         <w:tc>
           <w:tcPr>
+            <w:tcW w:w="1726" w:type="dxa"/>
+            <w:vAlign w:val="center"/>
+          </w:tcPr>
+          <w:p>
+            <w:pPr>
+              <w:pStyle w:val="NoSpacing"/>
+              <w:jc w:val="center"/>
+              <w:rPr>
+                <w:rFonts w:eastAsiaTheme="minorHAnsi"/>
+                <w:lang w:val="en-US"/>
+              </w:rPr>
+            </w:pPr>
+          </w:p>
+        </w:tc>
+        <w:tc>
+          <w:tcPr>
+            <w:tcW w:w="2199" w:type="dxa"/>
+            <w:vAlign w:val="center"/>
+          </w:tcPr>
+          <w:p>
+            <w:pPr>
+              <w:jc w:val="center"/>
+              <w:rPr>
+                <w:lang w:val="en-US"/>
+              </w:rPr>
+            </w:pPr>
+          </w:p>
+        </w:tc>
+        <w:tc>
+          <w:tcPr>
             <w:tcW w:w="1728" w:type="dxa"/>
             <w:vAlign w:val="center"/>
           </w:tcPr>
           <w:p>
             <w:pPr>
-              <w:pStyle w:val="NoSpacing"/>
-              <w:jc w:val="center"/>
-              <w:rPr>
-                <w:rFonts w:eastAsiaTheme="minorHAnsi"/>
-                <w:lang w:val="en-US"/>
-              </w:rPr>
-            </w:pPr>
-          </w:p>
-        </w:tc>
-        <w:tc>
-          <w:tcPr>
-            <w:tcW w:w="2201" w:type="dxa"/>
-            <w:vAlign w:val="center"/>
-          </w:tcPr>
-          <w:p>
-            <w:pPr>
-              <w:jc w:val="center"/>
-              <w:rPr>
-                <w:lang w:val="en-US"/>
-              </w:rPr>
-            </w:pPr>
-          </w:p>
-        </w:tc>
-        <w:tc>
-          <w:tcPr>
-            <w:tcW w:w="1729" w:type="dxa"/>
-            <w:vAlign w:val="center"/>
-          </w:tcPr>
-          <w:p>
-            <w:pPr>
-              <w:jc w:val="center"/>
-              <w:rPr>
-                <w:lang w:val="en-US"/>
-              </w:rPr>
-            </w:pPr>
-          </w:p>
-        </w:tc>
-        <w:tc>
-          <w:tcPr>
-            <w:tcW w:w="971" w:type="dxa"/>
+              <w:jc w:val="center"/>
+              <w:rPr>
+                <w:lang w:val="en-US"/>
+              </w:rPr>
+            </w:pPr>
+          </w:p>
+        </w:tc>
+        <w:tc>
+          <w:tcPr>
+            <w:tcW w:w="977" w:type="dxa"/>
             <w:vAlign w:val="center"/>
           </w:tcPr>
           <w:p>
@@ -2795,7 +3756,7 @@
         </w:tc>
         <w:tc>
           <w:tcPr>
-            <w:tcW w:w="1729" w:type="dxa"/>
+            <w:tcW w:w="1728" w:type="dxa"/>
             <w:vAlign w:val="center"/>
           </w:tcPr>
           <w:p>
@@ -2812,52 +3773,51 @@
       <w:tr>
         <w:tc>
           <w:tcPr>
+            <w:tcW w:w="1726" w:type="dxa"/>
+            <w:vAlign w:val="center"/>
+          </w:tcPr>
+          <w:p>
+            <w:pPr>
+              <w:pStyle w:val="NoSpacing"/>
+              <w:jc w:val="center"/>
+              <w:rPr>
+                <w:rFonts w:eastAsiaTheme="minorHAnsi"/>
+                <w:lang w:val="en-US"/>
+              </w:rPr>
+            </w:pPr>
+          </w:p>
+        </w:tc>
+        <w:tc>
+          <w:tcPr>
+            <w:tcW w:w="2199" w:type="dxa"/>
+            <w:vAlign w:val="center"/>
+          </w:tcPr>
+          <w:p>
+            <w:pPr>
+              <w:jc w:val="center"/>
+              <w:rPr>
+                <w:lang w:val="en-US"/>
+              </w:rPr>
+            </w:pPr>
+          </w:p>
+        </w:tc>
+        <w:tc>
+          <w:tcPr>
             <w:tcW w:w="1728" w:type="dxa"/>
             <w:vAlign w:val="center"/>
           </w:tcPr>
           <w:p>
             <w:pPr>
-              <w:pStyle w:val="NoSpacing"/>
-              <w:jc w:val="center"/>
-              <w:rPr>
-                <w:rFonts w:eastAsiaTheme="minorHAnsi"/>
-                <w:lang w:val="en-US"/>
-              </w:rPr>
-            </w:pPr>
-            <w:bookmarkStart w:id="1" w:name="_GoBack"/>
-          </w:p>
-        </w:tc>
-        <w:tc>
-          <w:tcPr>
-            <w:tcW w:w="2201" w:type="dxa"/>
-            <w:vAlign w:val="center"/>
-          </w:tcPr>
-          <w:p>
-            <w:pPr>
-              <w:jc w:val="center"/>
-              <w:rPr>
-                <w:lang w:val="en-US"/>
-              </w:rPr>
-            </w:pPr>
-          </w:p>
-        </w:tc>
-        <w:tc>
-          <w:tcPr>
-            <w:tcW w:w="1729" w:type="dxa"/>
-            <w:vAlign w:val="center"/>
-          </w:tcPr>
-          <w:p>
-            <w:pPr>
-              <w:jc w:val="center"/>
-              <w:rPr>
-                <w:lang w:val="en-US"/>
-              </w:rPr>
-            </w:pPr>
-          </w:p>
-        </w:tc>
-        <w:tc>
-          <w:tcPr>
-            <w:tcW w:w="971" w:type="dxa"/>
+              <w:jc w:val="center"/>
+              <w:rPr>
+                <w:lang w:val="en-US"/>
+              </w:rPr>
+            </w:pPr>
+          </w:p>
+        </w:tc>
+        <w:tc>
+          <w:tcPr>
+            <w:tcW w:w="977" w:type="dxa"/>
             <w:vAlign w:val="center"/>
           </w:tcPr>
           <w:p>
@@ -2885,7 +3845,7 @@
         </w:tc>
         <w:tc>
           <w:tcPr>
-            <w:tcW w:w="1729" w:type="dxa"/>
+            <w:tcW w:w="1728" w:type="dxa"/>
             <w:vAlign w:val="center"/>
           </w:tcPr>
           <w:p>
@@ -2902,51 +3862,51 @@
       <w:tr>
         <w:tc>
           <w:tcPr>
+            <w:tcW w:w="1726" w:type="dxa"/>
+            <w:vAlign w:val="center"/>
+          </w:tcPr>
+          <w:p>
+            <w:pPr>
+              <w:pStyle w:val="NoSpacing"/>
+              <w:jc w:val="center"/>
+              <w:rPr>
+                <w:rFonts w:eastAsiaTheme="minorHAnsi"/>
+                <w:lang w:val="en-US"/>
+              </w:rPr>
+            </w:pPr>
+          </w:p>
+        </w:tc>
+        <w:tc>
+          <w:tcPr>
+            <w:tcW w:w="2199" w:type="dxa"/>
+            <w:vAlign w:val="center"/>
+          </w:tcPr>
+          <w:p>
+            <w:pPr>
+              <w:jc w:val="center"/>
+              <w:rPr>
+                <w:lang w:val="en-US"/>
+              </w:rPr>
+            </w:pPr>
+          </w:p>
+        </w:tc>
+        <w:tc>
+          <w:tcPr>
             <w:tcW w:w="1728" w:type="dxa"/>
             <w:vAlign w:val="center"/>
           </w:tcPr>
           <w:p>
             <w:pPr>
-              <w:pStyle w:val="NoSpacing"/>
-              <w:jc w:val="center"/>
-              <w:rPr>
-                <w:rFonts w:eastAsiaTheme="minorHAnsi"/>
-                <w:lang w:val="en-US"/>
-              </w:rPr>
-            </w:pPr>
-          </w:p>
-        </w:tc>
-        <w:tc>
-          <w:tcPr>
-            <w:tcW w:w="2201" w:type="dxa"/>
-            <w:vAlign w:val="center"/>
-          </w:tcPr>
-          <w:p>
-            <w:pPr>
-              <w:jc w:val="center"/>
-              <w:rPr>
-                <w:lang w:val="en-US"/>
-              </w:rPr>
-            </w:pPr>
-          </w:p>
-        </w:tc>
-        <w:tc>
-          <w:tcPr>
-            <w:tcW w:w="1729" w:type="dxa"/>
-            <w:vAlign w:val="center"/>
-          </w:tcPr>
-          <w:p>
-            <w:pPr>
-              <w:jc w:val="center"/>
-              <w:rPr>
-                <w:lang w:val="en-US"/>
-              </w:rPr>
-            </w:pPr>
-          </w:p>
-        </w:tc>
-        <w:tc>
-          <w:tcPr>
-            <w:tcW w:w="971" w:type="dxa"/>
+              <w:jc w:val="center"/>
+              <w:rPr>
+                <w:lang w:val="en-US"/>
+              </w:rPr>
+            </w:pPr>
+          </w:p>
+        </w:tc>
+        <w:tc>
+          <w:tcPr>
+            <w:tcW w:w="977" w:type="dxa"/>
             <w:vAlign w:val="center"/>
           </w:tcPr>
           <w:p>
@@ -2974,7 +3934,7 @@
         </w:tc>
         <w:tc>
           <w:tcPr>
-            <w:tcW w:w="1729" w:type="dxa"/>
+            <w:tcW w:w="1728" w:type="dxa"/>
             <w:vAlign w:val="center"/>
           </w:tcPr>
           <w:p>
@@ -2991,11 +3951,100 @@
       <w:tr>
         <w:tc>
           <w:tcPr>
+            <w:tcW w:w="1726" w:type="dxa"/>
+            <w:vAlign w:val="center"/>
+          </w:tcPr>
+          <w:p>
+            <w:pPr>
+              <w:pStyle w:val="NoSpacing"/>
+              <w:jc w:val="center"/>
+              <w:rPr>
+                <w:rFonts w:eastAsiaTheme="minorHAnsi"/>
+                <w:lang w:val="en-US"/>
+              </w:rPr>
+            </w:pPr>
+          </w:p>
+        </w:tc>
+        <w:tc>
+          <w:tcPr>
+            <w:tcW w:w="2199" w:type="dxa"/>
+            <w:vAlign w:val="center"/>
+          </w:tcPr>
+          <w:p>
+            <w:pPr>
+              <w:jc w:val="center"/>
+              <w:rPr>
+                <w:lang w:val="en-US"/>
+              </w:rPr>
+            </w:pPr>
+          </w:p>
+        </w:tc>
+        <w:tc>
+          <w:tcPr>
             <w:tcW w:w="1728" w:type="dxa"/>
             <w:vAlign w:val="center"/>
           </w:tcPr>
           <w:p>
             <w:pPr>
+              <w:jc w:val="center"/>
+              <w:rPr>
+                <w:lang w:val="en-US"/>
+              </w:rPr>
+            </w:pPr>
+          </w:p>
+        </w:tc>
+        <w:tc>
+          <w:tcPr>
+            <w:tcW w:w="977" w:type="dxa"/>
+            <w:vAlign w:val="center"/>
+          </w:tcPr>
+          <w:p>
+            <w:pPr>
+              <w:jc w:val="center"/>
+              <w:rPr>
+                <w:lang w:val="en-US"/>
+              </w:rPr>
+            </w:pPr>
+          </w:p>
+        </w:tc>
+        <w:tc>
+          <w:tcPr>
+            <w:tcW w:w="1249" w:type="dxa"/>
+            <w:vAlign w:val="center"/>
+          </w:tcPr>
+          <w:p>
+            <w:pPr>
+              <w:jc w:val="center"/>
+              <w:rPr>
+                <w:lang w:val="en-US"/>
+              </w:rPr>
+            </w:pPr>
+          </w:p>
+        </w:tc>
+        <w:tc>
+          <w:tcPr>
+            <w:tcW w:w="1728" w:type="dxa"/>
+            <w:vAlign w:val="center"/>
+          </w:tcPr>
+          <w:p>
+            <w:pPr>
+              <w:keepNext/>
+              <w:jc w:val="center"/>
+              <w:rPr>
+                <w:lang w:val="en-US"/>
+              </w:rPr>
+            </w:pPr>
+          </w:p>
+        </w:tc>
+      </w:tr>
+      <w:tr>
+        <w:tc>
+          <w:tcPr>
+            <w:tcW w:w="1726" w:type="dxa"/>
+            <w:vAlign w:val="center"/>
+          </w:tcPr>
+          <w:p>
+            <w:pPr>
               <w:pStyle w:val="NoSpacing"/>
               <w:jc w:val="center"/>
               <w:rPr>
@@ -3007,35 +4056,35 @@
         </w:tc>
         <w:tc>
           <w:tcPr>
-            <w:tcW w:w="2201" w:type="dxa"/>
-            <w:vAlign w:val="center"/>
-          </w:tcPr>
-          <w:p>
-            <w:pPr>
-              <w:jc w:val="center"/>
-              <w:rPr>
-                <w:lang w:val="en-US"/>
-              </w:rPr>
-            </w:pPr>
-          </w:p>
-        </w:tc>
-        <w:tc>
-          <w:tcPr>
-            <w:tcW w:w="1729" w:type="dxa"/>
-            <w:vAlign w:val="center"/>
-          </w:tcPr>
-          <w:p>
-            <w:pPr>
-              <w:jc w:val="center"/>
-              <w:rPr>
-                <w:lang w:val="en-US"/>
-              </w:rPr>
-            </w:pPr>
-          </w:p>
-        </w:tc>
-        <w:tc>
-          <w:tcPr>
-            <w:tcW w:w="971" w:type="dxa"/>
+            <w:tcW w:w="2199" w:type="dxa"/>
+            <w:vAlign w:val="center"/>
+          </w:tcPr>
+          <w:p>
+            <w:pPr>
+              <w:jc w:val="center"/>
+              <w:rPr>
+                <w:lang w:val="en-US"/>
+              </w:rPr>
+            </w:pPr>
+          </w:p>
+        </w:tc>
+        <w:tc>
+          <w:tcPr>
+            <w:tcW w:w="1728" w:type="dxa"/>
+            <w:vAlign w:val="center"/>
+          </w:tcPr>
+          <w:p>
+            <w:pPr>
+              <w:jc w:val="center"/>
+              <w:rPr>
+                <w:lang w:val="en-US"/>
+              </w:rPr>
+            </w:pPr>
+          </w:p>
+        </w:tc>
+        <w:tc>
+          <w:tcPr>
+            <w:tcW w:w="977" w:type="dxa"/>
             <w:vAlign w:val="center"/>
           </w:tcPr>
           <w:p>
@@ -3063,7 +4112,7 @@
         </w:tc>
         <w:tc>
           <w:tcPr>
-            <w:tcW w:w="1729" w:type="dxa"/>
+            <w:tcW w:w="1728" w:type="dxa"/>
             <w:vAlign w:val="center"/>
           </w:tcPr>
           <w:p>
@@ -3086,7 +4135,6 @@
         </w:rPr>
       </w:pPr>
       <w:bookmarkStart w:id="2" w:name="_Toc349417402"/>
-      <w:bookmarkEnd w:id="1"/>
       <w:r>
         <w:rPr>
           <w:lang w:val="en-US"/>
@@ -3139,7 +4187,7 @@
           <w:lang w:val="en-US"/>
         </w:rPr>
         <w:sectPr>
-          <w:footerReference w:type="default" r:id="rId14"/>
+          <w:footerReference w:type="default" r:id="rId13"/>
           <w:pgSz w:w="11906" w:h="16838"/>
           <w:pgMar w:top="1417" w:right="1701" w:bottom="1417" w:left="1701" w:header="708" w:footer="708" w:gutter="0"/>
           <w:pgNumType w:fmt="lowerRoman" w:start="1"/>
@@ -3159,6 +4207,7 @@
           <w:lang w:val="en-US"/>
         </w:rPr>
       </w:pPr>
+      <w:bookmarkStart w:id="3" w:name="_Toc350588671"/>
       <w:r>
         <w:rPr>
           <w:lang w:val="en-US"/>
@@ -3166,6 +4215,7 @@
         <w:lastRenderedPageBreak/>
         <w:t>Week Activities</w:t>
       </w:r>
+      <w:bookmarkEnd w:id="3"/>
     </w:p>
     <w:p>
       <w:pPr>
@@ -3185,12 +4235,14 @@
           <w:lang w:val="en-US"/>
         </w:rPr>
       </w:pPr>
+      <w:bookmarkStart w:id="4" w:name="_Toc350588672"/>
       <w:r>
         <w:rPr>
           <w:lang w:val="en-US"/>
         </w:rPr>
         <w:t>Work Executed</w:t>
       </w:r>
+      <w:bookmarkEnd w:id="4"/>
     </w:p>
     <w:p>
       <w:pPr>
@@ -3210,12 +4262,14 @@
           <w:lang w:val="en-US"/>
         </w:rPr>
       </w:pPr>
+      <w:bookmarkStart w:id="5" w:name="_Toc350588673"/>
       <w:r>
         <w:rPr>
           <w:lang w:val="en-US"/>
         </w:rPr>
         <w:t>Achievements</w:t>
       </w:r>
+      <w:bookmarkEnd w:id="5"/>
     </w:p>
     <w:p>
       <w:pPr>
@@ -3285,12 +4339,14 @@
           <w:lang w:val="en-US"/>
         </w:rPr>
       </w:pPr>
+      <w:bookmarkStart w:id="6" w:name="_Toc350588674"/>
       <w:r>
         <w:rPr>
           <w:lang w:val="en-US"/>
         </w:rPr>
         <w:t>Impediments</w:t>
       </w:r>
+      <w:bookmarkEnd w:id="6"/>
     </w:p>
     <w:p>
       <w:pPr>
@@ -3324,6 +4380,7 @@
           <w:lang w:val="en-US"/>
         </w:rPr>
       </w:pPr>
+      <w:bookmarkStart w:id="7" w:name="_Toc350588675"/>
       <w:r>
         <w:rPr>
           <w:lang w:val="en-US"/>
@@ -3344,6 +4401,7 @@
         </w:rPr>
         <w:t xml:space="preserve"> Next Week</w:t>
       </w:r>
+      <w:bookmarkEnd w:id="7"/>
     </w:p>
     <w:p>
       <w:pPr>
@@ -3377,12 +4435,14 @@
           <w:lang w:val="en-US"/>
         </w:rPr>
       </w:pPr>
+      <w:bookmarkStart w:id="8" w:name="_Toc350588676"/>
       <w:r>
         <w:rPr>
           <w:lang w:val="en-US"/>
         </w:rPr>
         <w:t>Progress</w:t>
       </w:r>
+      <w:bookmarkEnd w:id="8"/>
     </w:p>
     <w:p>
       <w:pPr>
@@ -3402,12 +4462,14 @@
           <w:lang w:val="en-US"/>
         </w:rPr>
       </w:pPr>
+      <w:bookmarkStart w:id="9" w:name="_Toc350588677"/>
       <w:r>
         <w:rPr>
           <w:lang w:val="en-US"/>
         </w:rPr>
         <w:t>Earned value and/or Gantt Image</w:t>
       </w:r>
+      <w:bookmarkEnd w:id="9"/>
     </w:p>
     <w:p>
       <w:pPr>
@@ -3434,12 +4496,14 @@
           <w:lang w:val="en-US"/>
         </w:rPr>
       </w:pPr>
+      <w:bookmarkStart w:id="10" w:name="_Toc350588678"/>
       <w:r>
         <w:rPr>
           <w:lang w:val="en-US"/>
         </w:rPr>
         <w:t>Effort by task</w:t>
       </w:r>
+      <w:bookmarkEnd w:id="10"/>
     </w:p>
     <w:p>
       <w:pPr>
@@ -3488,6 +4552,7 @@
           <w:lang w:val="en-US"/>
         </w:rPr>
       </w:pPr>
+      <w:bookmarkStart w:id="11" w:name="_Toc350588679"/>
       <w:r>
         <w:rPr>
           <w:lang w:val="en-US"/>
@@ -3495,6 +4560,7 @@
         <w:lastRenderedPageBreak/>
         <w:t>Individual effort</w:t>
       </w:r>
+      <w:bookmarkEnd w:id="11"/>
     </w:p>
     <w:p>
       <w:pPr>
@@ -3850,7 +4916,7 @@
           <w:lang w:val="en-US"/>
         </w:rPr>
       </w:pPr>
-      <w:bookmarkStart w:id="3" w:name="_Toc349417403"/>
+      <w:bookmarkStart w:id="12" w:name="_Toc349417403"/>
       <w:r>
         <w:rPr>
           <w:lang w:val="en-US"/>
@@ -3885,7 +4951,7 @@
         </w:rPr>
         <w:t>: Log of individual effort</w:t>
       </w:r>
-      <w:bookmarkEnd w:id="3"/>
+      <w:bookmarkEnd w:id="12"/>
     </w:p>
     <w:p>
       <w:pPr>
@@ -3898,12 +4964,14 @@
           <w:lang w:val="en-US"/>
         </w:rPr>
       </w:pPr>
+      <w:bookmarkStart w:id="13" w:name="_Toc350588680"/>
       <w:r>
         <w:rPr>
           <w:lang w:val="en-US"/>
         </w:rPr>
         <w:t>Individual log</w:t>
       </w:r>
+      <w:bookmarkEnd w:id="13"/>
     </w:p>
     <w:p>
       <w:pPr>
@@ -4246,7 +5314,6 @@
           <w:szCs w:val="27"/>
         </w:rPr>
       </w:pPr>
-      <w:proofErr w:type="spellStart"/>
       <w:r>
         <w:rPr>
           <w:rFonts w:ascii="Arial" w:hAnsi="Arial" w:cs="Arial"/>
@@ -4255,40 +5322,7 @@
           <w:shd w:val="clear" w:color="auto" w:fill="FFFFFF"/>
           <w:lang w:val="en-US"/>
         </w:rPr>
-        <w:t>Rui</w:t>
-      </w:r>
-      <w:proofErr w:type="spellEnd"/>
-      <w:r>
-        <w:rPr>
-          <w:rFonts w:ascii="Arial" w:hAnsi="Arial" w:cs="Arial"/>
-          <w:b/>
-          <w:color w:val="000000"/>
-          <w:shd w:val="clear" w:color="auto" w:fill="FFFFFF"/>
-          <w:lang w:val="en-US"/>
-        </w:rPr>
-        <w:t xml:space="preserve"> </w:t>
-      </w:r>
-      <w:proofErr w:type="spellStart"/>
-      <w:r>
-        <w:rPr>
-          <w:rFonts w:ascii="Arial" w:hAnsi="Arial" w:cs="Arial"/>
-          <w:b/>
-          <w:color w:val="000000"/>
-          <w:shd w:val="clear" w:color="auto" w:fill="FFFFFF"/>
-          <w:lang w:val="en-US"/>
-        </w:rPr>
-        <w:t>Ganhoto</w:t>
-      </w:r>
-      <w:proofErr w:type="spellEnd"/>
-      <w:r>
-        <w:rPr>
-          <w:rFonts w:ascii="Arial" w:hAnsi="Arial" w:cs="Arial"/>
-          <w:b/>
-          <w:color w:val="000000"/>
-          <w:shd w:val="clear" w:color="auto" w:fill="FFFFFF"/>
-          <w:lang w:val="en-US"/>
-        </w:rPr>
-        <w:t xml:space="preserve"> - Tasks done</w:t>
+        <w:t>Rui Ganhoto - Tasks done</w:t>
       </w:r>
       <w:r>
         <w:rPr>
@@ -4309,7 +5343,7 @@
       </w:pPr>
     </w:p>
     <w:sectPr>
-      <w:footerReference w:type="first" r:id="rId15"/>
+      <w:footerReference w:type="first" r:id="rId14"/>
       <w:pgSz w:w="11906" w:h="16838"/>
       <w:pgMar w:top="1417" w:right="1701" w:bottom="1417" w:left="1701" w:header="708" w:footer="708" w:gutter="0"/>
       <w:pgNumType w:start="1"/>
@@ -4322,7 +5356,7 @@
 </file>
 
 <file path=word/endnotes.xml><?xml version="1.0" encoding="utf-8"?>
-<w:endnotes xmlns:wpc="http://schemas.microsoft.com/office/word/2010/wordprocessingCanvas" xmlns:mc="http://schemas.openxmlformats.org/markup-compatibility/2006" xmlns:o="urn:schemas-microsoft-com:office:office" xmlns:r="http://schemas.openxmlformats.org/officeDocument/2006/relationships" xmlns:m="http://schemas.openxmlformats.org/officeDocument/2006/math" xmlns:v="urn:schemas-microsoft-com:vml" xmlns:wp14="http://schemas.microsoft.com/office/word/2010/wordprocessingDrawing" xmlns:wp="http://schemas.openxmlformats.org/drawingml/2006/wordprocessingDrawing" xmlns:w10="urn:schemas-microsoft-com:office:word" xmlns:w="http://schemas.openxmlformats.org/wordprocessingml/2006/main" xmlns:w14="http://schemas.microsoft.com/office/word/2010/wordml" xmlns:wpg="http://schemas.microsoft.com/office/word/2010/wordprocessingGroup" xmlns:wpi="http://schemas.microsoft.com/office/word/2010/wordprocessingInk" xmlns:wne="http://schemas.microsoft.com/office/word/2006/wordml" xmlns:wps="http://schemas.microsoft.com/office/word/2010/wordprocessingShape" mc:Ignorable="w14 wp14">
+<w:endnotes xmlns:wpc="http://schemas.microsoft.com/office/word/2010/wordprocessingCanvas" xmlns:mc="http://schemas.openxmlformats.org/markup-compatibility/2006" xmlns:o="urn:schemas-microsoft-com:office:office" xmlns:r="http://schemas.openxmlformats.org/officeDocument/2006/relationships" xmlns:m="http://schemas.openxmlformats.org/officeDocument/2006/math" xmlns:v="urn:schemas-microsoft-com:vml" xmlns:wp14="http://schemas.microsoft.com/office/word/2010/wordprocessingDrawing" xmlns:wp="http://schemas.openxmlformats.org/drawingml/2006/wordprocessingDrawing" xmlns:w10="urn:schemas-microsoft-com:office:word" xmlns:w="http://schemas.openxmlformats.org/wordprocessingml/2006/main" xmlns:w14="http://schemas.microsoft.com/office/word/2010/wordml" xmlns:w15="http://schemas.microsoft.com/office/word/2012/wordml" xmlns:wpg="http://schemas.microsoft.com/office/word/2010/wordprocessingGroup" xmlns:wpi="http://schemas.microsoft.com/office/word/2010/wordprocessingInk" xmlns:wne="http://schemas.microsoft.com/office/word/2006/wordml" xmlns:wps="http://schemas.microsoft.com/office/word/2010/wordprocessingShape" mc:Ignorable="w14 w15 wp14">
   <w:endnote w:type="separator" w:id="-1">
     <w:p>
       <w:pPr>
@@ -4347,16 +5381,13 @@
 </file>
 
 <file path=word/footer1.xml><?xml version="1.0" encoding="utf-8"?>
-<w:ftr xmlns:wpc="http://schemas.microsoft.com/office/word/2010/wordprocessingCanvas" xmlns:mc="http://schemas.openxmlformats.org/markup-compatibility/2006" xmlns:o="urn:schemas-microsoft-com:office:office" xmlns:r="http://schemas.openxmlformats.org/officeDocument/2006/relationships" xmlns:m="http://schemas.openxmlformats.org/officeDocument/2006/math" xmlns:v="urn:schemas-microsoft-com:vml" xmlns:wp14="http://schemas.microsoft.com/office/word/2010/wordprocessingDrawing" xmlns:wp="http://schemas.openxmlformats.org/drawingml/2006/wordprocessingDrawing" xmlns:w10="urn:schemas-microsoft-com:office:word" xmlns:w="http://schemas.openxmlformats.org/wordprocessingml/2006/main" xmlns:w14="http://schemas.microsoft.com/office/word/2010/wordml" xmlns:wpg="http://schemas.microsoft.com/office/word/2010/wordprocessingGroup" xmlns:wpi="http://schemas.microsoft.com/office/word/2010/wordprocessingInk" xmlns:wne="http://schemas.microsoft.com/office/word/2006/wordml" xmlns:wps="http://schemas.microsoft.com/office/word/2010/wordprocessingShape" mc:Ignorable="w14 wp14">
+<w:ftr xmlns:wpc="http://schemas.microsoft.com/office/word/2010/wordprocessingCanvas" xmlns:mc="http://schemas.openxmlformats.org/markup-compatibility/2006" xmlns:o="urn:schemas-microsoft-com:office:office" xmlns:r="http://schemas.openxmlformats.org/officeDocument/2006/relationships" xmlns:m="http://schemas.openxmlformats.org/officeDocument/2006/math" xmlns:v="urn:schemas-microsoft-com:vml" xmlns:wp14="http://schemas.microsoft.com/office/word/2010/wordprocessingDrawing" xmlns:wp="http://schemas.openxmlformats.org/drawingml/2006/wordprocessingDrawing" xmlns:w10="urn:schemas-microsoft-com:office:word" xmlns:w="http://schemas.openxmlformats.org/wordprocessingml/2006/main" xmlns:w14="http://schemas.microsoft.com/office/word/2010/wordml" xmlns:w15="http://schemas.microsoft.com/office/word/2012/wordml" xmlns:wpg="http://schemas.microsoft.com/office/word/2010/wordprocessingGroup" xmlns:wpi="http://schemas.microsoft.com/office/word/2010/wordprocessingInk" xmlns:wne="http://schemas.microsoft.com/office/word/2006/wordml" xmlns:wps="http://schemas.microsoft.com/office/word/2010/wordprocessingShape" mc:Ignorable="w14 w15 wp14">
   <w:p>
     <w:pPr>
       <w:pStyle w:val="Footer"/>
     </w:pPr>
     <w:r>
-      <w:t xml:space="preserve">Projeto </w:t>
-    </w:r>
-    <w:r>
-      <w:t>Soft</w:t>
+      <w:t>Projeto Soft</w:t>
     </w:r>
     <w:r>
       <w:t>ware 2013</w:t>
@@ -4391,16 +5422,13 @@
 </file>
 
 <file path=word/footer2.xml><?xml version="1.0" encoding="utf-8"?>
-<w:ftr xmlns:wpc="http://schemas.microsoft.com/office/word/2010/wordprocessingCanvas" xmlns:mc="http://schemas.openxmlformats.org/markup-compatibility/2006" xmlns:o="urn:schemas-microsoft-com:office:office" xmlns:r="http://schemas.openxmlformats.org/officeDocument/2006/relationships" xmlns:m="http://schemas.openxmlformats.org/officeDocument/2006/math" xmlns:v="urn:schemas-microsoft-com:vml" xmlns:wp14="http://schemas.microsoft.com/office/word/2010/wordprocessingDrawing" xmlns:wp="http://schemas.openxmlformats.org/drawingml/2006/wordprocessingDrawing" xmlns:w10="urn:schemas-microsoft-com:office:word" xmlns:w="http://schemas.openxmlformats.org/wordprocessingml/2006/main" xmlns:w14="http://schemas.microsoft.com/office/word/2010/wordml" xmlns:wpg="http://schemas.microsoft.com/office/word/2010/wordprocessingGroup" xmlns:wpi="http://schemas.microsoft.com/office/word/2010/wordprocessingInk" xmlns:wne="http://schemas.microsoft.com/office/word/2006/wordml" xmlns:wps="http://schemas.microsoft.com/office/word/2010/wordprocessingShape" mc:Ignorable="w14 wp14">
+<w:ftr xmlns:wpc="http://schemas.microsoft.com/office/word/2010/wordprocessingCanvas" xmlns:mc="http://schemas.openxmlformats.org/markup-compatibility/2006" xmlns:o="urn:schemas-microsoft-com:office:office" xmlns:r="http://schemas.openxmlformats.org/officeDocument/2006/relationships" xmlns:m="http://schemas.openxmlformats.org/officeDocument/2006/math" xmlns:v="urn:schemas-microsoft-com:vml" xmlns:wp14="http://schemas.microsoft.com/office/word/2010/wordprocessingDrawing" xmlns:wp="http://schemas.openxmlformats.org/drawingml/2006/wordprocessingDrawing" xmlns:w10="urn:schemas-microsoft-com:office:word" xmlns:w="http://schemas.openxmlformats.org/wordprocessingml/2006/main" xmlns:w14="http://schemas.microsoft.com/office/word/2010/wordml" xmlns:w15="http://schemas.microsoft.com/office/word/2012/wordml" xmlns:wpg="http://schemas.microsoft.com/office/word/2010/wordprocessingGroup" xmlns:wpi="http://schemas.microsoft.com/office/word/2010/wordprocessingInk" xmlns:wne="http://schemas.microsoft.com/office/word/2006/wordml" xmlns:wps="http://schemas.microsoft.com/office/word/2010/wordprocessingShape" mc:Ignorable="w14 w15 wp14">
   <w:p>
     <w:pPr>
       <w:pStyle w:val="Footer"/>
     </w:pPr>
     <w:r>
-      <w:t xml:space="preserve">Projeto </w:t>
-    </w:r>
-    <w:r>
-      <w:t>Software 2013</w:t>
+      <w:t>Projeto Software 2013</w:t>
     </w:r>
     <w:r>
       <w:tab/>
@@ -4438,16 +5466,13 @@
 </file>
 
 <file path=word/footer3.xml><?xml version="1.0" encoding="utf-8"?>
-<w:ftr xmlns:wpc="http://schemas.microsoft.com/office/word/2010/wordprocessingCanvas" xmlns:mc="http://schemas.openxmlformats.org/markup-compatibility/2006" xmlns:o="urn:schemas-microsoft-com:office:office" xmlns:r="http://schemas.openxmlformats.org/officeDocument/2006/relationships" xmlns:m="http://schemas.openxmlformats.org/officeDocument/2006/math" xmlns:v="urn:schemas-microsoft-com:vml" xmlns:wp14="http://schemas.microsoft.com/office/word/2010/wordprocessingDrawing" xmlns:wp="http://schemas.openxmlformats.org/drawingml/2006/wordprocessingDrawing" xmlns:w10="urn:schemas-microsoft-com:office:word" xmlns:w="http://schemas.openxmlformats.org/wordprocessingml/2006/main" xmlns:w14="http://schemas.microsoft.com/office/word/2010/wordml" xmlns:wpg="http://schemas.microsoft.com/office/word/2010/wordprocessingGroup" xmlns:wpi="http://schemas.microsoft.com/office/word/2010/wordprocessingInk" xmlns:wne="http://schemas.microsoft.com/office/word/2006/wordml" xmlns:wps="http://schemas.microsoft.com/office/word/2010/wordprocessingShape" mc:Ignorable="w14 wp14">
+<w:ftr xmlns:wpc="http://schemas.microsoft.com/office/word/2010/wordprocessingCanvas" xmlns:mc="http://schemas.openxmlformats.org/markup-compatibility/2006" xmlns:o="urn:schemas-microsoft-com:office:office" xmlns:r="http://schemas.openxmlformats.org/officeDocument/2006/relationships" xmlns:m="http://schemas.openxmlformats.org/officeDocument/2006/math" xmlns:v="urn:schemas-microsoft-com:vml" xmlns:wp14="http://schemas.microsoft.com/office/word/2010/wordprocessingDrawing" xmlns:wp="http://schemas.openxmlformats.org/drawingml/2006/wordprocessingDrawing" xmlns:w10="urn:schemas-microsoft-com:office:word" xmlns:w="http://schemas.openxmlformats.org/wordprocessingml/2006/main" xmlns:w14="http://schemas.microsoft.com/office/word/2010/wordml" xmlns:w15="http://schemas.microsoft.com/office/word/2012/wordml" xmlns:wpg="http://schemas.microsoft.com/office/word/2010/wordprocessingGroup" xmlns:wpi="http://schemas.microsoft.com/office/word/2010/wordprocessingInk" xmlns:wne="http://schemas.microsoft.com/office/word/2006/wordml" xmlns:wps="http://schemas.microsoft.com/office/word/2010/wordprocessingShape" mc:Ignorable="w14 w15 wp14">
   <w:p>
     <w:pPr>
       <w:pStyle w:val="Footer"/>
     </w:pPr>
     <w:r>
-      <w:t xml:space="preserve">Projeto </w:t>
-    </w:r>
-    <w:r>
-      <w:t>Software 2013</w:t>
+      <w:t>Projeto Software 2013</w:t>
     </w:r>
   </w:p>
   <w:p>
@@ -4500,16 +5525,13 @@
 </file>
 
 <file path=word/footer4.xml><?xml version="1.0" encoding="utf-8"?>
-<w:ftr xmlns:wpc="http://schemas.microsoft.com/office/word/2010/wordprocessingCanvas" xmlns:mc="http://schemas.openxmlformats.org/markup-compatibility/2006" xmlns:o="urn:schemas-microsoft-com:office:office" xmlns:r="http://schemas.openxmlformats.org/officeDocument/2006/relationships" xmlns:m="http://schemas.openxmlformats.org/officeDocument/2006/math" xmlns:v="urn:schemas-microsoft-com:vml" xmlns:wp14="http://schemas.microsoft.com/office/word/2010/wordprocessingDrawing" xmlns:wp="http://schemas.openxmlformats.org/drawingml/2006/wordprocessingDrawing" xmlns:w10="urn:schemas-microsoft-com:office:word" xmlns:w="http://schemas.openxmlformats.org/wordprocessingml/2006/main" xmlns:w14="http://schemas.microsoft.com/office/word/2010/wordml" xmlns:wpg="http://schemas.microsoft.com/office/word/2010/wordprocessingGroup" xmlns:wpi="http://schemas.microsoft.com/office/word/2010/wordprocessingInk" xmlns:wne="http://schemas.microsoft.com/office/word/2006/wordml" xmlns:wps="http://schemas.microsoft.com/office/word/2010/wordprocessingShape" mc:Ignorable="w14 wp14">
+<w:ftr xmlns:wpc="http://schemas.microsoft.com/office/word/2010/wordprocessingCanvas" xmlns:mc="http://schemas.openxmlformats.org/markup-compatibility/2006" xmlns:o="urn:schemas-microsoft-com:office:office" xmlns:r="http://schemas.openxmlformats.org/officeDocument/2006/relationships" xmlns:m="http://schemas.openxmlformats.org/officeDocument/2006/math" xmlns:v="urn:schemas-microsoft-com:vml" xmlns:wp14="http://schemas.microsoft.com/office/word/2010/wordprocessingDrawing" xmlns:wp="http://schemas.openxmlformats.org/drawingml/2006/wordprocessingDrawing" xmlns:w10="urn:schemas-microsoft-com:office:word" xmlns:w="http://schemas.openxmlformats.org/wordprocessingml/2006/main" xmlns:w14="http://schemas.microsoft.com/office/word/2010/wordml" xmlns:w15="http://schemas.microsoft.com/office/word/2012/wordml" xmlns:wpg="http://schemas.microsoft.com/office/word/2010/wordprocessingGroup" xmlns:wpi="http://schemas.microsoft.com/office/word/2010/wordprocessingInk" xmlns:wne="http://schemas.microsoft.com/office/word/2006/wordml" xmlns:wps="http://schemas.microsoft.com/office/word/2010/wordprocessingShape" mc:Ignorable="w14 w15 wp14">
   <w:p>
     <w:pPr>
       <w:pStyle w:val="Footer"/>
     </w:pPr>
     <w:r>
-      <w:t xml:space="preserve">Projeto </w:t>
-    </w:r>
-    <w:r>
-      <w:t>Software 2013</w:t>
+      <w:t>Projeto Software 2013</w:t>
     </w:r>
     <w:r>
       <w:tab/>
@@ -4568,7 +5590,7 @@
 </file>
 
 <file path=word/footnotes.xml><?xml version="1.0" encoding="utf-8"?>
-<w:footnotes xmlns:wpc="http://schemas.microsoft.com/office/word/2010/wordprocessingCanvas" xmlns:mc="http://schemas.openxmlformats.org/markup-compatibility/2006" xmlns:o="urn:schemas-microsoft-com:office:office" xmlns:r="http://schemas.openxmlformats.org/officeDocument/2006/relationships" xmlns:m="http://schemas.openxmlformats.org/officeDocument/2006/math" xmlns:v="urn:schemas-microsoft-com:vml" xmlns:wp14="http://schemas.microsoft.com/office/word/2010/wordprocessingDrawing" xmlns:wp="http://schemas.openxmlformats.org/drawingml/2006/wordprocessingDrawing" xmlns:w10="urn:schemas-microsoft-com:office:word" xmlns:w="http://schemas.openxmlformats.org/wordprocessingml/2006/main" xmlns:w14="http://schemas.microsoft.com/office/word/2010/wordml" xmlns:wpg="http://schemas.microsoft.com/office/word/2010/wordprocessingGroup" xmlns:wpi="http://schemas.microsoft.com/office/word/2010/wordprocessingInk" xmlns:wne="http://schemas.microsoft.com/office/word/2006/wordml" xmlns:wps="http://schemas.microsoft.com/office/word/2010/wordprocessingShape" mc:Ignorable="w14 wp14">
+<w:footnotes xmlns:wpc="http://schemas.microsoft.com/office/word/2010/wordprocessingCanvas" xmlns:mc="http://schemas.openxmlformats.org/markup-compatibility/2006" xmlns:o="urn:schemas-microsoft-com:office:office" xmlns:r="http://schemas.openxmlformats.org/officeDocument/2006/relationships" xmlns:m="http://schemas.openxmlformats.org/officeDocument/2006/math" xmlns:v="urn:schemas-microsoft-com:vml" xmlns:wp14="http://schemas.microsoft.com/office/word/2010/wordprocessingDrawing" xmlns:wp="http://schemas.openxmlformats.org/drawingml/2006/wordprocessingDrawing" xmlns:w10="urn:schemas-microsoft-com:office:word" xmlns:w="http://schemas.openxmlformats.org/wordprocessingml/2006/main" xmlns:w14="http://schemas.microsoft.com/office/word/2010/wordml" xmlns:w15="http://schemas.microsoft.com/office/word/2012/wordml" xmlns:wpg="http://schemas.microsoft.com/office/word/2010/wordprocessingGroup" xmlns:wpi="http://schemas.microsoft.com/office/word/2010/wordprocessingInk" xmlns:wne="http://schemas.microsoft.com/office/word/2006/wordml" xmlns:wps="http://schemas.microsoft.com/office/word/2010/wordprocessingShape" mc:Ignorable="w14 w15 wp14">
   <w:footnote w:type="separator" w:id="-1">
     <w:p>
       <w:pPr>
@@ -4593,7 +5615,7 @@
 </file>
 
 <file path=word/header1.xml><?xml version="1.0" encoding="utf-8"?>
-<w:hdr xmlns:wpc="http://schemas.microsoft.com/office/word/2010/wordprocessingCanvas" xmlns:mc="http://schemas.openxmlformats.org/markup-compatibility/2006" xmlns:o="urn:schemas-microsoft-com:office:office" xmlns:r="http://schemas.openxmlformats.org/officeDocument/2006/relationships" xmlns:m="http://schemas.openxmlformats.org/officeDocument/2006/math" xmlns:v="urn:schemas-microsoft-com:vml" xmlns:wp14="http://schemas.microsoft.com/office/word/2010/wordprocessingDrawing" xmlns:wp="http://schemas.openxmlformats.org/drawingml/2006/wordprocessingDrawing" xmlns:w10="urn:schemas-microsoft-com:office:word" xmlns:w="http://schemas.openxmlformats.org/wordprocessingml/2006/main" xmlns:w14="http://schemas.microsoft.com/office/word/2010/wordml" xmlns:wpg="http://schemas.microsoft.com/office/word/2010/wordprocessingGroup" xmlns:wpi="http://schemas.microsoft.com/office/word/2010/wordprocessingInk" xmlns:wne="http://schemas.microsoft.com/office/word/2006/wordml" xmlns:wps="http://schemas.microsoft.com/office/word/2010/wordprocessingShape" mc:Ignorable="w14 wp14">
+<w:hdr xmlns:wpc="http://schemas.microsoft.com/office/word/2010/wordprocessingCanvas" xmlns:mc="http://schemas.openxmlformats.org/markup-compatibility/2006" xmlns:o="urn:schemas-microsoft-com:office:office" xmlns:r="http://schemas.openxmlformats.org/officeDocument/2006/relationships" xmlns:m="http://schemas.openxmlformats.org/officeDocument/2006/math" xmlns:v="urn:schemas-microsoft-com:vml" xmlns:wp14="http://schemas.microsoft.com/office/word/2010/wordprocessingDrawing" xmlns:wp="http://schemas.openxmlformats.org/drawingml/2006/wordprocessingDrawing" xmlns:w10="urn:schemas-microsoft-com:office:word" xmlns:w="http://schemas.openxmlformats.org/wordprocessingml/2006/main" xmlns:w14="http://schemas.microsoft.com/office/word/2010/wordml" xmlns:w15="http://schemas.microsoft.com/office/word/2012/wordml" xmlns:wpg="http://schemas.microsoft.com/office/word/2010/wordprocessingGroup" xmlns:wpi="http://schemas.microsoft.com/office/word/2010/wordprocessingInk" xmlns:wne="http://schemas.microsoft.com/office/word/2006/wordml" xmlns:wps="http://schemas.microsoft.com/office/word/2010/wordprocessingShape" mc:Ignorable="w14 w15 wp14">
   <w:p>
     <w:pPr>
       <w:pStyle w:val="Header"/>
@@ -4661,9 +5683,15 @@
       </w:drawing>
     </w:r>
     <w:r>
+      <w:rPr>
+        <w:lang w:val="en-GB"/>
+      </w:rPr>
       <w:tab/>
     </w:r>
     <w:r>
+      <w:rPr>
+        <w:lang w:val="en-GB"/>
+      </w:rPr>
       <w:tab/>
     </w:r>
     <w:r>
@@ -4769,7 +5797,7 @@
 </file>
 
 <file path=word/header2.xml><?xml version="1.0" encoding="utf-8"?>
-<w:hdr xmlns:wpc="http://schemas.microsoft.com/office/word/2010/wordprocessingCanvas" xmlns:mc="http://schemas.openxmlformats.org/markup-compatibility/2006" xmlns:o="urn:schemas-microsoft-com:office:office" xmlns:r="http://schemas.openxmlformats.org/officeDocument/2006/relationships" xmlns:m="http://schemas.openxmlformats.org/officeDocument/2006/math" xmlns:v="urn:schemas-microsoft-com:vml" xmlns:wp14="http://schemas.microsoft.com/office/word/2010/wordprocessingDrawing" xmlns:wp="http://schemas.openxmlformats.org/drawingml/2006/wordprocessingDrawing" xmlns:w10="urn:schemas-microsoft-com:office:word" xmlns:w="http://schemas.openxmlformats.org/wordprocessingml/2006/main" xmlns:w14="http://schemas.microsoft.com/office/word/2010/wordml" xmlns:wpg="http://schemas.microsoft.com/office/word/2010/wordprocessingGroup" xmlns:wpi="http://schemas.microsoft.com/office/word/2010/wordprocessingInk" xmlns:wne="http://schemas.microsoft.com/office/word/2006/wordml" xmlns:wps="http://schemas.microsoft.com/office/word/2010/wordprocessingShape" mc:Ignorable="w14 wp14">
+<w:hdr xmlns:wpc="http://schemas.microsoft.com/office/word/2010/wordprocessingCanvas" xmlns:mc="http://schemas.openxmlformats.org/markup-compatibility/2006" xmlns:o="urn:schemas-microsoft-com:office:office" xmlns:r="http://schemas.openxmlformats.org/officeDocument/2006/relationships" xmlns:m="http://schemas.openxmlformats.org/officeDocument/2006/math" xmlns:v="urn:schemas-microsoft-com:vml" xmlns:wp14="http://schemas.microsoft.com/office/word/2010/wordprocessingDrawing" xmlns:wp="http://schemas.openxmlformats.org/drawingml/2006/wordprocessingDrawing" xmlns:w10="urn:schemas-microsoft-com:office:word" xmlns:w="http://schemas.openxmlformats.org/wordprocessingml/2006/main" xmlns:w14="http://schemas.microsoft.com/office/word/2010/wordml" xmlns:w15="http://schemas.microsoft.com/office/word/2012/wordml" xmlns:wpg="http://schemas.microsoft.com/office/word/2010/wordprocessingGroup" xmlns:wpi="http://schemas.microsoft.com/office/word/2010/wordprocessingInk" xmlns:wne="http://schemas.microsoft.com/office/word/2006/wordml" xmlns:wps="http://schemas.microsoft.com/office/word/2010/wordprocessingShape" mc:Ignorable="w14 w15 wp14">
   <w:p>
     <w:pPr>
       <w:pStyle w:val="Header"/>
@@ -4837,9 +5865,15 @@
       </w:drawing>
     </w:r>
     <w:r>
+      <w:rPr>
+        <w:lang w:val="en-GB"/>
+      </w:rPr>
       <w:tab/>
     </w:r>
     <w:r>
+      <w:rPr>
+        <w:lang w:val="en-GB"/>
+      </w:rPr>
       <w:tab/>
     </w:r>
     <w:r>
@@ -4951,7 +5985,7 @@
 </file>
 
 <file path=word/numbering.xml><?xml version="1.0" encoding="utf-8"?>
-<w:numbering xmlns:wpc="http://schemas.microsoft.com/office/word/2010/wordprocessingCanvas" xmlns:mc="http://schemas.openxmlformats.org/markup-compatibility/2006" xmlns:o="urn:schemas-microsoft-com:office:office" xmlns:r="http://schemas.openxmlformats.org/officeDocument/2006/relationships" xmlns:m="http://schemas.openxmlformats.org/officeDocument/2006/math" xmlns:v="urn:schemas-microsoft-com:vml" xmlns:wp14="http://schemas.microsoft.com/office/word/2010/wordprocessingDrawing" xmlns:wp="http://schemas.openxmlformats.org/drawingml/2006/wordprocessingDrawing" xmlns:w10="urn:schemas-microsoft-com:office:word" xmlns:w="http://schemas.openxmlformats.org/wordprocessingml/2006/main" xmlns:w14="http://schemas.microsoft.com/office/word/2010/wordml" xmlns:wpg="http://schemas.microsoft.com/office/word/2010/wordprocessingGroup" xmlns:wpi="http://schemas.microsoft.com/office/word/2010/wordprocessingInk" xmlns:wne="http://schemas.microsoft.com/office/word/2006/wordml" xmlns:wps="http://schemas.microsoft.com/office/word/2010/wordprocessingShape" mc:Ignorable="w14 wp14">
+<w:numbering xmlns:wpc="http://schemas.microsoft.com/office/word/2010/wordprocessingCanvas" xmlns:mc="http://schemas.openxmlformats.org/markup-compatibility/2006" xmlns:o="urn:schemas-microsoft-com:office:office" xmlns:r="http://schemas.openxmlformats.org/officeDocument/2006/relationships" xmlns:m="http://schemas.openxmlformats.org/officeDocument/2006/math" xmlns:v="urn:schemas-microsoft-com:vml" xmlns:wp14="http://schemas.microsoft.com/office/word/2010/wordprocessingDrawing" xmlns:wp="http://schemas.openxmlformats.org/drawingml/2006/wordprocessingDrawing" xmlns:w10="urn:schemas-microsoft-com:office:word" xmlns:w="http://schemas.openxmlformats.org/wordprocessingml/2006/main" xmlns:w14="http://schemas.microsoft.com/office/word/2010/wordml" xmlns:w15="http://schemas.microsoft.com/office/word/2012/wordml" xmlns:wpg="http://schemas.microsoft.com/office/word/2010/wordprocessingGroup" xmlns:wpi="http://schemas.microsoft.com/office/word/2010/wordprocessingInk" xmlns:wne="http://schemas.microsoft.com/office/word/2006/wordml" xmlns:wps="http://schemas.microsoft.com/office/word/2010/wordprocessingShape" mc:Ignorable="w14 w15 wp14">
   <w:abstractNum w:abstractNumId="0">
     <w:nsid w:val="0D552BEF"/>
     <w:multiLevelType w:val="multilevel"/>
@@ -5045,7 +6079,7 @@
 </file>
 
 <file path=word/styles.xml><?xml version="1.0" encoding="utf-8"?>
-<w:styles xmlns:mc="http://schemas.openxmlformats.org/markup-compatibility/2006" xmlns:r="http://schemas.openxmlformats.org/officeDocument/2006/relationships" xmlns:w="http://schemas.openxmlformats.org/wordprocessingml/2006/main" xmlns:w14="http://schemas.microsoft.com/office/word/2010/wordml" mc:Ignorable="w14">
+<w:styles xmlns:mc="http://schemas.openxmlformats.org/markup-compatibility/2006" xmlns:r="http://schemas.openxmlformats.org/officeDocument/2006/relationships" xmlns:w="http://schemas.openxmlformats.org/wordprocessingml/2006/main" xmlns:w14="http://schemas.microsoft.com/office/word/2010/wordml" xmlns:w15="http://schemas.microsoft.com/office/word/2012/wordml" mc:Ignorable="w14 w15">
   <w:docDefaults>
     <w:rPrDefault>
       <w:rPr>
@@ -5061,144 +6095,378 @@
       </w:pPr>
     </w:pPrDefault>
   </w:docDefaults>
-  <w:latentStyles w:defLockedState="0" w:defUIPriority="99" w:defSemiHidden="1" w:defUnhideWhenUsed="1" w:defQFormat="0" w:count="267">
-    <w:lsdException w:name="Normal" w:semiHidden="0" w:uiPriority="0" w:unhideWhenUsed="0" w:qFormat="1"/>
-    <w:lsdException w:name="heading 1" w:semiHidden="0" w:uiPriority="9" w:unhideWhenUsed="0" w:qFormat="1"/>
-    <w:lsdException w:name="heading 2" w:uiPriority="9" w:qFormat="1"/>
-    <w:lsdException w:name="heading 3" w:uiPriority="9" w:qFormat="1"/>
-    <w:lsdException w:name="heading 4" w:uiPriority="9" w:qFormat="1"/>
-    <w:lsdException w:name="heading 5" w:uiPriority="9" w:qFormat="1"/>
-    <w:lsdException w:name="heading 6" w:uiPriority="9" w:qFormat="1"/>
-    <w:lsdException w:name="heading 7" w:uiPriority="9" w:qFormat="1"/>
-    <w:lsdException w:name="heading 8" w:uiPriority="9" w:qFormat="1"/>
-    <w:lsdException w:name="heading 9" w:uiPriority="9" w:qFormat="1"/>
-    <w:lsdException w:name="toc 1" w:uiPriority="39"/>
-    <w:lsdException w:name="toc 2" w:uiPriority="39"/>
-    <w:lsdException w:name="toc 3" w:uiPriority="39"/>
-    <w:lsdException w:name="toc 4" w:uiPriority="39"/>
-    <w:lsdException w:name="toc 5" w:uiPriority="39"/>
-    <w:lsdException w:name="toc 6" w:uiPriority="39"/>
-    <w:lsdException w:name="toc 7" w:uiPriority="39"/>
-    <w:lsdException w:name="toc 8" w:uiPriority="39"/>
-    <w:lsdException w:name="toc 9" w:uiPriority="39"/>
-    <w:lsdException w:name="caption" w:uiPriority="35" w:qFormat="1"/>
-    <w:lsdException w:name="Title" w:semiHidden="0" w:uiPriority="10" w:unhideWhenUsed="0" w:qFormat="1"/>
-    <w:lsdException w:name="Default Paragraph Font" w:uiPriority="1"/>
-    <w:lsdException w:name="Subtitle" w:semiHidden="0" w:uiPriority="11" w:unhideWhenUsed="0" w:qFormat="1"/>
-    <w:lsdException w:name="Strong" w:semiHidden="0" w:uiPriority="22" w:unhideWhenUsed="0" w:qFormat="1"/>
-    <w:lsdException w:name="Emphasis" w:semiHidden="0" w:uiPriority="20" w:unhideWhenUsed="0" w:qFormat="1"/>
-    <w:lsdException w:name="Table Grid" w:semiHidden="0" w:uiPriority="59" w:unhideWhenUsed="0"/>
-    <w:lsdException w:name="Placeholder Text" w:unhideWhenUsed="0"/>
-    <w:lsdException w:name="No Spacing" w:semiHidden="0" w:uiPriority="1" w:unhideWhenUsed="0" w:qFormat="1"/>
-    <w:lsdException w:name="Light Shading" w:semiHidden="0" w:uiPriority="60" w:unhideWhenUsed="0"/>
-    <w:lsdException w:name="Light List" w:semiHidden="0" w:uiPriority="61" w:unhideWhenUsed="0"/>
-    <w:lsdException w:name="Light Grid" w:semiHidden="0" w:uiPriority="62" w:unhideWhenUsed="0"/>
-    <w:lsdException w:name="Medium Shading 1" w:semiHidden="0" w:uiPriority="63" w:unhideWhenUsed="0"/>
-    <w:lsdException w:name="Medium Shading 2" w:semiHidden="0" w:uiPriority="64" w:unhideWhenUsed="0"/>
-    <w:lsdException w:name="Medium List 1" w:semiHidden="0" w:uiPriority="65" w:unhideWhenUsed="0"/>
-    <w:lsdException w:name="Medium List 2" w:semiHidden="0" w:uiPriority="66" w:unhideWhenUsed="0"/>
-    <w:lsdException w:name="Medium Grid 1" w:semiHidden="0" w:uiPriority="67" w:unhideWhenUsed="0"/>
-    <w:lsdException w:name="Medium Grid 2" w:semiHidden="0" w:uiPriority="68" w:unhideWhenUsed="0"/>
-    <w:lsdException w:name="Medium Grid 3" w:semiHidden="0" w:uiPriority="69" w:unhideWhenUsed="0"/>
-    <w:lsdException w:name="Dark List" w:semiHidden="0" w:uiPriority="70" w:unhideWhenUsed="0"/>
-    <w:lsdException w:name="Colorful Shading" w:semiHidden="0" w:uiPriority="71" w:unhideWhenUsed="0"/>
-    <w:lsdException w:name="Colorful List" w:semiHidden="0" w:uiPriority="72" w:unhideWhenUsed="0"/>
-    <w:lsdException w:name="Colorful Grid" w:semiHidden="0" w:uiPriority="73" w:unhideWhenUsed="0"/>
-    <w:lsdException w:name="Light Shading Accent 1" w:semiHidden="0" w:uiPriority="60" w:unhideWhenUsed="0"/>
-    <w:lsdException w:name="Light List Accent 1" w:semiHidden="0" w:uiPriority="61" w:unhideWhenUsed="0"/>
-    <w:lsdException w:name="Light Grid Accent 1" w:semiHidden="0" w:uiPriority="62" w:unhideWhenUsed="0"/>
-    <w:lsdException w:name="Medium Shading 1 Accent 1" w:semiHidden="0" w:uiPriority="63" w:unhideWhenUsed="0"/>
-    <w:lsdException w:name="Medium Shading 2 Accent 1" w:semiHidden="0" w:uiPriority="64" w:unhideWhenUsed="0"/>
-    <w:lsdException w:name="Medium List 1 Accent 1" w:semiHidden="0" w:uiPriority="65" w:unhideWhenUsed="0"/>
-    <w:lsdException w:name="Revision" w:unhideWhenUsed="0"/>
-    <w:lsdException w:name="List Paragraph" w:semiHidden="0" w:uiPriority="34" w:unhideWhenUsed="0" w:qFormat="1"/>
-    <w:lsdException w:name="Quote" w:semiHidden="0" w:uiPriority="29" w:unhideWhenUsed="0" w:qFormat="1"/>
-    <w:lsdException w:name="Intense Quote" w:semiHidden="0" w:uiPriority="30" w:unhideWhenUsed="0" w:qFormat="1"/>
-    <w:lsdException w:name="Medium List 2 Accent 1" w:semiHidden="0" w:uiPriority="66" w:unhideWhenUsed="0"/>
-    <w:lsdException w:name="Medium Grid 1 Accent 1" w:semiHidden="0" w:uiPriority="67" w:unhideWhenUsed="0"/>
-    <w:lsdException w:name="Medium Grid 2 Accent 1" w:semiHidden="0" w:uiPriority="68" w:unhideWhenUsed="0"/>
-    <w:lsdException w:name="Medium Grid 3 Accent 1" w:semiHidden="0" w:uiPriority="69" w:unhideWhenUsed="0"/>
-    <w:lsdException w:name="Dark List Accent 1" w:semiHidden="0" w:uiPriority="70" w:unhideWhenUsed="0"/>
-    <w:lsdException w:name="Colorful Shading Accent 1" w:semiHidden="0" w:uiPriority="71" w:unhideWhenUsed="0"/>
-    <w:lsdException w:name="Colorful List Accent 1" w:semiHidden="0" w:uiPriority="72" w:unhideWhenUsed="0"/>
-    <w:lsdException w:name="Colorful Grid Accent 1" w:semiHidden="0" w:uiPriority="73" w:unhideWhenUsed="0"/>
-    <w:lsdException w:name="Light Shading Accent 2" w:semiHidden="0" w:uiPriority="60" w:unhideWhenUsed="0"/>
-    <w:lsdException w:name="Light List Accent 2" w:semiHidden="0" w:uiPriority="61" w:unhideWhenUsed="0"/>
-    <w:lsdException w:name="Light Grid Accent 2" w:semiHidden="0" w:uiPriority="62" w:unhideWhenUsed="0"/>
-    <w:lsdException w:name="Medium Shading 1 Accent 2" w:semiHidden="0" w:uiPriority="63" w:unhideWhenUsed="0"/>
-    <w:lsdException w:name="Medium Shading 2 Accent 2" w:semiHidden="0" w:uiPriority="64" w:unhideWhenUsed="0"/>
-    <w:lsdException w:name="Medium List 1 Accent 2" w:semiHidden="0" w:uiPriority="65" w:unhideWhenUsed="0"/>
-    <w:lsdException w:name="Medium List 2 Accent 2" w:semiHidden="0" w:uiPriority="66" w:unhideWhenUsed="0"/>
-    <w:lsdException w:name="Medium Grid 1 Accent 2" w:semiHidden="0" w:uiPriority="67" w:unhideWhenUsed="0"/>
-    <w:lsdException w:name="Medium Grid 2 Accent 2" w:semiHidden="0" w:uiPriority="68" w:unhideWhenUsed="0"/>
-    <w:lsdException w:name="Medium Grid 3 Accent 2" w:semiHidden="0" w:uiPriority="69" w:unhideWhenUsed="0"/>
-    <w:lsdException w:name="Dark List Accent 2" w:semiHidden="0" w:uiPriority="70" w:unhideWhenUsed="0"/>
-    <w:lsdException w:name="Colorful Shading Accent 2" w:semiHidden="0" w:uiPriority="71" w:unhideWhenUsed="0"/>
-    <w:lsdException w:name="Colorful List Accent 2" w:semiHidden="0" w:uiPriority="72" w:unhideWhenUsed="0"/>
-    <w:lsdException w:name="Colorful Grid Accent 2" w:semiHidden="0" w:uiPriority="73" w:unhideWhenUsed="0"/>
-    <w:lsdException w:name="Light Shading Accent 3" w:semiHidden="0" w:uiPriority="60" w:unhideWhenUsed="0"/>
-    <w:lsdException w:name="Light List Accent 3" w:semiHidden="0" w:uiPriority="61" w:unhideWhenUsed="0"/>
-    <w:lsdException w:name="Light Grid Accent 3" w:semiHidden="0" w:uiPriority="62" w:unhideWhenUsed="0"/>
-    <w:lsdException w:name="Medium Shading 1 Accent 3" w:semiHidden="0" w:uiPriority="63" w:unhideWhenUsed="0"/>
-    <w:lsdException w:name="Medium Shading 2 Accent 3" w:semiHidden="0" w:uiPriority="64" w:unhideWhenUsed="0"/>
-    <w:lsdException w:name="Medium List 1 Accent 3" w:semiHidden="0" w:uiPriority="65" w:unhideWhenUsed="0"/>
-    <w:lsdException w:name="Medium List 2 Accent 3" w:semiHidden="0" w:uiPriority="66" w:unhideWhenUsed="0"/>
-    <w:lsdException w:name="Medium Grid 1 Accent 3" w:semiHidden="0" w:uiPriority="67" w:unhideWhenUsed="0"/>
-    <w:lsdException w:name="Medium Grid 2 Accent 3" w:semiHidden="0" w:uiPriority="68" w:unhideWhenUsed="0"/>
-    <w:lsdException w:name="Medium Grid 3 Accent 3" w:semiHidden="0" w:uiPriority="69" w:unhideWhenUsed="0"/>
-    <w:lsdException w:name="Dark List Accent 3" w:semiHidden="0" w:uiPriority="70" w:unhideWhenUsed="0"/>
-    <w:lsdException w:name="Colorful Shading Accent 3" w:semiHidden="0" w:uiPriority="71" w:unhideWhenUsed="0"/>
-    <w:lsdException w:name="Colorful List Accent 3" w:semiHidden="0" w:uiPriority="72" w:unhideWhenUsed="0"/>
-    <w:lsdException w:name="Colorful Grid Accent 3" w:semiHidden="0" w:uiPriority="73" w:unhideWhenUsed="0"/>
-    <w:lsdException w:name="Light Shading Accent 4" w:semiHidden="0" w:uiPriority="60" w:unhideWhenUsed="0"/>
-    <w:lsdException w:name="Light List Accent 4" w:semiHidden="0" w:uiPriority="61" w:unhideWhenUsed="0"/>
-    <w:lsdException w:name="Light Grid Accent 4" w:semiHidden="0" w:uiPriority="62" w:unhideWhenUsed="0"/>
-    <w:lsdException w:name="Medium Shading 1 Accent 4" w:semiHidden="0" w:uiPriority="63" w:unhideWhenUsed="0"/>
-    <w:lsdException w:name="Medium Shading 2 Accent 4" w:semiHidden="0" w:uiPriority="64" w:unhideWhenUsed="0"/>
-    <w:lsdException w:name="Medium List 1 Accent 4" w:semiHidden="0" w:uiPriority="65" w:unhideWhenUsed="0"/>
-    <w:lsdException w:name="Medium List 2 Accent 4" w:semiHidden="0" w:uiPriority="66" w:unhideWhenUsed="0"/>
-    <w:lsdException w:name="Medium Grid 1 Accent 4" w:semiHidden="0" w:uiPriority="67" w:unhideWhenUsed="0"/>
-    <w:lsdException w:name="Medium Grid 2 Accent 4" w:semiHidden="0" w:uiPriority="68" w:unhideWhenUsed="0"/>
-    <w:lsdException w:name="Medium Grid 3 Accent 4" w:semiHidden="0" w:uiPriority="69" w:unhideWhenUsed="0"/>
-    <w:lsdException w:name="Dark List Accent 4" w:semiHidden="0" w:uiPriority="70" w:unhideWhenUsed="0"/>
-    <w:lsdException w:name="Colorful Shading Accent 4" w:semiHidden="0" w:uiPriority="71" w:unhideWhenUsed="0"/>
-    <w:lsdException w:name="Colorful List Accent 4" w:semiHidden="0" w:uiPriority="72" w:unhideWhenUsed="0"/>
-    <w:lsdException w:name="Colorful Grid Accent 4" w:semiHidden="0" w:uiPriority="73" w:unhideWhenUsed="0"/>
-    <w:lsdException w:name="Light Shading Accent 5" w:semiHidden="0" w:uiPriority="60" w:unhideWhenUsed="0"/>
-    <w:lsdException w:name="Light List Accent 5" w:semiHidden="0" w:uiPriority="61" w:unhideWhenUsed="0"/>
-    <w:lsdException w:name="Light Grid Accent 5" w:semiHidden="0" w:uiPriority="62" w:unhideWhenUsed="0"/>
-    <w:lsdException w:name="Medium Shading 1 Accent 5" w:semiHidden="0" w:uiPriority="63" w:unhideWhenUsed="0"/>
-    <w:lsdException w:name="Medium Shading 2 Accent 5" w:semiHidden="0" w:uiPriority="64" w:unhideWhenUsed="0"/>
-    <w:lsdException w:name="Medium List 1 Accent 5" w:semiHidden="0" w:uiPriority="65" w:unhideWhenUsed="0"/>
-    <w:lsdException w:name="Medium List 2 Accent 5" w:semiHidden="0" w:uiPriority="66" w:unhideWhenUsed="0"/>
-    <w:lsdException w:name="Medium Grid 1 Accent 5" w:semiHidden="0" w:uiPriority="67" w:unhideWhenUsed="0"/>
-    <w:lsdException w:name="Medium Grid 2 Accent 5" w:semiHidden="0" w:uiPriority="68" w:unhideWhenUsed="0"/>
-    <w:lsdException w:name="Medium Grid 3 Accent 5" w:semiHidden="0" w:uiPriority="69" w:unhideWhenUsed="0"/>
-    <w:lsdException w:name="Dark List Accent 5" w:semiHidden="0" w:uiPriority="70" w:unhideWhenUsed="0"/>
-    <w:lsdException w:name="Colorful Shading Accent 5" w:semiHidden="0" w:uiPriority="71" w:unhideWhenUsed="0"/>
-    <w:lsdException w:name="Colorful List Accent 5" w:semiHidden="0" w:uiPriority="72" w:unhideWhenUsed="0"/>
-    <w:lsdException w:name="Colorful Grid Accent 5" w:semiHidden="0" w:uiPriority="73" w:unhideWhenUsed="0"/>
-    <w:lsdException w:name="Light Shading Accent 6" w:semiHidden="0" w:uiPriority="60" w:unhideWhenUsed="0"/>
-    <w:lsdException w:name="Light List Accent 6" w:semiHidden="0" w:uiPriority="61" w:unhideWhenUsed="0"/>
-    <w:lsdException w:name="Light Grid Accent 6" w:semiHidden="0" w:uiPriority="62" w:unhideWhenUsed="0"/>
-    <w:lsdException w:name="Medium Shading 1 Accent 6" w:semiHidden="0" w:uiPriority="63" w:unhideWhenUsed="0"/>
-    <w:lsdException w:name="Medium Shading 2 Accent 6" w:semiHidden="0" w:uiPriority="64" w:unhideWhenUsed="0"/>
-    <w:lsdException w:name="Medium List 1 Accent 6" w:semiHidden="0" w:uiPriority="65" w:unhideWhenUsed="0"/>
-    <w:lsdException w:name="Medium List 2 Accent 6" w:semiHidden="0" w:uiPriority="66" w:unhideWhenUsed="0"/>
-    <w:lsdException w:name="Medium Grid 1 Accent 6" w:semiHidden="0" w:uiPriority="67" w:unhideWhenUsed="0"/>
-    <w:lsdException w:name="Medium Grid 2 Accent 6" w:semiHidden="0" w:uiPriority="68" w:unhideWhenUsed="0"/>
-    <w:lsdException w:name="Medium Grid 3 Accent 6" w:semiHidden="0" w:uiPriority="69" w:unhideWhenUsed="0"/>
-    <w:lsdException w:name="Dark List Accent 6" w:semiHidden="0" w:uiPriority="70" w:unhideWhenUsed="0"/>
-    <w:lsdException w:name="Colorful Shading Accent 6" w:semiHidden="0" w:uiPriority="71" w:unhideWhenUsed="0"/>
-    <w:lsdException w:name="Colorful List Accent 6" w:semiHidden="0" w:uiPriority="72" w:unhideWhenUsed="0"/>
-    <w:lsdException w:name="Colorful Grid Accent 6" w:semiHidden="0" w:uiPriority="73" w:unhideWhenUsed="0"/>
-    <w:lsdException w:name="Subtle Emphasis" w:semiHidden="0" w:uiPriority="19" w:unhideWhenUsed="0" w:qFormat="1"/>
-    <w:lsdException w:name="Intense Emphasis" w:semiHidden="0" w:uiPriority="21" w:unhideWhenUsed="0" w:qFormat="1"/>
-    <w:lsdException w:name="Subtle Reference" w:semiHidden="0" w:uiPriority="31" w:unhideWhenUsed="0" w:qFormat="1"/>
-    <w:lsdException w:name="Intense Reference" w:semiHidden="0" w:uiPriority="32" w:unhideWhenUsed="0" w:qFormat="1"/>
-    <w:lsdException w:name="Book Title" w:semiHidden="0" w:uiPriority="33" w:unhideWhenUsed="0" w:qFormat="1"/>
-    <w:lsdException w:name="Bibliography" w:uiPriority="37"/>
-    <w:lsdException w:name="TOC Heading" w:uiPriority="39" w:qFormat="1"/>
+  <w:latentStyles w:defLockedState="0" w:defUIPriority="99" w:defSemiHidden="0" w:defUnhideWhenUsed="0" w:defQFormat="0" w:count="371">
+    <w:lsdException w:name="Normal" w:uiPriority="0" w:qFormat="1"/>
+    <w:lsdException w:name="heading 1" w:uiPriority="9" w:qFormat="1"/>
+    <w:lsdException w:name="heading 2" w:semiHidden="1" w:uiPriority="9" w:unhideWhenUsed="1" w:qFormat="1"/>
+    <w:lsdException w:name="heading 3" w:semiHidden="1" w:uiPriority="9" w:unhideWhenUsed="1" w:qFormat="1"/>
+    <w:lsdException w:name="heading 4" w:semiHidden="1" w:uiPriority="9" w:unhideWhenUsed="1" w:qFormat="1"/>
+    <w:lsdException w:name="heading 5" w:semiHidden="1" w:uiPriority="9" w:unhideWhenUsed="1" w:qFormat="1"/>
+    <w:lsdException w:name="heading 6" w:semiHidden="1" w:uiPriority="9" w:unhideWhenUsed="1" w:qFormat="1"/>
+    <w:lsdException w:name="heading 7" w:semiHidden="1" w:uiPriority="9" w:unhideWhenUsed="1" w:qFormat="1"/>
+    <w:lsdException w:name="heading 8" w:semiHidden="1" w:uiPriority="9" w:unhideWhenUsed="1" w:qFormat="1"/>
+    <w:lsdException w:name="heading 9" w:semiHidden="1" w:uiPriority="9" w:unhideWhenUsed="1" w:qFormat="1"/>
+    <w:lsdException w:name="index 1" w:semiHidden="1" w:unhideWhenUsed="1"/>
+    <w:lsdException w:name="index 2" w:semiHidden="1" w:unhideWhenUsed="1"/>
+    <w:lsdException w:name="index 3" w:semiHidden="1" w:unhideWhenUsed="1"/>
+    <w:lsdException w:name="index 4" w:semiHidden="1" w:unhideWhenUsed="1"/>
+    <w:lsdException w:name="index 5" w:semiHidden="1" w:unhideWhenUsed="1"/>
+    <w:lsdException w:name="index 6" w:semiHidden="1" w:unhideWhenUsed="1"/>
+    <w:lsdException w:name="index 7" w:semiHidden="1" w:unhideWhenUsed="1"/>
+    <w:lsdException w:name="index 8" w:semiHidden="1" w:unhideWhenUsed="1"/>
+    <w:lsdException w:name="index 9" w:semiHidden="1" w:unhideWhenUsed="1"/>
+    <w:lsdException w:name="toc 1" w:semiHidden="1" w:uiPriority="39" w:unhideWhenUsed="1"/>
+    <w:lsdException w:name="toc 2" w:semiHidden="1" w:uiPriority="39" w:unhideWhenUsed="1"/>
+    <w:lsdException w:name="toc 3" w:semiHidden="1" w:uiPriority="39" w:unhideWhenUsed="1"/>
+    <w:lsdException w:name="toc 4" w:semiHidden="1" w:uiPriority="39" w:unhideWhenUsed="1"/>
+    <w:lsdException w:name="toc 5" w:semiHidden="1" w:uiPriority="39" w:unhideWhenUsed="1"/>
+    <w:lsdException w:name="toc 6" w:semiHidden="1" w:uiPriority="39" w:unhideWhenUsed="1"/>
+    <w:lsdException w:name="toc 7" w:semiHidden="1" w:uiPriority="39" w:unhideWhenUsed="1"/>
+    <w:lsdException w:name="toc 8" w:semiHidden="1" w:uiPriority="39" w:unhideWhenUsed="1"/>
+    <w:lsdException w:name="toc 9" w:semiHidden="1" w:uiPriority="39" w:unhideWhenUsed="1"/>
+    <w:lsdException w:name="Normal Indent" w:semiHidden="1" w:unhideWhenUsed="1"/>
+    <w:lsdException w:name="footnote text" w:semiHidden="1" w:unhideWhenUsed="1"/>
+    <w:lsdException w:name="annotation text" w:semiHidden="1" w:unhideWhenUsed="1"/>
+    <w:lsdException w:name="header" w:semiHidden="1" w:unhideWhenUsed="1"/>
+    <w:lsdException w:name="footer" w:semiHidden="1" w:unhideWhenUsed="1"/>
+    <w:lsdException w:name="index heading" w:semiHidden="1" w:unhideWhenUsed="1"/>
+    <w:lsdException w:name="caption" w:semiHidden="1" w:uiPriority="35" w:unhideWhenUsed="1" w:qFormat="1"/>
+    <w:lsdException w:name="table of figures" w:semiHidden="1" w:unhideWhenUsed="1"/>
+    <w:lsdException w:name="envelope address" w:semiHidden="1" w:unhideWhenUsed="1"/>
+    <w:lsdException w:name="envelope return" w:semiHidden="1" w:unhideWhenUsed="1"/>
+    <w:lsdException w:name="footnote reference" w:semiHidden="1" w:unhideWhenUsed="1"/>
+    <w:lsdException w:name="annotation reference" w:semiHidden="1" w:unhideWhenUsed="1"/>
+    <w:lsdException w:name="line number" w:semiHidden="1" w:unhideWhenUsed="1"/>
+    <w:lsdException w:name="page number" w:semiHidden="1" w:unhideWhenUsed="1"/>
+    <w:lsdException w:name="endnote reference" w:semiHidden="1" w:unhideWhenUsed="1"/>
+    <w:lsdException w:name="endnote text" w:semiHidden="1" w:unhideWhenUsed="1"/>
+    <w:lsdException w:name="table of authorities" w:semiHidden="1" w:unhideWhenUsed="1"/>
+    <w:lsdException w:name="macro" w:semiHidden="1" w:unhideWhenUsed="1"/>
+    <w:lsdException w:name="toa heading" w:semiHidden="1" w:unhideWhenUsed="1"/>
+    <w:lsdException w:name="List" w:semiHidden="1" w:unhideWhenUsed="1"/>
+    <w:lsdException w:name="List Bullet" w:semiHidden="1" w:unhideWhenUsed="1"/>
+    <w:lsdException w:name="List Number" w:semiHidden="1" w:unhideWhenUsed="1"/>
+    <w:lsdException w:name="List 2" w:semiHidden="1" w:unhideWhenUsed="1"/>
+    <w:lsdException w:name="List 3" w:semiHidden="1" w:unhideWhenUsed="1"/>
+    <w:lsdException w:name="List 4" w:semiHidden="1" w:unhideWhenUsed="1"/>
+    <w:lsdException w:name="List 5" w:semiHidden="1" w:unhideWhenUsed="1"/>
+    <w:lsdException w:name="List Bullet 2" w:semiHidden="1" w:unhideWhenUsed="1"/>
+    <w:lsdException w:name="List Bullet 3" w:semiHidden="1" w:unhideWhenUsed="1"/>
+    <w:lsdException w:name="List Bullet 4" w:semiHidden="1" w:unhideWhenUsed="1"/>
+    <w:lsdException w:name="List Bullet 5" w:semiHidden="1" w:unhideWhenUsed="1"/>
+    <w:lsdException w:name="List Number 2" w:semiHidden="1" w:unhideWhenUsed="1"/>
+    <w:lsdException w:name="List Number 3" w:semiHidden="1" w:unhideWhenUsed="1"/>
+    <w:lsdException w:name="List Number 4" w:semiHidden="1" w:unhideWhenUsed="1"/>
+    <w:lsdException w:name="List Number 5" w:semiHidden="1" w:unhideWhenUsed="1"/>
+    <w:lsdException w:name="Title" w:uiPriority="10" w:qFormat="1"/>
+    <w:lsdException w:name="Closing" w:semiHidden="1" w:unhideWhenUsed="1"/>
+    <w:lsdException w:name="Signature" w:semiHidden="1" w:unhideWhenUsed="1"/>
+    <w:lsdException w:name="Default Paragraph Font" w:semiHidden="1" w:uiPriority="1" w:unhideWhenUsed="1"/>
+    <w:lsdException w:name="Body Text" w:semiHidden="1" w:unhideWhenUsed="1"/>
+    <w:lsdException w:name="Body Text Indent" w:semiHidden="1" w:unhideWhenUsed="1"/>
+    <w:lsdException w:name="List Continue" w:semiHidden="1" w:unhideWhenUsed="1"/>
+    <w:lsdException w:name="List Continue 2" w:semiHidden="1" w:unhideWhenUsed="1"/>
+    <w:lsdException w:name="List Continue 3" w:semiHidden="1" w:unhideWhenUsed="1"/>
+    <w:lsdException w:name="List Continue 4" w:semiHidden="1" w:unhideWhenUsed="1"/>
+    <w:lsdException w:name="List Continue 5" w:semiHidden="1" w:unhideWhenUsed="1"/>
+    <w:lsdException w:name="Message Header" w:semiHidden="1" w:unhideWhenUsed="1"/>
+    <w:lsdException w:name="Subtitle" w:uiPriority="11" w:qFormat="1"/>
+    <w:lsdException w:name="Salutation" w:semiHidden="1" w:unhideWhenUsed="1"/>
+    <w:lsdException w:name="Date" w:semiHidden="1" w:unhideWhenUsed="1"/>
+    <w:lsdException w:name="Body Text First Indent" w:semiHidden="1" w:unhideWhenUsed="1"/>
+    <w:lsdException w:name="Body Text First Indent 2" w:semiHidden="1" w:unhideWhenUsed="1"/>
+    <w:lsdException w:name="Note Heading" w:semiHidden="1" w:unhideWhenUsed="1"/>
+    <w:lsdException w:name="Body Text 2" w:semiHidden="1" w:unhideWhenUsed="1"/>
+    <w:lsdException w:name="Body Text 3" w:semiHidden="1" w:unhideWhenUsed="1"/>
+    <w:lsdException w:name="Body Text Indent 2" w:semiHidden="1" w:unhideWhenUsed="1"/>
+    <w:lsdException w:name="Body Text Indent 3" w:semiHidden="1" w:unhideWhenUsed="1"/>
+    <w:lsdException w:name="Block Text" w:semiHidden="1" w:unhideWhenUsed="1"/>
+    <w:lsdException w:name="Hyperlink" w:semiHidden="1" w:unhideWhenUsed="1"/>
+    <w:lsdException w:name="FollowedHyperlink" w:semiHidden="1" w:unhideWhenUsed="1"/>
+    <w:lsdException w:name="Strong" w:uiPriority="22" w:qFormat="1"/>
+    <w:lsdException w:name="Emphasis" w:uiPriority="20" w:qFormat="1"/>
+    <w:lsdException w:name="Document Map" w:semiHidden="1" w:unhideWhenUsed="1"/>
+    <w:lsdException w:name="Plain Text" w:semiHidden="1" w:unhideWhenUsed="1"/>
+    <w:lsdException w:name="E-mail Signature" w:semiHidden="1" w:unhideWhenUsed="1"/>
+    <w:lsdException w:name="HTML Top of Form" w:semiHidden="1" w:unhideWhenUsed="1"/>
+    <w:lsdException w:name="HTML Bottom of Form" w:semiHidden="1" w:unhideWhenUsed="1"/>
+    <w:lsdException w:name="Normal (Web)" w:semiHidden="1" w:unhideWhenUsed="1"/>
+    <w:lsdException w:name="HTML Acronym" w:semiHidden="1" w:unhideWhenUsed="1"/>
+    <w:lsdException w:name="HTML Address" w:semiHidden="1" w:unhideWhenUsed="1"/>
+    <w:lsdException w:name="HTML Cite" w:semiHidden="1" w:unhideWhenUsed="1"/>
+    <w:lsdException w:name="HTML Code" w:semiHidden="1" w:unhideWhenUsed="1"/>
+    <w:lsdException w:name="HTML Definition" w:semiHidden="1" w:unhideWhenUsed="1"/>
+    <w:lsdException w:name="HTML Keyboard" w:semiHidden="1" w:unhideWhenUsed="1"/>
+    <w:lsdException w:name="HTML Preformatted" w:semiHidden="1" w:unhideWhenUsed="1"/>
+    <w:lsdException w:name="HTML Sample" w:semiHidden="1" w:unhideWhenUsed="1"/>
+    <w:lsdException w:name="HTML Typewriter" w:semiHidden="1" w:unhideWhenUsed="1"/>
+    <w:lsdException w:name="HTML Variable" w:semiHidden="1" w:unhideWhenUsed="1"/>
+    <w:lsdException w:name="Normal Table" w:semiHidden="1" w:unhideWhenUsed="1"/>
+    <w:lsdException w:name="annotation subject" w:semiHidden="1" w:unhideWhenUsed="1"/>
+    <w:lsdException w:name="No List" w:semiHidden="1" w:unhideWhenUsed="1"/>
+    <w:lsdException w:name="Outline List 1" w:semiHidden="1" w:unhideWhenUsed="1"/>
+    <w:lsdException w:name="Outline List 2" w:semiHidden="1" w:unhideWhenUsed="1"/>
+    <w:lsdException w:name="Outline List 3" w:semiHidden="1" w:unhideWhenUsed="1"/>
+    <w:lsdException w:name="Table Simple 1" w:semiHidden="1" w:unhideWhenUsed="1"/>
+    <w:lsdException w:name="Table Simple 2" w:semiHidden="1" w:unhideWhenUsed="1"/>
+    <w:lsdException w:name="Table Simple 3" w:semiHidden="1" w:unhideWhenUsed="1"/>
+    <w:lsdException w:name="Table Classic 1" w:semiHidden="1" w:unhideWhenUsed="1"/>
+    <w:lsdException w:name="Table Classic 2" w:semiHidden="1" w:unhideWhenUsed="1"/>
+    <w:lsdException w:name="Table Classic 3" w:semiHidden="1" w:unhideWhenUsed="1"/>
+    <w:lsdException w:name="Table Classic 4" w:semiHidden="1" w:unhideWhenUsed="1"/>
+    <w:lsdException w:name="Table Colorful 1" w:semiHidden="1" w:unhideWhenUsed="1"/>
+    <w:lsdException w:name="Table Colorful 2" w:semiHidden="1" w:unhideWhenUsed="1"/>
+    <w:lsdException w:name="Table Colorful 3" w:semiHidden="1" w:unhideWhenUsed="1"/>
+    <w:lsdException w:name="Table Columns 1" w:semiHidden="1" w:unhideWhenUsed="1"/>
+    <w:lsdException w:name="Table Columns 2" w:semiHidden="1" w:unhideWhenUsed="1"/>
+    <w:lsdException w:name="Table Columns 3" w:semiHidden="1" w:unhideWhenUsed="1"/>
+    <w:lsdException w:name="Table Columns 4" w:semiHidden="1" w:unhideWhenUsed="1"/>
+    <w:lsdException w:name="Table Columns 5" w:semiHidden="1" w:unhideWhenUsed="1"/>
+    <w:lsdException w:name="Table Grid 1" w:semiHidden="1" w:unhideWhenUsed="1"/>
+    <w:lsdException w:name="Table Grid 2" w:semiHidden="1" w:unhideWhenUsed="1"/>
+    <w:lsdException w:name="Table Grid 3" w:semiHidden="1" w:unhideWhenUsed="1"/>
+    <w:lsdException w:name="Table Grid 4" w:semiHidden="1" w:unhideWhenUsed="1"/>
+    <w:lsdException w:name="Table Grid 5" w:semiHidden="1" w:unhideWhenUsed="1"/>
+    <w:lsdException w:name="Table Grid 6" w:semiHidden="1" w:unhideWhenUsed="1"/>
+    <w:lsdException w:name="Table Grid 7" w:semiHidden="1" w:unhideWhenUsed="1"/>
+    <w:lsdException w:name="Table Grid 8" w:semiHidden="1" w:unhideWhenUsed="1"/>
+    <w:lsdException w:name="Table List 1" w:semiHidden="1" w:unhideWhenUsed="1"/>
+    <w:lsdException w:name="Table List 2" w:semiHidden="1" w:unhideWhenUsed="1"/>
+    <w:lsdException w:name="Table List 3" w:semiHidden="1" w:unhideWhenUsed="1"/>
+    <w:lsdException w:name="Table List 4" w:semiHidden="1" w:unhideWhenUsed="1"/>
+    <w:lsdException w:name="Table List 5" w:semiHidden="1" w:unhideWhenUsed="1"/>
+    <w:lsdException w:name="Table List 6" w:semiHidden="1" w:unhideWhenUsed="1"/>
+    <w:lsdException w:name="Table List 7" w:semiHidden="1" w:unhideWhenUsed="1"/>
+    <w:lsdException w:name="Table List 8" w:semiHidden="1" w:unhideWhenUsed="1"/>
+    <w:lsdException w:name="Table 3D effects 1" w:semiHidden="1" w:unhideWhenUsed="1"/>
+    <w:lsdException w:name="Table 3D effects 2" w:semiHidden="1" w:unhideWhenUsed="1"/>
+    <w:lsdException w:name="Table 3D effects 3" w:semiHidden="1" w:unhideWhenUsed="1"/>
+    <w:lsdException w:name="Table Contemporary" w:semiHidden="1" w:unhideWhenUsed="1"/>
+    <w:lsdException w:name="Table Elegant" w:semiHidden="1" w:unhideWhenUsed="1"/>
+    <w:lsdException w:name="Table Professional" w:semiHidden="1" w:unhideWhenUsed="1"/>
+    <w:lsdException w:name="Table Subtle 1" w:semiHidden="1" w:unhideWhenUsed="1"/>
+    <w:lsdException w:name="Table Subtle 2" w:semiHidden="1" w:unhideWhenUsed="1"/>
+    <w:lsdException w:name="Table Web 1" w:semiHidden="1" w:unhideWhenUsed="1"/>
+    <w:lsdException w:name="Table Web 2" w:semiHidden="1" w:unhideWhenUsed="1"/>
+    <w:lsdException w:name="Table Web 3" w:semiHidden="1" w:unhideWhenUsed="1"/>
+    <w:lsdException w:name="Balloon Text" w:semiHidden="1" w:unhideWhenUsed="1"/>
+    <w:lsdException w:name="Table Grid" w:uiPriority="59"/>
+    <w:lsdException w:name="Table Theme" w:semiHidden="1" w:unhideWhenUsed="1"/>
+    <w:lsdException w:name="Placeholder Text" w:semiHidden="1"/>
+    <w:lsdException w:name="No Spacing" w:uiPriority="1" w:qFormat="1"/>
+    <w:lsdException w:name="Light Shading" w:uiPriority="60"/>
+    <w:lsdException w:name="Light List" w:uiPriority="61"/>
+    <w:lsdException w:name="Light Grid" w:uiPriority="62"/>
+    <w:lsdException w:name="Medium Shading 1" w:uiPriority="63"/>
+    <w:lsdException w:name="Medium Shading 2" w:uiPriority="64"/>
+    <w:lsdException w:name="Medium List 1" w:uiPriority="65"/>
+    <w:lsdException w:name="Medium List 2" w:uiPriority="66"/>
+    <w:lsdException w:name="Medium Grid 1" w:uiPriority="67"/>
+    <w:lsdException w:name="Medium Grid 2" w:uiPriority="68"/>
+    <w:lsdException w:name="Medium Grid 3" w:uiPriority="69"/>
+    <w:lsdException w:name="Dark List" w:uiPriority="70"/>
+    <w:lsdException w:name="Colorful Shading" w:uiPriority="71"/>
+    <w:lsdException w:name="Colorful List" w:uiPriority="72"/>
+    <w:lsdException w:name="Colorful Grid" w:uiPriority="73"/>
+    <w:lsdException w:name="Light Shading Accent 1" w:uiPriority="60"/>
+    <w:lsdException w:name="Light List Accent 1" w:uiPriority="61"/>
+    <w:lsdException w:name="Light Grid Accent 1" w:uiPriority="62"/>
+    <w:lsdException w:name="Medium Shading 1 Accent 1" w:uiPriority="63"/>
+    <w:lsdException w:name="Medium Shading 2 Accent 1" w:uiPriority="64"/>
+    <w:lsdException w:name="Medium List 1 Accent 1" w:uiPriority="65"/>
+    <w:lsdException w:name="Revision" w:semiHidden="1"/>
+    <w:lsdException w:name="List Paragraph" w:uiPriority="34" w:qFormat="1"/>
+    <w:lsdException w:name="Quote" w:uiPriority="29" w:qFormat="1"/>
+    <w:lsdException w:name="Intense Quote" w:uiPriority="30" w:qFormat="1"/>
+    <w:lsdException w:name="Medium List 2 Accent 1" w:uiPriority="66"/>
+    <w:lsdException w:name="Medium Grid 1 Accent 1" w:uiPriority="67"/>
+    <w:lsdException w:name="Medium Grid 2 Accent 1" w:uiPriority="68"/>
+    <w:lsdException w:name="Medium Grid 3 Accent 1" w:uiPriority="69"/>
+    <w:lsdException w:name="Dark List Accent 1" w:uiPriority="70"/>
+    <w:lsdException w:name="Colorful Shading Accent 1" w:uiPriority="71"/>
+    <w:lsdException w:name="Colorful List Accent 1" w:uiPriority="72"/>
+    <w:lsdException w:name="Colorful Grid Accent 1" w:uiPriority="73"/>
+    <w:lsdException w:name="Light Shading Accent 2" w:uiPriority="60"/>
+    <w:lsdException w:name="Light List Accent 2" w:uiPriority="61"/>
+    <w:lsdException w:name="Light Grid Accent 2" w:uiPriority="62"/>
+    <w:lsdException w:name="Medium Shading 1 Accent 2" w:uiPriority="63"/>
+    <w:lsdException w:name="Medium Shading 2 Accent 2" w:uiPriority="64"/>
+    <w:lsdException w:name="Medium List 1 Accent 2" w:uiPriority="65"/>
+    <w:lsdException w:name="Medium List 2 Accent 2" w:uiPriority="66"/>
+    <w:lsdException w:name="Medium Grid 1 Accent 2" w:uiPriority="67"/>
+    <w:lsdException w:name="Medium Grid 2 Accent 2" w:uiPriority="68"/>
+    <w:lsdException w:name="Medium Grid 3 Accent 2" w:uiPriority="69"/>
+    <w:lsdException w:name="Dark List Accent 2" w:uiPriority="70"/>
+    <w:lsdException w:name="Colorful Shading Accent 2" w:uiPriority="71"/>
+    <w:lsdException w:name="Colorful List Accent 2" w:uiPriority="72"/>
+    <w:lsdException w:name="Colorful Grid Accent 2" w:uiPriority="73"/>
+    <w:lsdException w:name="Light Shading Accent 3" w:uiPriority="60"/>
+    <w:lsdException w:name="Light List Accent 3" w:uiPriority="61"/>
+    <w:lsdException w:name="Light Grid Accent 3" w:uiPriority="62"/>
+    <w:lsdException w:name="Medium Shading 1 Accent 3" w:uiPriority="63"/>
+    <w:lsdException w:name="Medium Shading 2 Accent 3" w:uiPriority="64"/>
+    <w:lsdException w:name="Medium List 1 Accent 3" w:uiPriority="65"/>
+    <w:lsdException w:name="Medium List 2 Accent 3" w:uiPriority="66"/>
+    <w:lsdException w:name="Medium Grid 1 Accent 3" w:uiPriority="67"/>
+    <w:lsdException w:name="Medium Grid 2 Accent 3" w:uiPriority="68"/>
+    <w:lsdException w:name="Medium Grid 3 Accent 3" w:uiPriority="69"/>
+    <w:lsdException w:name="Dark List Accent 3" w:uiPriority="70"/>
+    <w:lsdException w:name="Colorful Shading Accent 3" w:uiPriority="71"/>
+    <w:lsdException w:name="Colorful List Accent 3" w:uiPriority="72"/>
+    <w:lsdException w:name="Colorful Grid Accent 3" w:uiPriority="73"/>
+    <w:lsdException w:name="Light Shading Accent 4" w:uiPriority="60"/>
+    <w:lsdException w:name="Light List Accent 4" w:uiPriority="61"/>
+    <w:lsdException w:name="Light Grid Accent 4" w:uiPriority="62"/>
+    <w:lsdException w:name="Medium Shading 1 Accent 4" w:uiPriority="63"/>
+    <w:lsdException w:name="Medium Shading 2 Accent 4" w:uiPriority="64"/>
+    <w:lsdException w:name="Medium List 1 Accent 4" w:uiPriority="65"/>
+    <w:lsdException w:name="Medium List 2 Accent 4" w:uiPriority="66"/>
+    <w:lsdException w:name="Medium Grid 1 Accent 4" w:uiPriority="67"/>
+    <w:lsdException w:name="Medium Grid 2 Accent 4" w:uiPriority="68"/>
+    <w:lsdException w:name="Medium Grid 3 Accent 4" w:uiPriority="69"/>
+    <w:lsdException w:name="Dark List Accent 4" w:uiPriority="70"/>
+    <w:lsdException w:name="Colorful Shading Accent 4" w:uiPriority="71"/>
+    <w:lsdException w:name="Colorful List Accent 4" w:uiPriority="72"/>
+    <w:lsdException w:name="Colorful Grid Accent 4" w:uiPriority="73"/>
+    <w:lsdException w:name="Light Shading Accent 5" w:uiPriority="60"/>
+    <w:lsdException w:name="Light List Accent 5" w:uiPriority="61"/>
+    <w:lsdException w:name="Light Grid Accent 5" w:uiPriority="62"/>
+    <w:lsdException w:name="Medium Shading 1 Accent 5" w:uiPriority="63"/>
+    <w:lsdException w:name="Medium Shading 2 Accent 5" w:uiPriority="64"/>
+    <w:lsdException w:name="Medium List 1 Accent 5" w:uiPriority="65"/>
+    <w:lsdException w:name="Medium List 2 Accent 5" w:uiPriority="66"/>
+    <w:lsdException w:name="Medium Grid 1 Accent 5" w:uiPriority="67"/>
+    <w:lsdException w:name="Medium Grid 2 Accent 5" w:uiPriority="68"/>
+    <w:lsdException w:name="Medium Grid 3 Accent 5" w:uiPriority="69"/>
+    <w:lsdException w:name="Dark List Accent 5" w:uiPriority="70"/>
+    <w:lsdException w:name="Colorful Shading Accent 5" w:uiPriority="71"/>
+    <w:lsdException w:name="Colorful List Accent 5" w:uiPriority="72"/>
+    <w:lsdException w:name="Colorful Grid Accent 5" w:uiPriority="73"/>
+    <w:lsdException w:name="Light Shading Accent 6" w:uiPriority="60"/>
+    <w:lsdException w:name="Light List Accent 6" w:uiPriority="61"/>
+    <w:lsdException w:name="Light Grid Accent 6" w:uiPriority="62"/>
+    <w:lsdException w:name="Medium Shading 1 Accent 6" w:uiPriority="63"/>
+    <w:lsdException w:name="Medium Shading 2 Accent 6" w:uiPriority="64"/>
+    <w:lsdException w:name="Medium List 1 Accent 6" w:uiPriority="65"/>
+    <w:lsdException w:name="Medium List 2 Accent 6" w:uiPriority="66"/>
+    <w:lsdException w:name="Medium Grid 1 Accent 6" w:uiPriority="67"/>
+    <w:lsdException w:name="Medium Grid 2 Accent 6" w:uiPriority="68"/>
+    <w:lsdException w:name="Medium Grid 3 Accent 6" w:uiPriority="69"/>
+    <w:lsdException w:name="Dark List Accent 6" w:uiPriority="70"/>
+    <w:lsdException w:name="Colorful Shading Accent 6" w:uiPriority="71"/>
+    <w:lsdException w:name="Colorful List Accent 6" w:uiPriority="72"/>
+    <w:lsdException w:name="Colorful Grid Accent 6" w:uiPriority="73"/>
+    <w:lsdException w:name="Subtle Emphasis" w:uiPriority="19" w:qFormat="1"/>
+    <w:lsdException w:name="Intense Emphasis" w:uiPriority="21" w:qFormat="1"/>
+    <w:lsdException w:name="Subtle Reference" w:uiPriority="31" w:qFormat="1"/>
+    <w:lsdException w:name="Intense Reference" w:uiPriority="32" w:qFormat="1"/>
+    <w:lsdException w:name="Book Title" w:uiPriority="33" w:qFormat="1"/>
+    <w:lsdException w:name="Bibliography" w:semiHidden="1" w:uiPriority="37" w:unhideWhenUsed="1"/>
+    <w:lsdException w:name="TOC Heading" w:semiHidden="1" w:uiPriority="39" w:unhideWhenUsed="1" w:qFormat="1"/>
+    <w:lsdException w:name="Plain Table 1" w:uiPriority="41"/>
+    <w:lsdException w:name="Plain Table 2" w:uiPriority="42"/>
+    <w:lsdException w:name="Plain Table 3" w:uiPriority="43"/>
+    <w:lsdException w:name="Plain Table 4" w:uiPriority="44"/>
+    <w:lsdException w:name="Plain Table 5" w:uiPriority="45"/>
+    <w:lsdException w:name="Grid Table Light" w:uiPriority="40"/>
+    <w:lsdException w:name="Grid Table 1 Light" w:uiPriority="46"/>
+    <w:lsdException w:name="Grid Table 2" w:uiPriority="47"/>
+    <w:lsdException w:name="Grid Table 3" w:uiPriority="48"/>
+    <w:lsdException w:name="Grid Table 4" w:uiPriority="49"/>
+    <w:lsdException w:name="Grid Table 5 Dark" w:uiPriority="50"/>
+    <w:lsdException w:name="Grid Table 6 Colorful" w:uiPriority="51"/>
+    <w:lsdException w:name="Grid Table 7 Colorful" w:uiPriority="52"/>
+    <w:lsdException w:name="Grid Table 1 Light Accent 1" w:uiPriority="46"/>
+    <w:lsdException w:name="Grid Table 2 Accent 1" w:uiPriority="47"/>
+    <w:lsdException w:name="Grid Table 3 Accent 1" w:uiPriority="48"/>
+    <w:lsdException w:name="Grid Table 4 Accent 1" w:uiPriority="49"/>
+    <w:lsdException w:name="Grid Table 5 Dark Accent 1" w:uiPriority="50"/>
+    <w:lsdException w:name="Grid Table 6 Colorful Accent 1" w:uiPriority="51"/>
+    <w:lsdException w:name="Grid Table 7 Colorful Accent 1" w:uiPriority="52"/>
+    <w:lsdException w:name="Grid Table 1 Light Accent 2" w:uiPriority="46"/>
+    <w:lsdException w:name="Grid Table 2 Accent 2" w:uiPriority="47"/>
+    <w:lsdException w:name="Grid Table 3 Accent 2" w:uiPriority="48"/>
+    <w:lsdException w:name="Grid Table 4 Accent 2" w:uiPriority="49"/>
+    <w:lsdException w:name="Grid Table 5 Dark Accent 2" w:uiPriority="50"/>
+    <w:lsdException w:name="Grid Table 6 Colorful Accent 2" w:uiPriority="51"/>
+    <w:lsdException w:name="Grid Table 7 Colorful Accent 2" w:uiPriority="52"/>
+    <w:lsdException w:name="Grid Table 1 Light Accent 3" w:uiPriority="46"/>
+    <w:lsdException w:name="Grid Table 2 Accent 3" w:uiPriority="47"/>
+    <w:lsdException w:name="Grid Table 3 Accent 3" w:uiPriority="48"/>
+    <w:lsdException w:name="Grid Table 4 Accent 3" w:uiPriority="49"/>
+    <w:lsdException w:name="Grid Table 5 Dark Accent 3" w:uiPriority="50"/>
+    <w:lsdException w:name="Grid Table 6 Colorful Accent 3" w:uiPriority="51"/>
+    <w:lsdException w:name="Grid Table 7 Colorful Accent 3" w:uiPriority="52"/>
+    <w:lsdException w:name="Grid Table 1 Light Accent 4" w:uiPriority="46"/>
+    <w:lsdException w:name="Grid Table 2 Accent 4" w:uiPriority="47"/>
+    <w:lsdException w:name="Grid Table 3 Accent 4" w:uiPriority="48"/>
+    <w:lsdException w:name="Grid Table 4 Accent 4" w:uiPriority="49"/>
+    <w:lsdException w:name="Grid Table 5 Dark Accent 4" w:uiPriority="50"/>
+    <w:lsdException w:name="Grid Table 6 Colorful Accent 4" w:uiPriority="51"/>
+    <w:lsdException w:name="Grid Table 7 Colorful Accent 4" w:uiPriority="52"/>
+    <w:lsdException w:name="Grid Table 1 Light Accent 5" w:uiPriority="46"/>
+    <w:lsdException w:name="Grid Table 2 Accent 5" w:uiPriority="47"/>
+    <w:lsdException w:name="Grid Table 3 Accent 5" w:uiPriority="48"/>
+    <w:lsdException w:name="Grid Table 4 Accent 5" w:uiPriority="49"/>
+    <w:lsdException w:name="Grid Table 5 Dark Accent 5" w:uiPriority="50"/>
+    <w:lsdException w:name="Grid Table 6 Colorful Accent 5" w:uiPriority="51"/>
+    <w:lsdException w:name="Grid Table 7 Colorful Accent 5" w:uiPriority="52"/>
+    <w:lsdException w:name="Grid Table 1 Light Accent 6" w:uiPriority="46"/>
+    <w:lsdException w:name="Grid Table 2 Accent 6" w:uiPriority="47"/>
+    <w:lsdException w:name="Grid Table 3 Accent 6" w:uiPriority="48"/>
+    <w:lsdException w:name="Grid Table 4 Accent 6" w:uiPriority="49"/>
+    <w:lsdException w:name="Grid Table 5 Dark Accent 6" w:uiPriority="50"/>
+    <w:lsdException w:name="Grid Table 6 Colorful Accent 6" w:uiPriority="51"/>
+    <w:lsdException w:name="Grid Table 7 Colorful Accent 6" w:uiPriority="52"/>
+    <w:lsdException w:name="List Table 1 Light" w:uiPriority="46"/>
+    <w:lsdException w:name="List Table 2" w:uiPriority="47"/>
+    <w:lsdException w:name="List Table 3" w:uiPriority="48"/>
+    <w:lsdException w:name="List Table 4" w:uiPriority="49"/>
+    <w:lsdException w:name="List Table 5 Dark" w:uiPriority="50"/>
+    <w:lsdException w:name="List Table 6 Colorful" w:uiPriority="51"/>
+    <w:lsdException w:name="List Table 7 Colorful" w:uiPriority="52"/>
+    <w:lsdException w:name="List Table 1 Light Accent 1" w:uiPriority="46"/>
+    <w:lsdException w:name="List Table 2 Accent 1" w:uiPriority="47"/>
+    <w:lsdException w:name="List Table 3 Accent 1" w:uiPriority="48"/>
+    <w:lsdException w:name="List Table 4 Accent 1" w:uiPriority="49"/>
+    <w:lsdException w:name="List Table 5 Dark Accent 1" w:uiPriority="50"/>
+    <w:lsdException w:name="List Table 6 Colorful Accent 1" w:uiPriority="51"/>
+    <w:lsdException w:name="List Table 7 Colorful Accent 1" w:uiPriority="52"/>
+    <w:lsdException w:name="List Table 1 Light Accent 2" w:uiPriority="46"/>
+    <w:lsdException w:name="List Table 2 Accent 2" w:uiPriority="47"/>
+    <w:lsdException w:name="List Table 3 Accent 2" w:uiPriority="48"/>
+    <w:lsdException w:name="List Table 4 Accent 2" w:uiPriority="49"/>
+    <w:lsdException w:name="List Table 5 Dark Accent 2" w:uiPriority="50"/>
+    <w:lsdException w:name="List Table 6 Colorful Accent 2" w:uiPriority="51"/>
+    <w:lsdException w:name="List Table 7 Colorful Accent 2" w:uiPriority="52"/>
+    <w:lsdException w:name="List Table 1 Light Accent 3" w:uiPriority="46"/>
+    <w:lsdException w:name="List Table 2 Accent 3" w:uiPriority="47"/>
+    <w:lsdException w:name="List Table 3 Accent 3" w:uiPriority="48"/>
+    <w:lsdException w:name="List Table 4 Accent 3" w:uiPriority="49"/>
+    <w:lsdException w:name="List Table 5 Dark Accent 3" w:uiPriority="50"/>
+    <w:lsdException w:name="List Table 6 Colorful Accent 3" w:uiPriority="51"/>
+    <w:lsdException w:name="List Table 7 Colorful Accent 3" w:uiPriority="52"/>
+    <w:lsdException w:name="List Table 1 Light Accent 4" w:uiPriority="46"/>
+    <w:lsdException w:name="List Table 2 Accent 4" w:uiPriority="47"/>
+    <w:lsdException w:name="List Table 3 Accent 4" w:uiPriority="48"/>
+    <w:lsdException w:name="List Table 4 Accent 4" w:uiPriority="49"/>
+    <w:lsdException w:name="List Table 5 Dark Accent 4" w:uiPriority="50"/>
+    <w:lsdException w:name="List Table 6 Colorful Accent 4" w:uiPriority="51"/>
+    <w:lsdException w:name="List Table 7 Colorful Accent 4" w:uiPriority="52"/>
+    <w:lsdException w:name="List Table 1 Light Accent 5" w:uiPriority="46"/>
+    <w:lsdException w:name="List Table 2 Accent 5" w:uiPriority="47"/>
+    <w:lsdException w:name="List Table 3 Accent 5" w:uiPriority="48"/>
+    <w:lsdException w:name="List Table 4 Accent 5" w:uiPriority="49"/>
+    <w:lsdException w:name="List Table 5 Dark Accent 5" w:uiPriority="50"/>
+    <w:lsdException w:name="List Table 6 Colorful Accent 5" w:uiPriority="51"/>
+    <w:lsdException w:name="List Table 7 Colorful Accent 5" w:uiPriority="52"/>
+    <w:lsdException w:name="List Table 1 Light Accent 6" w:uiPriority="46"/>
+    <w:lsdException w:name="List Table 2 Accent 6" w:uiPriority="47"/>
+    <w:lsdException w:name="List Table 3 Accent 6" w:uiPriority="48"/>
+    <w:lsdException w:name="List Table 4 Accent 6" w:uiPriority="49"/>
+    <w:lsdException w:name="List Table 5 Dark Accent 6" w:uiPriority="50"/>
+    <w:lsdException w:name="List Table 6 Colorful Accent 6" w:uiPriority="51"/>
+    <w:lsdException w:name="List Table 7 Colorful Accent 6" w:uiPriority="52"/>
   </w:latentStyles>
   <w:style w:type="paragraph" w:default="1" w:styleId="Normal">
     <w:name w:val="Normal"/>
@@ -5260,7 +6528,6 @@
     <w:basedOn w:val="Normal"/>
     <w:link w:val="HeaderChar"/>
     <w:uiPriority w:val="99"/>
-    <w:semiHidden/>
     <w:unhideWhenUsed/>
     <w:rsid w:val="00042081"/>
     <w:pPr>
@@ -5276,7 +6543,6 @@
     <w:basedOn w:val="DefaultParagraphFont"/>
     <w:link w:val="Header"/>
     <w:uiPriority w:val="99"/>
-    <w:semiHidden/>
     <w:rsid w:val="00042081"/>
   </w:style>
   <w:style w:type="paragraph" w:styleId="Footer">
@@ -5284,7 +6550,6 @@
     <w:basedOn w:val="Normal"/>
     <w:link w:val="FooterChar"/>
     <w:uiPriority w:val="99"/>
-    <w:semiHidden/>
     <w:unhideWhenUsed/>
     <w:rsid w:val="00042081"/>
     <w:pPr>
@@ -5300,7 +6565,6 @@
     <w:basedOn w:val="DefaultParagraphFont"/>
     <w:link w:val="Footer"/>
     <w:uiPriority w:val="99"/>
-    <w:semiHidden/>
     <w:rsid w:val="00042081"/>
   </w:style>
   <w:style w:type="character" w:styleId="PlaceholderText">
@@ -5487,201 +6751,23 @@
       <w:shd w:val="clear" w:color="auto" w:fill="FFFFFF"/>
     </w:rPr>
   </w:style>
-</w:styles>
-</file>
-
-<file path=word/stylesWithEffects.xml><?xml version="1.0" encoding="utf-8"?>
-<w:styles xmlns:wpc="http://schemas.microsoft.com/office/word/2010/wordprocessingCanvas" xmlns:mc="http://schemas.openxmlformats.org/markup-compatibility/2006" xmlns:o="urn:schemas-microsoft-com:office:office" xmlns:r="http://schemas.openxmlformats.org/officeDocument/2006/relationships" xmlns:m="http://schemas.openxmlformats.org/officeDocument/2006/math" xmlns:v="urn:schemas-microsoft-com:vml" xmlns:wp14="http://schemas.microsoft.com/office/word/2010/wordprocessingDrawing" xmlns:wp="http://schemas.openxmlformats.org/drawingml/2006/wordprocessingDrawing" xmlns:w10="urn:schemas-microsoft-com:office:word" xmlns:w="http://schemas.openxmlformats.org/wordprocessingml/2006/main" xmlns:w14="http://schemas.microsoft.com/office/word/2010/wordml" xmlns:wpg="http://schemas.microsoft.com/office/word/2010/wordprocessingGroup" xmlns:wpi="http://schemas.microsoft.com/office/word/2010/wordprocessingInk" xmlns:wne="http://schemas.microsoft.com/office/word/2006/wordml" xmlns:wps="http://schemas.microsoft.com/office/word/2010/wordprocessingShape" mc:Ignorable="w14 wp14">
-  <w:docDefaults>
-    <w:rPrDefault>
-      <w:rPr>
-        <w:rFonts w:asciiTheme="minorHAnsi" w:eastAsiaTheme="minorEastAsia" w:hAnsiTheme="minorHAnsi" w:cstheme="minorBidi"/>
-        <w:sz w:val="22"/>
-        <w:szCs w:val="22"/>
-        <w:lang w:val="pt-PT" w:eastAsia="pt-PT" w:bidi="ar-SA"/>
-      </w:rPr>
-    </w:rPrDefault>
-    <w:pPrDefault>
-      <w:pPr>
-        <w:spacing w:after="200" w:line="276" w:lineRule="auto"/>
-      </w:pPr>
-    </w:pPrDefault>
-  </w:docDefaults>
-  <w:latentStyles w:defLockedState="0" w:defUIPriority="99" w:defSemiHidden="1" w:defUnhideWhenUsed="1" w:defQFormat="0" w:count="267">
-    <w:lsdException w:name="Normal" w:semiHidden="0" w:uiPriority="0" w:unhideWhenUsed="0" w:qFormat="1"/>
-    <w:lsdException w:name="heading 1" w:semiHidden="0" w:uiPriority="9" w:unhideWhenUsed="0" w:qFormat="1"/>
-    <w:lsdException w:name="heading 2" w:uiPriority="9" w:qFormat="1"/>
-    <w:lsdException w:name="heading 3" w:uiPriority="9" w:qFormat="1"/>
-    <w:lsdException w:name="heading 4" w:uiPriority="9" w:qFormat="1"/>
-    <w:lsdException w:name="heading 5" w:uiPriority="9" w:qFormat="1"/>
-    <w:lsdException w:name="heading 6" w:uiPriority="9" w:qFormat="1"/>
-    <w:lsdException w:name="heading 7" w:uiPriority="9" w:qFormat="1"/>
-    <w:lsdException w:name="heading 8" w:uiPriority="9" w:qFormat="1"/>
-    <w:lsdException w:name="heading 9" w:uiPriority="9" w:qFormat="1"/>
-    <w:lsdException w:name="toc 1" w:uiPriority="39"/>
-    <w:lsdException w:name="toc 2" w:uiPriority="39"/>
-    <w:lsdException w:name="toc 3" w:uiPriority="39"/>
-    <w:lsdException w:name="toc 4" w:uiPriority="39"/>
-    <w:lsdException w:name="toc 5" w:uiPriority="39"/>
-    <w:lsdException w:name="toc 6" w:uiPriority="39"/>
-    <w:lsdException w:name="toc 7" w:uiPriority="39"/>
-    <w:lsdException w:name="toc 8" w:uiPriority="39"/>
-    <w:lsdException w:name="toc 9" w:uiPriority="39"/>
-    <w:lsdException w:name="caption" w:uiPriority="35" w:qFormat="1"/>
-    <w:lsdException w:name="Title" w:semiHidden="0" w:uiPriority="10" w:unhideWhenUsed="0" w:qFormat="1"/>
-    <w:lsdException w:name="Default Paragraph Font" w:uiPriority="1"/>
-    <w:lsdException w:name="Subtitle" w:semiHidden="0" w:uiPriority="11" w:unhideWhenUsed="0" w:qFormat="1"/>
-    <w:lsdException w:name="Strong" w:semiHidden="0" w:uiPriority="22" w:unhideWhenUsed="0" w:qFormat="1"/>
-    <w:lsdException w:name="Emphasis" w:semiHidden="0" w:uiPriority="20" w:unhideWhenUsed="0" w:qFormat="1"/>
-    <w:lsdException w:name="Table Grid" w:semiHidden="0" w:uiPriority="59" w:unhideWhenUsed="0"/>
-    <w:lsdException w:name="Placeholder Text" w:unhideWhenUsed="0"/>
-    <w:lsdException w:name="No Spacing" w:semiHidden="0" w:uiPriority="1" w:unhideWhenUsed="0" w:qFormat="1"/>
-    <w:lsdException w:name="Light Shading" w:semiHidden="0" w:uiPriority="60" w:unhideWhenUsed="0"/>
-    <w:lsdException w:name="Light List" w:semiHidden="0" w:uiPriority="61" w:unhideWhenUsed="0"/>
-    <w:lsdException w:name="Light Grid" w:semiHidden="0" w:uiPriority="62" w:unhideWhenUsed="0"/>
-    <w:lsdException w:name="Medium Shading 1" w:semiHidden="0" w:uiPriority="63" w:unhideWhenUsed="0"/>
-    <w:lsdException w:name="Medium Shading 2" w:semiHidden="0" w:uiPriority="64" w:unhideWhenUsed="0"/>
-    <w:lsdException w:name="Medium List 1" w:semiHidden="0" w:uiPriority="65" w:unhideWhenUsed="0"/>
-    <w:lsdException w:name="Medium List 2" w:semiHidden="0" w:uiPriority="66" w:unhideWhenUsed="0"/>
-    <w:lsdException w:name="Medium Grid 1" w:semiHidden="0" w:uiPriority="67" w:unhideWhenUsed="0"/>
-    <w:lsdException w:name="Medium Grid 2" w:semiHidden="0" w:uiPriority="68" w:unhideWhenUsed="0"/>
-    <w:lsdException w:name="Medium Grid 3" w:semiHidden="0" w:uiPriority="69" w:unhideWhenUsed="0"/>
-    <w:lsdException w:name="Dark List" w:semiHidden="0" w:uiPriority="70" w:unhideWhenUsed="0"/>
-    <w:lsdException w:name="Colorful Shading" w:semiHidden="0" w:uiPriority="71" w:unhideWhenUsed="0"/>
-    <w:lsdException w:name="Colorful List" w:semiHidden="0" w:uiPriority="72" w:unhideWhenUsed="0"/>
-    <w:lsdException w:name="Colorful Grid" w:semiHidden="0" w:uiPriority="73" w:unhideWhenUsed="0"/>
-    <w:lsdException w:name="Light Shading Accent 1" w:semiHidden="0" w:uiPriority="60" w:unhideWhenUsed="0"/>
-    <w:lsdException w:name="Light List Accent 1" w:semiHidden="0" w:uiPriority="61" w:unhideWhenUsed="0"/>
-    <w:lsdException w:name="Light Grid Accent 1" w:semiHidden="0" w:uiPriority="62" w:unhideWhenUsed="0"/>
-    <w:lsdException w:name="Medium Shading 1 Accent 1" w:semiHidden="0" w:uiPriority="63" w:unhideWhenUsed="0"/>
-    <w:lsdException w:name="Medium Shading 2 Accent 1" w:semiHidden="0" w:uiPriority="64" w:unhideWhenUsed="0"/>
-    <w:lsdException w:name="Medium List 1 Accent 1" w:semiHidden="0" w:uiPriority="65" w:unhideWhenUsed="0"/>
-    <w:lsdException w:name="Revision" w:unhideWhenUsed="0"/>
-    <w:lsdException w:name="List Paragraph" w:semiHidden="0" w:uiPriority="34" w:unhideWhenUsed="0" w:qFormat="1"/>
-    <w:lsdException w:name="Quote" w:semiHidden="0" w:uiPriority="29" w:unhideWhenUsed="0" w:qFormat="1"/>
-    <w:lsdException w:name="Intense Quote" w:semiHidden="0" w:uiPriority="30" w:unhideWhenUsed="0" w:qFormat="1"/>
-    <w:lsdException w:name="Medium List 2 Accent 1" w:semiHidden="0" w:uiPriority="66" w:unhideWhenUsed="0"/>
-    <w:lsdException w:name="Medium Grid 1 Accent 1" w:semiHidden="0" w:uiPriority="67" w:unhideWhenUsed="0"/>
-    <w:lsdException w:name="Medium Grid 2 Accent 1" w:semiHidden="0" w:uiPriority="68" w:unhideWhenUsed="0"/>
-    <w:lsdException w:name="Medium Grid 3 Accent 1" w:semiHidden="0" w:uiPriority="69" w:unhideWhenUsed="0"/>
-    <w:lsdException w:name="Dark List Accent 1" w:semiHidden="0" w:uiPriority="70" w:unhideWhenUsed="0"/>
-    <w:lsdException w:name="Colorful Shading Accent 1" w:semiHidden="0" w:uiPriority="71" w:unhideWhenUsed="0"/>
-    <w:lsdException w:name="Colorful List Accent 1" w:semiHidden="0" w:uiPriority="72" w:unhideWhenUsed="0"/>
-    <w:lsdException w:name="Colorful Grid Accent 1" w:semiHidden="0" w:uiPriority="73" w:unhideWhenUsed="0"/>
-    <w:lsdException w:name="Light Shading Accent 2" w:semiHidden="0" w:uiPriority="60" w:unhideWhenUsed="0"/>
-    <w:lsdException w:name="Light List Accent 2" w:semiHidden="0" w:uiPriority="61" w:unhideWhenUsed="0"/>
-    <w:lsdException w:name="Light Grid Accent 2" w:semiHidden="0" w:uiPriority="62" w:unhideWhenUsed="0"/>
-    <w:lsdException w:name="Medium Shading 1 Accent 2" w:semiHidden="0" w:uiPriority="63" w:unhideWhenUsed="0"/>
-    <w:lsdException w:name="Medium Shading 2 Accent 2" w:semiHidden="0" w:uiPriority="64" w:unhideWhenUsed="0"/>
-    <w:lsdException w:name="Medium List 1 Accent 2" w:semiHidden="0" w:uiPriority="65" w:unhideWhenUsed="0"/>
-    <w:lsdException w:name="Medium List 2 Accent 2" w:semiHidden="0" w:uiPriority="66" w:unhideWhenUsed="0"/>
-    <w:lsdException w:name="Medium Grid 1 Accent 2" w:semiHidden="0" w:uiPriority="67" w:unhideWhenUsed="0"/>
-    <w:lsdException w:name="Medium Grid 2 Accent 2" w:semiHidden="0" w:uiPriority="68" w:unhideWhenUsed="0"/>
-    <w:lsdException w:name="Medium Grid 3 Accent 2" w:semiHidden="0" w:uiPriority="69" w:unhideWhenUsed="0"/>
-    <w:lsdException w:name="Dark List Accent 2" w:semiHidden="0" w:uiPriority="70" w:unhideWhenUsed="0"/>
-    <w:lsdException w:name="Colorful Shading Accent 2" w:semiHidden="0" w:uiPriority="71" w:unhideWhenUsed="0"/>
-    <w:lsdException w:name="Colorful List Accent 2" w:semiHidden="0" w:uiPriority="72" w:unhideWhenUsed="0"/>
-    <w:lsdException w:name="Colorful Grid Accent 2" w:semiHidden="0" w:uiPriority="73" w:unhideWhenUsed="0"/>
-    <w:lsdException w:name="Light Shading Accent 3" w:semiHidden="0" w:uiPriority="60" w:unhideWhenUsed="0"/>
-    <w:lsdException w:name="Light List Accent 3" w:semiHidden="0" w:uiPriority="61" w:unhideWhenUsed="0"/>
-    <w:lsdException w:name="Light Grid Accent 3" w:semiHidden="0" w:uiPriority="62" w:unhideWhenUsed="0"/>
-    <w:lsdException w:name="Medium Shading 1 Accent 3" w:semiHidden="0" w:uiPriority="63" w:unhideWhenUsed="0"/>
-    <w:lsdException w:name="Medium Shading 2 Accent 3" w:semiHidden="0" w:uiPriority="64" w:unhideWhenUsed="0"/>
-    <w:lsdException w:name="Medium List 1 Accent 3" w:semiHidden="0" w:uiPriority="65" w:unhideWhenUsed="0"/>
-    <w:lsdException w:name="Medium List 2 Accent 3" w:semiHidden="0" w:uiPriority="66" w:unhideWhenUsed="0"/>
-    <w:lsdException w:name="Medium Grid 1 Accent 3" w:semiHidden="0" w:uiPriority="67" w:unhideWhenUsed="0"/>
-    <w:lsdException w:name="Medium Grid 2 Accent 3" w:semiHidden="0" w:uiPriority="68" w:unhideWhenUsed="0"/>
-    <w:lsdException w:name="Medium Grid 3 Accent 3" w:semiHidden="0" w:uiPriority="69" w:unhideWhenUsed="0"/>
-    <w:lsdException w:name="Dark List Accent 3" w:semiHidden="0" w:uiPriority="70" w:unhideWhenUsed="0"/>
-    <w:lsdException w:name="Colorful Shading Accent 3" w:semiHidden="0" w:uiPriority="71" w:unhideWhenUsed="0"/>
-    <w:lsdException w:name="Colorful List Accent 3" w:semiHidden="0" w:uiPriority="72" w:unhideWhenUsed="0"/>
-    <w:lsdException w:name="Colorful Grid Accent 3" w:semiHidden="0" w:uiPriority="73" w:unhideWhenUsed="0"/>
-    <w:lsdException w:name="Light Shading Accent 4" w:semiHidden="0" w:uiPriority="60" w:unhideWhenUsed="0"/>
-    <w:lsdException w:name="Light List Accent 4" w:semiHidden="0" w:uiPriority="61" w:unhideWhenUsed="0"/>
-    <w:lsdException w:name="Light Grid Accent 4" w:semiHidden="0" w:uiPriority="62" w:unhideWhenUsed="0"/>
-    <w:lsdException w:name="Medium Shading 1 Accent 4" w:semiHidden="0" w:uiPriority="63" w:unhideWhenUsed="0"/>
-    <w:lsdException w:name="Medium Shading 2 Accent 4" w:semiHidden="0" w:uiPriority="64" w:unhideWhenUsed="0"/>
-    <w:lsdException w:name="Medium List 1 Accent 4" w:semiHidden="0" w:uiPriority="65" w:unhideWhenUsed="0"/>
-    <w:lsdException w:name="Medium List 2 Accent 4" w:semiHidden="0" w:uiPriority="66" w:unhideWhenUsed="0"/>
-    <w:lsdException w:name="Medium Grid 1 Accent 4" w:semiHidden="0" w:uiPriority="67" w:unhideWhenUsed="0"/>
-    <w:lsdException w:name="Medium Grid 2 Accent 4" w:semiHidden="0" w:uiPriority="68" w:unhideWhenUsed="0"/>
-    <w:lsdException w:name="Medium Grid 3 Accent 4" w:semiHidden="0" w:uiPriority="69" w:unhideWhenUsed="0"/>
-    <w:lsdException w:name="Dark List Accent 4" w:semiHidden="0" w:uiPriority="70" w:unhideWhenUsed="0"/>
-    <w:lsdException w:name="Colorful Shading Accent 4" w:semiHidden="0" w:uiPriority="71" w:unhideWhenUsed="0"/>
-    <w:lsdException w:name="Colorful List Accent 4" w:semiHidden="0" w:uiPriority="72" w:unhideWhenUsed="0"/>
-    <w:lsdException w:name="Colorful Grid Accent 4" w:semiHidden="0" w:uiPriority="73" w:unhideWhenUsed="0"/>
-    <w:lsdException w:name="Light Shading Accent 5" w:semiHidden="0" w:uiPriority="60" w:unhideWhenUsed="0"/>
-    <w:lsdException w:name="Light List Accent 5" w:semiHidden="0" w:uiPriority="61" w:unhideWhenUsed="0"/>
-    <w:lsdException w:name="Light Grid Accent 5" w:semiHidden="0" w:uiPriority="62" w:unhideWhenUsed="0"/>
-    <w:lsdException w:name="Medium Shading 1 Accent 5" w:semiHidden="0" w:uiPriority="63" w:unhideWhenUsed="0"/>
-    <w:lsdException w:name="Medium Shading 2 Accent 5" w:semiHidden="0" w:uiPriority="64" w:unhideWhenUsed="0"/>
-    <w:lsdException w:name="Medium List 1 Accent 5" w:semiHidden="0" w:uiPriority="65" w:unhideWhenUsed="0"/>
-    <w:lsdException w:name="Medium List 2 Accent 5" w:semiHidden="0" w:uiPriority="66" w:unhideWhenUsed="0"/>
-    <w:lsdException w:name="Medium Grid 1 Accent 5" w:semiHidden="0" w:uiPriority="67" w:unhideWhenUsed="0"/>
-    <w:lsdException w:name="Medium Grid 2 Accent 5" w:semiHidden="0" w:uiPriority="68" w:unhideWhenUsed="0"/>
-    <w:lsdException w:name="Medium Grid 3 Accent 5" w:semiHidden="0" w:uiPriority="69" w:unhideWhenUsed="0"/>
-    <w:lsdException w:name="Dark List Accent 5" w:semiHidden="0" w:uiPriority="70" w:unhideWhenUsed="0"/>
-    <w:lsdException w:name="Colorful Shading Accent 5" w:semiHidden="0" w:uiPriority="71" w:unhideWhenUsed="0"/>
-    <w:lsdException w:name="Colorful List Accent 5" w:semiHidden="0" w:uiPriority="72" w:unhideWhenUsed="0"/>
-    <w:lsdException w:name="Colorful Grid Accent 5" w:semiHidden="0" w:uiPriority="73" w:unhideWhenUsed="0"/>
-    <w:lsdException w:name="Light Shading Accent 6" w:semiHidden="0" w:uiPriority="60" w:unhideWhenUsed="0"/>
-    <w:lsdException w:name="Light List Accent 6" w:semiHidden="0" w:uiPriority="61" w:unhideWhenUsed="0"/>
-    <w:lsdException w:name="Light Grid Accent 6" w:semiHidden="0" w:uiPriority="62" w:unhideWhenUsed="0"/>
-    <w:lsdException w:name="Medium Shading 1 Accent 6" w:semiHidden="0" w:uiPriority="63" w:unhideWhenUsed="0"/>
-    <w:lsdException w:name="Medium Shading 2 Accent 6" w:semiHidden="0" w:uiPriority="64" w:unhideWhenUsed="0"/>
-    <w:lsdException w:name="Medium List 1 Accent 6" w:semiHidden="0" w:uiPriority="65" w:unhideWhenUsed="0"/>
-    <w:lsdException w:name="Medium List 2 Accent 6" w:semiHidden="0" w:uiPriority="66" w:unhideWhenUsed="0"/>
-    <w:lsdException w:name="Medium Grid 1 Accent 6" w:semiHidden="0" w:uiPriority="67" w:unhideWhenUsed="0"/>
-    <w:lsdException w:name="Medium Grid 2 Accent 6" w:semiHidden="0" w:uiPriority="68" w:unhideWhenUsed="0"/>
-    <w:lsdException w:name="Medium Grid 3 Accent 6" w:semiHidden="0" w:uiPriority="69" w:unhideWhenUsed="0"/>
-    <w:lsdException w:name="Dark List Accent 6" w:semiHidden="0" w:uiPriority="70" w:unhideWhenUsed="0"/>
-    <w:lsdException w:name="Colorful Shading Accent 6" w:semiHidden="0" w:uiPriority="71" w:unhideWhenUsed="0"/>
-    <w:lsdException w:name="Colorful List Accent 6" w:semiHidden="0" w:uiPriority="72" w:unhideWhenUsed="0"/>
-    <w:lsdException w:name="Colorful Grid Accent 6" w:semiHidden="0" w:uiPriority="73" w:unhideWhenUsed="0"/>
-    <w:lsdException w:name="Subtle Emphasis" w:semiHidden="0" w:uiPriority="19" w:unhideWhenUsed="0" w:qFormat="1"/>
-    <w:lsdException w:name="Intense Emphasis" w:semiHidden="0" w:uiPriority="21" w:unhideWhenUsed="0" w:qFormat="1"/>
-    <w:lsdException w:name="Subtle Reference" w:semiHidden="0" w:uiPriority="31" w:unhideWhenUsed="0" w:qFormat="1"/>
-    <w:lsdException w:name="Intense Reference" w:semiHidden="0" w:uiPriority="32" w:unhideWhenUsed="0" w:qFormat="1"/>
-    <w:lsdException w:name="Book Title" w:semiHidden="0" w:uiPriority="33" w:unhideWhenUsed="0" w:qFormat="1"/>
-    <w:lsdException w:name="Bibliography" w:uiPriority="37"/>
-    <w:lsdException w:name="TOC Heading" w:uiPriority="39" w:qFormat="1"/>
-  </w:latentStyles>
-  <w:style w:type="paragraph" w:default="1" w:styleId="Normal">
-    <w:name w:val="Normal"/>
-    <w:qFormat/>
-  </w:style>
-  <w:style w:type="character" w:default="1" w:styleId="DefaultParagraphFont">
-    <w:name w:val="Default Paragraph Font"/>
-    <w:uiPriority w:val="1"/>
-    <w:semiHidden/>
+  <w:style w:type="paragraph" w:styleId="TOC1">
+    <w:name w:val="toc 1"/>
+    <w:basedOn w:val="Normal"/>
+    <w:next w:val="Normal"/>
+    <w:autoRedefine/>
+    <w:uiPriority w:val="39"/>
     <w:unhideWhenUsed/>
-  </w:style>
-  <w:style w:type="table" w:default="1" w:styleId="TableNormal">
-    <w:name w:val="Normal Table"/>
-    <w:uiPriority w:val="99"/>
-    <w:semiHidden/>
-    <w:unhideWhenUsed/>
-    <w:tblPr>
-      <w:tblInd w:w="0" w:type="dxa"/>
-      <w:tblCellMar>
-        <w:top w:w="0" w:type="dxa"/>
-        <w:left w:w="108" w:type="dxa"/>
-        <w:bottom w:w="0" w:type="dxa"/>
-        <w:right w:w="108" w:type="dxa"/>
-      </w:tblCellMar>
-    </w:tblPr>
-  </w:style>
-  <w:style w:type="numbering" w:default="1" w:styleId="NoList">
-    <w:name w:val="No List"/>
-    <w:uiPriority w:val="99"/>
-    <w:semiHidden/>
-    <w:unhideWhenUsed/>
+    <w:rsid w:val="00F87605"/>
+    <w:pPr>
+      <w:spacing w:after="100"/>
+    </w:pPr>
   </w:style>
 </w:styles>
 </file>
 
 <file path=word/glossary/document.xml><?xml version="1.0" encoding="utf-8"?>
-<w:glossaryDocument xmlns:wpc="http://schemas.microsoft.com/office/word/2010/wordprocessingCanvas" xmlns:mc="http://schemas.openxmlformats.org/markup-compatibility/2006" xmlns:o="urn:schemas-microsoft-com:office:office" xmlns:r="http://schemas.openxmlformats.org/officeDocument/2006/relationships" xmlns:m="http://schemas.openxmlformats.org/officeDocument/2006/math" xmlns:v="urn:schemas-microsoft-com:vml" xmlns:wp14="http://schemas.microsoft.com/office/word/2010/wordprocessingDrawing" xmlns:wp="http://schemas.openxmlformats.org/drawingml/2006/wordprocessingDrawing" xmlns:w10="urn:schemas-microsoft-com:office:word" xmlns:w="http://schemas.openxmlformats.org/wordprocessingml/2006/main" xmlns:w14="http://schemas.microsoft.com/office/word/2010/wordml" xmlns:wpg="http://schemas.microsoft.com/office/word/2010/wordprocessingGroup" xmlns:wpi="http://schemas.microsoft.com/office/word/2010/wordprocessingInk" xmlns:wne="http://schemas.microsoft.com/office/word/2006/wordml" xmlns:wps="http://schemas.microsoft.com/office/word/2010/wordprocessingShape" mc:Ignorable="w14 wp14">
+<w:glossaryDocument xmlns:wpc="http://schemas.microsoft.com/office/word/2010/wordprocessingCanvas" xmlns:mc="http://schemas.openxmlformats.org/markup-compatibility/2006" xmlns:o="urn:schemas-microsoft-com:office:office" xmlns:r="http://schemas.openxmlformats.org/officeDocument/2006/relationships" xmlns:m="http://schemas.openxmlformats.org/officeDocument/2006/math" xmlns:v="urn:schemas-microsoft-com:vml" xmlns:wp14="http://schemas.microsoft.com/office/word/2010/wordprocessingDrawing" xmlns:wp="http://schemas.openxmlformats.org/drawingml/2006/wordprocessingDrawing" xmlns:w10="urn:schemas-microsoft-com:office:word" xmlns:w="http://schemas.openxmlformats.org/wordprocessingml/2006/main" xmlns:w14="http://schemas.microsoft.com/office/word/2010/wordml" xmlns:w15="http://schemas.microsoft.com/office/word/2012/wordml" xmlns:wpg="http://schemas.microsoft.com/office/word/2010/wordprocessingGroup" xmlns:wpi="http://schemas.microsoft.com/office/word/2010/wordprocessingInk" xmlns:wne="http://schemas.microsoft.com/office/word/2006/wordml" xmlns:wps="http://schemas.microsoft.com/office/word/2010/wordprocessingShape" mc:Ignorable="w14 w15 wp14">
   <w:docParts>
     <w:docPart>
       <w:docPartPr>
@@ -5717,7 +6803,7 @@
 </file>
 
 <file path=word/glossary/fontTable.xml><?xml version="1.0" encoding="utf-8"?>
-<w:fonts xmlns:mc="http://schemas.openxmlformats.org/markup-compatibility/2006" xmlns:r="http://schemas.openxmlformats.org/officeDocument/2006/relationships" xmlns:w="http://schemas.openxmlformats.org/wordprocessingml/2006/main" xmlns:w14="http://schemas.microsoft.com/office/word/2010/wordml" mc:Ignorable="w14">
+<w:fonts xmlns:mc="http://schemas.openxmlformats.org/markup-compatibility/2006" xmlns:r="http://schemas.openxmlformats.org/officeDocument/2006/relationships" xmlns:w="http://schemas.openxmlformats.org/wordprocessingml/2006/main" xmlns:w14="http://schemas.microsoft.com/office/word/2010/wordml" xmlns:w15="http://schemas.microsoft.com/office/word/2012/wordml" mc:Ignorable="w14 w15">
   <w:font w:name="Calibri">
     <w:panose1 w:val="020F0502020204030204"/>
     <w:charset w:val="00"/>
@@ -5730,7 +6816,7 @@
     <w:charset w:val="00"/>
     <w:family w:val="roman"/>
     <w:pitch w:val="variable"/>
-    <w:sig w:usb0="E0002AFF" w:usb1="C0007841" w:usb2="00000009" w:usb3="00000000" w:csb0="000001FF" w:csb1="00000000"/>
+    <w:sig w:usb0="E0002AFF" w:usb1="C0007843" w:usb2="00000009" w:usb3="00000000" w:csb0="000001FF" w:csb1="00000000"/>
   </w:font>
   <w:font w:name="Cambria">
     <w:panose1 w:val="02040503050406030204"/>
@@ -5754,11 +6840,18 @@
     <w:pitch w:val="variable"/>
     <w:sig w:usb0="E0002AFF" w:usb1="C0007843" w:usb2="00000009" w:usb3="00000000" w:csb0="000001FF" w:csb1="00000000"/>
   </w:font>
+  <w:font w:name="Calibri Light">
+    <w:panose1 w:val="020F0302020204030204"/>
+    <w:charset w:val="00"/>
+    <w:family w:val="swiss"/>
+    <w:pitch w:val="variable"/>
+    <w:sig w:usb0="A00002EF" w:usb1="4000207B" w:usb2="00000000" w:usb3="00000000" w:csb0="0000019F" w:csb1="00000000"/>
+  </w:font>
 </w:fonts>
 </file>
 
 <file path=word/glossary/settings.xml><?xml version="1.0" encoding="utf-8"?>
-<w:settings xmlns:mc="http://schemas.openxmlformats.org/markup-compatibility/2006" xmlns:o="urn:schemas-microsoft-com:office:office" xmlns:r="http://schemas.openxmlformats.org/officeDocument/2006/relationships" xmlns:m="http://schemas.openxmlformats.org/officeDocument/2006/math" xmlns:v="urn:schemas-microsoft-com:vml" xmlns:w10="urn:schemas-microsoft-com:office:word" xmlns:w="http://schemas.openxmlformats.org/wordprocessingml/2006/main" xmlns:w14="http://schemas.microsoft.com/office/word/2010/wordml" xmlns:sl="http://schemas.openxmlformats.org/schemaLibrary/2006/main" mc:Ignorable="w14">
+<w:settings xmlns:mc="http://schemas.openxmlformats.org/markup-compatibility/2006" xmlns:o="urn:schemas-microsoft-com:office:office" xmlns:r="http://schemas.openxmlformats.org/officeDocument/2006/relationships" xmlns:m="http://schemas.openxmlformats.org/officeDocument/2006/math" xmlns:v="urn:schemas-microsoft-com:vml" xmlns:w10="urn:schemas-microsoft-com:office:word" xmlns:w="http://schemas.openxmlformats.org/wordprocessingml/2006/main" xmlns:w14="http://schemas.microsoft.com/office/word/2010/wordml" xmlns:w15="http://schemas.microsoft.com/office/word/2012/wordml" xmlns:sl="http://schemas.openxmlformats.org/schemaLibrary/2006/main" mc:Ignorable="w14 w15">
   <w:view w:val="normal"/>
   <w:defaultTabStop w:val="708"/>
   <w:hyphenationZone w:val="425"/>
@@ -5776,8 +6869,10 @@
     <w:rsid w:val="00761202"/>
     <w:rsid w:val="00886923"/>
     <w:rsid w:val="009F5E01"/>
+    <w:rsid w:val="00A5094D"/>
     <w:rsid w:val="00B126AC"/>
     <w:rsid w:val="00B758AC"/>
+    <w:rsid w:val="00C27945"/>
     <w:rsid w:val="00CC4E05"/>
     <w:rsid w:val="00D6018B"/>
     <w:rsid w:val="00DF5E14"/>
@@ -5805,7 +6900,7 @@
 </file>
 
 <file path=word/glossary/styles.xml><?xml version="1.0" encoding="utf-8"?>
-<w:styles xmlns:mc="http://schemas.openxmlformats.org/markup-compatibility/2006" xmlns:r="http://schemas.openxmlformats.org/officeDocument/2006/relationships" xmlns:w="http://schemas.openxmlformats.org/wordprocessingml/2006/main" xmlns:w14="http://schemas.microsoft.com/office/word/2010/wordml" mc:Ignorable="w14">
+<w:styles xmlns:mc="http://schemas.openxmlformats.org/markup-compatibility/2006" xmlns:r="http://schemas.openxmlformats.org/officeDocument/2006/relationships" xmlns:w="http://schemas.openxmlformats.org/wordprocessingml/2006/main" xmlns:w14="http://schemas.microsoft.com/office/word/2010/wordml" xmlns:w15="http://schemas.microsoft.com/office/word/2012/wordml" mc:Ignorable="w14 w15">
   <w:docDefaults>
     <w:rPrDefault>
       <w:rPr>
@@ -5821,144 +6916,378 @@
       </w:pPr>
     </w:pPrDefault>
   </w:docDefaults>
-  <w:latentStyles w:defLockedState="0" w:defUIPriority="99" w:defSemiHidden="1" w:defUnhideWhenUsed="1" w:defQFormat="0" w:count="267">
-    <w:lsdException w:name="Normal" w:semiHidden="0" w:uiPriority="0" w:unhideWhenUsed="0" w:qFormat="1"/>
-    <w:lsdException w:name="heading 1" w:semiHidden="0" w:uiPriority="9" w:unhideWhenUsed="0" w:qFormat="1"/>
-    <w:lsdException w:name="heading 2" w:uiPriority="9" w:qFormat="1"/>
-    <w:lsdException w:name="heading 3" w:uiPriority="9" w:qFormat="1"/>
-    <w:lsdException w:name="heading 4" w:uiPriority="9" w:qFormat="1"/>
-    <w:lsdException w:name="heading 5" w:uiPriority="9" w:qFormat="1"/>
-    <w:lsdException w:name="heading 6" w:uiPriority="9" w:qFormat="1"/>
-    <w:lsdException w:name="heading 7" w:uiPriority="9" w:qFormat="1"/>
-    <w:lsdException w:name="heading 8" w:uiPriority="9" w:qFormat="1"/>
-    <w:lsdException w:name="heading 9" w:uiPriority="9" w:qFormat="1"/>
-    <w:lsdException w:name="toc 1" w:uiPriority="39"/>
-    <w:lsdException w:name="toc 2" w:uiPriority="39"/>
-    <w:lsdException w:name="toc 3" w:uiPriority="39"/>
-    <w:lsdException w:name="toc 4" w:uiPriority="39"/>
-    <w:lsdException w:name="toc 5" w:uiPriority="39"/>
-    <w:lsdException w:name="toc 6" w:uiPriority="39"/>
-    <w:lsdException w:name="toc 7" w:uiPriority="39"/>
-    <w:lsdException w:name="toc 8" w:uiPriority="39"/>
-    <w:lsdException w:name="toc 9" w:uiPriority="39"/>
-    <w:lsdException w:name="caption" w:uiPriority="35" w:qFormat="1"/>
-    <w:lsdException w:name="Title" w:semiHidden="0" w:uiPriority="10" w:unhideWhenUsed="0" w:qFormat="1"/>
-    <w:lsdException w:name="Default Paragraph Font" w:uiPriority="1"/>
-    <w:lsdException w:name="Subtitle" w:semiHidden="0" w:uiPriority="11" w:unhideWhenUsed="0" w:qFormat="1"/>
-    <w:lsdException w:name="Strong" w:semiHidden="0" w:uiPriority="22" w:unhideWhenUsed="0" w:qFormat="1"/>
-    <w:lsdException w:name="Emphasis" w:semiHidden="0" w:uiPriority="20" w:unhideWhenUsed="0" w:qFormat="1"/>
-    <w:lsdException w:name="Table Grid" w:semiHidden="0" w:uiPriority="59" w:unhideWhenUsed="0"/>
-    <w:lsdException w:name="Placeholder Text" w:unhideWhenUsed="0"/>
-    <w:lsdException w:name="No Spacing" w:semiHidden="0" w:uiPriority="1" w:unhideWhenUsed="0" w:qFormat="1"/>
-    <w:lsdException w:name="Light Shading" w:semiHidden="0" w:uiPriority="60" w:unhideWhenUsed="0"/>
-    <w:lsdException w:name="Light List" w:semiHidden="0" w:uiPriority="61" w:unhideWhenUsed="0"/>
-    <w:lsdException w:name="Light Grid" w:semiHidden="0" w:uiPriority="62" w:unhideWhenUsed="0"/>
-    <w:lsdException w:name="Medium Shading 1" w:semiHidden="0" w:uiPriority="63" w:unhideWhenUsed="0"/>
-    <w:lsdException w:name="Medium Shading 2" w:semiHidden="0" w:uiPriority="64" w:unhideWhenUsed="0"/>
-    <w:lsdException w:name="Medium List 1" w:semiHidden="0" w:uiPriority="65" w:unhideWhenUsed="0"/>
-    <w:lsdException w:name="Medium List 2" w:semiHidden="0" w:uiPriority="66" w:unhideWhenUsed="0"/>
-    <w:lsdException w:name="Medium Grid 1" w:semiHidden="0" w:uiPriority="67" w:unhideWhenUsed="0"/>
-    <w:lsdException w:name="Medium Grid 2" w:semiHidden="0" w:uiPriority="68" w:unhideWhenUsed="0"/>
-    <w:lsdException w:name="Medium Grid 3" w:semiHidden="0" w:uiPriority="69" w:unhideWhenUsed="0"/>
-    <w:lsdException w:name="Dark List" w:semiHidden="0" w:uiPriority="70" w:unhideWhenUsed="0"/>
-    <w:lsdException w:name="Colorful Shading" w:semiHidden="0" w:uiPriority="71" w:unhideWhenUsed="0"/>
-    <w:lsdException w:name="Colorful List" w:semiHidden="0" w:uiPriority="72" w:unhideWhenUsed="0"/>
-    <w:lsdException w:name="Colorful Grid" w:semiHidden="0" w:uiPriority="73" w:unhideWhenUsed="0"/>
-    <w:lsdException w:name="Light Shading Accent 1" w:semiHidden="0" w:uiPriority="60" w:unhideWhenUsed="0"/>
-    <w:lsdException w:name="Light List Accent 1" w:semiHidden="0" w:uiPriority="61" w:unhideWhenUsed="0"/>
-    <w:lsdException w:name="Light Grid Accent 1" w:semiHidden="0" w:uiPriority="62" w:unhideWhenUsed="0"/>
-    <w:lsdException w:name="Medium Shading 1 Accent 1" w:semiHidden="0" w:uiPriority="63" w:unhideWhenUsed="0"/>
-    <w:lsdException w:name="Medium Shading 2 Accent 1" w:semiHidden="0" w:uiPriority="64" w:unhideWhenUsed="0"/>
-    <w:lsdException w:name="Medium List 1 Accent 1" w:semiHidden="0" w:uiPriority="65" w:unhideWhenUsed="0"/>
-    <w:lsdException w:name="Revision" w:unhideWhenUsed="0"/>
-    <w:lsdException w:name="List Paragraph" w:semiHidden="0" w:uiPriority="34" w:unhideWhenUsed="0" w:qFormat="1"/>
-    <w:lsdException w:name="Quote" w:semiHidden="0" w:uiPriority="29" w:unhideWhenUsed="0" w:qFormat="1"/>
-    <w:lsdException w:name="Intense Quote" w:semiHidden="0" w:uiPriority="30" w:unhideWhenUsed="0" w:qFormat="1"/>
-    <w:lsdException w:name="Medium List 2 Accent 1" w:semiHidden="0" w:uiPriority="66" w:unhideWhenUsed="0"/>
-    <w:lsdException w:name="Medium Grid 1 Accent 1" w:semiHidden="0" w:uiPriority="67" w:unhideWhenUsed="0"/>
-    <w:lsdException w:name="Medium Grid 2 Accent 1" w:semiHidden="0" w:uiPriority="68" w:unhideWhenUsed="0"/>
-    <w:lsdException w:name="Medium Grid 3 Accent 1" w:semiHidden="0" w:uiPriority="69" w:unhideWhenUsed="0"/>
-    <w:lsdException w:name="Dark List Accent 1" w:semiHidden="0" w:uiPriority="70" w:unhideWhenUsed="0"/>
-    <w:lsdException w:name="Colorful Shading Accent 1" w:semiHidden="0" w:uiPriority="71" w:unhideWhenUsed="0"/>
-    <w:lsdException w:name="Colorful List Accent 1" w:semiHidden="0" w:uiPriority="72" w:unhideWhenUsed="0"/>
-    <w:lsdException w:name="Colorful Grid Accent 1" w:semiHidden="0" w:uiPriority="73" w:unhideWhenUsed="0"/>
-    <w:lsdException w:name="Light Shading Accent 2" w:semiHidden="0" w:uiPriority="60" w:unhideWhenUsed="0"/>
-    <w:lsdException w:name="Light List Accent 2" w:semiHidden="0" w:uiPriority="61" w:unhideWhenUsed="0"/>
-    <w:lsdException w:name="Light Grid Accent 2" w:semiHidden="0" w:uiPriority="62" w:unhideWhenUsed="0"/>
-    <w:lsdException w:name="Medium Shading 1 Accent 2" w:semiHidden="0" w:uiPriority="63" w:unhideWhenUsed="0"/>
-    <w:lsdException w:name="Medium Shading 2 Accent 2" w:semiHidden="0" w:uiPriority="64" w:unhideWhenUsed="0"/>
-    <w:lsdException w:name="Medium List 1 Accent 2" w:semiHidden="0" w:uiPriority="65" w:unhideWhenUsed="0"/>
-    <w:lsdException w:name="Medium List 2 Accent 2" w:semiHidden="0" w:uiPriority="66" w:unhideWhenUsed="0"/>
-    <w:lsdException w:name="Medium Grid 1 Accent 2" w:semiHidden="0" w:uiPriority="67" w:unhideWhenUsed="0"/>
-    <w:lsdException w:name="Medium Grid 2 Accent 2" w:semiHidden="0" w:uiPriority="68" w:unhideWhenUsed="0"/>
-    <w:lsdException w:name="Medium Grid 3 Accent 2" w:semiHidden="0" w:uiPriority="69" w:unhideWhenUsed="0"/>
-    <w:lsdException w:name="Dark List Accent 2" w:semiHidden="0" w:uiPriority="70" w:unhideWhenUsed="0"/>
-    <w:lsdException w:name="Colorful Shading Accent 2" w:semiHidden="0" w:uiPriority="71" w:unhideWhenUsed="0"/>
-    <w:lsdException w:name="Colorful List Accent 2" w:semiHidden="0" w:uiPriority="72" w:unhideWhenUsed="0"/>
-    <w:lsdException w:name="Colorful Grid Accent 2" w:semiHidden="0" w:uiPriority="73" w:unhideWhenUsed="0"/>
-    <w:lsdException w:name="Light Shading Accent 3" w:semiHidden="0" w:uiPriority="60" w:unhideWhenUsed="0"/>
-    <w:lsdException w:name="Light List Accent 3" w:semiHidden="0" w:uiPriority="61" w:unhideWhenUsed="0"/>
-    <w:lsdException w:name="Light Grid Accent 3" w:semiHidden="0" w:uiPriority="62" w:unhideWhenUsed="0"/>
-    <w:lsdException w:name="Medium Shading 1 Accent 3" w:semiHidden="0" w:uiPriority="63" w:unhideWhenUsed="0"/>
-    <w:lsdException w:name="Medium Shading 2 Accent 3" w:semiHidden="0" w:uiPriority="64" w:unhideWhenUsed="0"/>
-    <w:lsdException w:name="Medium List 1 Accent 3" w:semiHidden="0" w:uiPriority="65" w:unhideWhenUsed="0"/>
-    <w:lsdException w:name="Medium List 2 Accent 3" w:semiHidden="0" w:uiPriority="66" w:unhideWhenUsed="0"/>
-    <w:lsdException w:name="Medium Grid 1 Accent 3" w:semiHidden="0" w:uiPriority="67" w:unhideWhenUsed="0"/>
-    <w:lsdException w:name="Medium Grid 2 Accent 3" w:semiHidden="0" w:uiPriority="68" w:unhideWhenUsed="0"/>
-    <w:lsdException w:name="Medium Grid 3 Accent 3" w:semiHidden="0" w:uiPriority="69" w:unhideWhenUsed="0"/>
-    <w:lsdException w:name="Dark List Accent 3" w:semiHidden="0" w:uiPriority="70" w:unhideWhenUsed="0"/>
-    <w:lsdException w:name="Colorful Shading Accent 3" w:semiHidden="0" w:uiPriority="71" w:unhideWhenUsed="0"/>
-    <w:lsdException w:name="Colorful List Accent 3" w:semiHidden="0" w:uiPriority="72" w:unhideWhenUsed="0"/>
-    <w:lsdException w:name="Colorful Grid Accent 3" w:semiHidden="0" w:uiPriority="73" w:unhideWhenUsed="0"/>
-    <w:lsdException w:name="Light Shading Accent 4" w:semiHidden="0" w:uiPriority="60" w:unhideWhenUsed="0"/>
-    <w:lsdException w:name="Light List Accent 4" w:semiHidden="0" w:uiPriority="61" w:unhideWhenUsed="0"/>
-    <w:lsdException w:name="Light Grid Accent 4" w:semiHidden="0" w:uiPriority="62" w:unhideWhenUsed="0"/>
-    <w:lsdException w:name="Medium Shading 1 Accent 4" w:semiHidden="0" w:uiPriority="63" w:unhideWhenUsed="0"/>
-    <w:lsdException w:name="Medium Shading 2 Accent 4" w:semiHidden="0" w:uiPriority="64" w:unhideWhenUsed="0"/>
-    <w:lsdException w:name="Medium List 1 Accent 4" w:semiHidden="0" w:uiPriority="65" w:unhideWhenUsed="0"/>
-    <w:lsdException w:name="Medium List 2 Accent 4" w:semiHidden="0" w:uiPriority="66" w:unhideWhenUsed="0"/>
-    <w:lsdException w:name="Medium Grid 1 Accent 4" w:semiHidden="0" w:uiPriority="67" w:unhideWhenUsed="0"/>
-    <w:lsdException w:name="Medium Grid 2 Accent 4" w:semiHidden="0" w:uiPriority="68" w:unhideWhenUsed="0"/>
-    <w:lsdException w:name="Medium Grid 3 Accent 4" w:semiHidden="0" w:uiPriority="69" w:unhideWhenUsed="0"/>
-    <w:lsdException w:name="Dark List Accent 4" w:semiHidden="0" w:uiPriority="70" w:unhideWhenUsed="0"/>
-    <w:lsdException w:name="Colorful Shading Accent 4" w:semiHidden="0" w:uiPriority="71" w:unhideWhenUsed="0"/>
-    <w:lsdException w:name="Colorful List Accent 4" w:semiHidden="0" w:uiPriority="72" w:unhideWhenUsed="0"/>
-    <w:lsdException w:name="Colorful Grid Accent 4" w:semiHidden="0" w:uiPriority="73" w:unhideWhenUsed="0"/>
-    <w:lsdException w:name="Light Shading Accent 5" w:semiHidden="0" w:uiPriority="60" w:unhideWhenUsed="0"/>
-    <w:lsdException w:name="Light List Accent 5" w:semiHidden="0" w:uiPriority="61" w:unhideWhenUsed="0"/>
-    <w:lsdException w:name="Light Grid Accent 5" w:semiHidden="0" w:uiPriority="62" w:unhideWhenUsed="0"/>
-    <w:lsdException w:name="Medium Shading 1 Accent 5" w:semiHidden="0" w:uiPriority="63" w:unhideWhenUsed="0"/>
-    <w:lsdException w:name="Medium Shading 2 Accent 5" w:semiHidden="0" w:uiPriority="64" w:unhideWhenUsed="0"/>
-    <w:lsdException w:name="Medium List 1 Accent 5" w:semiHidden="0" w:uiPriority="65" w:unhideWhenUsed="0"/>
-    <w:lsdException w:name="Medium List 2 Accent 5" w:semiHidden="0" w:uiPriority="66" w:unhideWhenUsed="0"/>
-    <w:lsdException w:name="Medium Grid 1 Accent 5" w:semiHidden="0" w:uiPriority="67" w:unhideWhenUsed="0"/>
-    <w:lsdException w:name="Medium Grid 2 Accent 5" w:semiHidden="0" w:uiPriority="68" w:unhideWhenUsed="0"/>
-    <w:lsdException w:name="Medium Grid 3 Accent 5" w:semiHidden="0" w:uiPriority="69" w:unhideWhenUsed="0"/>
-    <w:lsdException w:name="Dark List Accent 5" w:semiHidden="0" w:uiPriority="70" w:unhideWhenUsed="0"/>
-    <w:lsdException w:name="Colorful Shading Accent 5" w:semiHidden="0" w:uiPriority="71" w:unhideWhenUsed="0"/>
-    <w:lsdException w:name="Colorful List Accent 5" w:semiHidden="0" w:uiPriority="72" w:unhideWhenUsed="0"/>
-    <w:lsdException w:name="Colorful Grid Accent 5" w:semiHidden="0" w:uiPriority="73" w:unhideWhenUsed="0"/>
-    <w:lsdException w:name="Light Shading Accent 6" w:semiHidden="0" w:uiPriority="60" w:unhideWhenUsed="0"/>
-    <w:lsdException w:name="Light List Accent 6" w:semiHidden="0" w:uiPriority="61" w:unhideWhenUsed="0"/>
-    <w:lsdException w:name="Light Grid Accent 6" w:semiHidden="0" w:uiPriority="62" w:unhideWhenUsed="0"/>
-    <w:lsdException w:name="Medium Shading 1 Accent 6" w:semiHidden="0" w:uiPriority="63" w:unhideWhenUsed="0"/>
-    <w:lsdException w:name="Medium Shading 2 Accent 6" w:semiHidden="0" w:uiPriority="64" w:unhideWhenUsed="0"/>
-    <w:lsdException w:name="Medium List 1 Accent 6" w:semiHidden="0" w:uiPriority="65" w:unhideWhenUsed="0"/>
-    <w:lsdException w:name="Medium List 2 Accent 6" w:semiHidden="0" w:uiPriority="66" w:unhideWhenUsed="0"/>
-    <w:lsdException w:name="Medium Grid 1 Accent 6" w:semiHidden="0" w:uiPriority="67" w:unhideWhenUsed="0"/>
-    <w:lsdException w:name="Medium Grid 2 Accent 6" w:semiHidden="0" w:uiPriority="68" w:unhideWhenUsed="0"/>
-    <w:lsdException w:name="Medium Grid 3 Accent 6" w:semiHidden="0" w:uiPriority="69" w:unhideWhenUsed="0"/>
-    <w:lsdException w:name="Dark List Accent 6" w:semiHidden="0" w:uiPriority="70" w:unhideWhenUsed="0"/>
-    <w:lsdException w:name="Colorful Shading Accent 6" w:semiHidden="0" w:uiPriority="71" w:unhideWhenUsed="0"/>
-    <w:lsdException w:name="Colorful List Accent 6" w:semiHidden="0" w:uiPriority="72" w:unhideWhenUsed="0"/>
-    <w:lsdException w:name="Colorful Grid Accent 6" w:semiHidden="0" w:uiPriority="73" w:unhideWhenUsed="0"/>
-    <w:lsdException w:name="Subtle Emphasis" w:semiHidden="0" w:uiPriority="19" w:unhideWhenUsed="0" w:qFormat="1"/>
-    <w:lsdException w:name="Intense Emphasis" w:semiHidden="0" w:uiPriority="21" w:unhideWhenUsed="0" w:qFormat="1"/>
-    <w:lsdException w:name="Subtle Reference" w:semiHidden="0" w:uiPriority="31" w:unhideWhenUsed="0" w:qFormat="1"/>
-    <w:lsdException w:name="Intense Reference" w:semiHidden="0" w:uiPriority="32" w:unhideWhenUsed="0" w:qFormat="1"/>
-    <w:lsdException w:name="Book Title" w:semiHidden="0" w:uiPriority="33" w:unhideWhenUsed="0" w:qFormat="1"/>
-    <w:lsdException w:name="Bibliography" w:uiPriority="37"/>
-    <w:lsdException w:name="TOC Heading" w:uiPriority="39" w:qFormat="1"/>
+  <w:latentStyles w:defLockedState="0" w:defUIPriority="99" w:defSemiHidden="0" w:defUnhideWhenUsed="0" w:defQFormat="0" w:count="371">
+    <w:lsdException w:name="Normal" w:uiPriority="0" w:qFormat="1"/>
+    <w:lsdException w:name="heading 1" w:uiPriority="9" w:qFormat="1"/>
+    <w:lsdException w:name="heading 2" w:semiHidden="1" w:uiPriority="9" w:unhideWhenUsed="1" w:qFormat="1"/>
+    <w:lsdException w:name="heading 3" w:semiHidden="1" w:uiPriority="9" w:unhideWhenUsed="1" w:qFormat="1"/>
+    <w:lsdException w:name="heading 4" w:semiHidden="1" w:uiPriority="9" w:unhideWhenUsed="1" w:qFormat="1"/>
+    <w:lsdException w:name="heading 5" w:semiHidden="1" w:uiPriority="9" w:unhideWhenUsed="1" w:qFormat="1"/>
+    <w:lsdException w:name="heading 6" w:semiHidden="1" w:uiPriority="9" w:unhideWhenUsed="1" w:qFormat="1"/>
+    <w:lsdException w:name="heading 7" w:semiHidden="1" w:uiPriority="9" w:unhideWhenUsed="1" w:qFormat="1"/>
+    <w:lsdException w:name="heading 8" w:semiHidden="1" w:uiPriority="9" w:unhideWhenUsed="1" w:qFormat="1"/>
+    <w:lsdException w:name="heading 9" w:semiHidden="1" w:uiPriority="9" w:unhideWhenUsed="1" w:qFormat="1"/>
+    <w:lsdException w:name="index 1" w:semiHidden="1" w:unhideWhenUsed="1"/>
+    <w:lsdException w:name="index 2" w:semiHidden="1" w:unhideWhenUsed="1"/>
+    <w:lsdException w:name="index 3" w:semiHidden="1" w:unhideWhenUsed="1"/>
+    <w:lsdException w:name="index 4" w:semiHidden="1" w:unhideWhenUsed="1"/>
+    <w:lsdException w:name="index 5" w:semiHidden="1" w:unhideWhenUsed="1"/>
+    <w:lsdException w:name="index 6" w:semiHidden="1" w:unhideWhenUsed="1"/>
+    <w:lsdException w:name="index 7" w:semiHidden="1" w:unhideWhenUsed="1"/>
+    <w:lsdException w:name="index 8" w:semiHidden="1" w:unhideWhenUsed="1"/>
+    <w:lsdException w:name="index 9" w:semiHidden="1" w:unhideWhenUsed="1"/>
+    <w:lsdException w:name="toc 1" w:semiHidden="1" w:uiPriority="39" w:unhideWhenUsed="1"/>
+    <w:lsdException w:name="toc 2" w:semiHidden="1" w:uiPriority="39" w:unhideWhenUsed="1"/>
+    <w:lsdException w:name="toc 3" w:semiHidden="1" w:uiPriority="39" w:unhideWhenUsed="1"/>
+    <w:lsdException w:name="toc 4" w:semiHidden="1" w:uiPriority="39" w:unhideWhenUsed="1"/>
+    <w:lsdException w:name="toc 5" w:semiHidden="1" w:uiPriority="39" w:unhideWhenUsed="1"/>
+    <w:lsdException w:name="toc 6" w:semiHidden="1" w:uiPriority="39" w:unhideWhenUsed="1"/>
+    <w:lsdException w:name="toc 7" w:semiHidden="1" w:uiPriority="39" w:unhideWhenUsed="1"/>
+    <w:lsdException w:name="toc 8" w:semiHidden="1" w:uiPriority="39" w:unhideWhenUsed="1"/>
+    <w:lsdException w:name="toc 9" w:semiHidden="1" w:uiPriority="39" w:unhideWhenUsed="1"/>
+    <w:lsdException w:name="Normal Indent" w:semiHidden="1" w:unhideWhenUsed="1"/>
+    <w:lsdException w:name="footnote text" w:semiHidden="1" w:unhideWhenUsed="1"/>
+    <w:lsdException w:name="annotation text" w:semiHidden="1" w:unhideWhenUsed="1"/>
+    <w:lsdException w:name="header" w:semiHidden="1" w:unhideWhenUsed="1"/>
+    <w:lsdException w:name="footer" w:semiHidden="1" w:unhideWhenUsed="1"/>
+    <w:lsdException w:name="index heading" w:semiHidden="1" w:unhideWhenUsed="1"/>
+    <w:lsdException w:name="caption" w:semiHidden="1" w:uiPriority="35" w:unhideWhenUsed="1" w:qFormat="1"/>
+    <w:lsdException w:name="table of figures" w:semiHidden="1" w:unhideWhenUsed="1"/>
+    <w:lsdException w:name="envelope address" w:semiHidden="1" w:unhideWhenUsed="1"/>
+    <w:lsdException w:name="envelope return" w:semiHidden="1" w:unhideWhenUsed="1"/>
+    <w:lsdException w:name="footnote reference" w:semiHidden="1" w:unhideWhenUsed="1"/>
+    <w:lsdException w:name="annotation reference" w:semiHidden="1" w:unhideWhenUsed="1"/>
+    <w:lsdException w:name="line number" w:semiHidden="1" w:unhideWhenUsed="1"/>
+    <w:lsdException w:name="page number" w:semiHidden="1" w:unhideWhenUsed="1"/>
+    <w:lsdException w:name="endnote reference" w:semiHidden="1" w:unhideWhenUsed="1"/>
+    <w:lsdException w:name="endnote text" w:semiHidden="1" w:unhideWhenUsed="1"/>
+    <w:lsdException w:name="table of authorities" w:semiHidden="1" w:unhideWhenUsed="1"/>
+    <w:lsdException w:name="macro" w:semiHidden="1" w:unhideWhenUsed="1"/>
+    <w:lsdException w:name="toa heading" w:semiHidden="1" w:unhideWhenUsed="1"/>
+    <w:lsdException w:name="List" w:semiHidden="1" w:unhideWhenUsed="1"/>
+    <w:lsdException w:name="List Bullet" w:semiHidden="1" w:unhideWhenUsed="1"/>
+    <w:lsdException w:name="List Number" w:semiHidden="1" w:unhideWhenUsed="1"/>
+    <w:lsdException w:name="List 2" w:semiHidden="1" w:unhideWhenUsed="1"/>
+    <w:lsdException w:name="List 3" w:semiHidden="1" w:unhideWhenUsed="1"/>
+    <w:lsdException w:name="List 4" w:semiHidden="1" w:unhideWhenUsed="1"/>
+    <w:lsdException w:name="List 5" w:semiHidden="1" w:unhideWhenUsed="1"/>
+    <w:lsdException w:name="List Bullet 2" w:semiHidden="1" w:unhideWhenUsed="1"/>
+    <w:lsdException w:name="List Bullet 3" w:semiHidden="1" w:unhideWhenUsed="1"/>
+    <w:lsdException w:name="List Bullet 4" w:semiHidden="1" w:unhideWhenUsed="1"/>
+    <w:lsdException w:name="List Bullet 5" w:semiHidden="1" w:unhideWhenUsed="1"/>
+    <w:lsdException w:name="List Number 2" w:semiHidden="1" w:unhideWhenUsed="1"/>
+    <w:lsdException w:name="List Number 3" w:semiHidden="1" w:unhideWhenUsed="1"/>
+    <w:lsdException w:name="List Number 4" w:semiHidden="1" w:unhideWhenUsed="1"/>
+    <w:lsdException w:name="List Number 5" w:semiHidden="1" w:unhideWhenUsed="1"/>
+    <w:lsdException w:name="Title" w:uiPriority="10" w:qFormat="1"/>
+    <w:lsdException w:name="Closing" w:semiHidden="1" w:unhideWhenUsed="1"/>
+    <w:lsdException w:name="Signature" w:semiHidden="1" w:unhideWhenUsed="1"/>
+    <w:lsdException w:name="Default Paragraph Font" w:semiHidden="1" w:uiPriority="1" w:unhideWhenUsed="1"/>
+    <w:lsdException w:name="Body Text" w:semiHidden="1" w:unhideWhenUsed="1"/>
+    <w:lsdException w:name="Body Text Indent" w:semiHidden="1" w:unhideWhenUsed="1"/>
+    <w:lsdException w:name="List Continue" w:semiHidden="1" w:unhideWhenUsed="1"/>
+    <w:lsdException w:name="List Continue 2" w:semiHidden="1" w:unhideWhenUsed="1"/>
+    <w:lsdException w:name="List Continue 3" w:semiHidden="1" w:unhideWhenUsed="1"/>
+    <w:lsdException w:name="List Continue 4" w:semiHidden="1" w:unhideWhenUsed="1"/>
+    <w:lsdException w:name="List Continue 5" w:semiHidden="1" w:unhideWhenUsed="1"/>
+    <w:lsdException w:name="Message Header" w:semiHidden="1" w:unhideWhenUsed="1"/>
+    <w:lsdException w:name="Subtitle" w:uiPriority="11" w:qFormat="1"/>
+    <w:lsdException w:name="Salutation" w:semiHidden="1" w:unhideWhenUsed="1"/>
+    <w:lsdException w:name="Date" w:semiHidden="1" w:unhideWhenUsed="1"/>
+    <w:lsdException w:name="Body Text First Indent" w:semiHidden="1" w:unhideWhenUsed="1"/>
+    <w:lsdException w:name="Body Text First Indent 2" w:semiHidden="1" w:unhideWhenUsed="1"/>
+    <w:lsdException w:name="Note Heading" w:semiHidden="1" w:unhideWhenUsed="1"/>
+    <w:lsdException w:name="Body Text 2" w:semiHidden="1" w:unhideWhenUsed="1"/>
+    <w:lsdException w:name="Body Text 3" w:semiHidden="1" w:unhideWhenUsed="1"/>
+    <w:lsdException w:name="Body Text Indent 2" w:semiHidden="1" w:unhideWhenUsed="1"/>
+    <w:lsdException w:name="Body Text Indent 3" w:semiHidden="1" w:unhideWhenUsed="1"/>
+    <w:lsdException w:name="Block Text" w:semiHidden="1" w:unhideWhenUsed="1"/>
+    <w:lsdException w:name="Hyperlink" w:semiHidden="1" w:unhideWhenUsed="1"/>
+    <w:lsdException w:name="FollowedHyperlink" w:semiHidden="1" w:unhideWhenUsed="1"/>
+    <w:lsdException w:name="Strong" w:uiPriority="22" w:qFormat="1"/>
+    <w:lsdException w:name="Emphasis" w:uiPriority="20" w:qFormat="1"/>
+    <w:lsdException w:name="Document Map" w:semiHidden="1" w:unhideWhenUsed="1"/>
+    <w:lsdException w:name="Plain Text" w:semiHidden="1" w:unhideWhenUsed="1"/>
+    <w:lsdException w:name="E-mail Signature" w:semiHidden="1" w:unhideWhenUsed="1"/>
+    <w:lsdException w:name="HTML Top of Form" w:semiHidden="1" w:unhideWhenUsed="1"/>
+    <w:lsdException w:name="HTML Bottom of Form" w:semiHidden="1" w:unhideWhenUsed="1"/>
+    <w:lsdException w:name="Normal (Web)" w:semiHidden="1" w:unhideWhenUsed="1"/>
+    <w:lsdException w:name="HTML Acronym" w:semiHidden="1" w:unhideWhenUsed="1"/>
+    <w:lsdException w:name="HTML Address" w:semiHidden="1" w:unhideWhenUsed="1"/>
+    <w:lsdException w:name="HTML Cite" w:semiHidden="1" w:unhideWhenUsed="1"/>
+    <w:lsdException w:name="HTML Code" w:semiHidden="1" w:unhideWhenUsed="1"/>
+    <w:lsdException w:name="HTML Definition" w:semiHidden="1" w:unhideWhenUsed="1"/>
+    <w:lsdException w:name="HTML Keyboard" w:semiHidden="1" w:unhideWhenUsed="1"/>
+    <w:lsdException w:name="HTML Preformatted" w:semiHidden="1" w:unhideWhenUsed="1"/>
+    <w:lsdException w:name="HTML Sample" w:semiHidden="1" w:unhideWhenUsed="1"/>
+    <w:lsdException w:name="HTML Typewriter" w:semiHidden="1" w:unhideWhenUsed="1"/>
+    <w:lsdException w:name="HTML Variable" w:semiHidden="1" w:unhideWhenUsed="1"/>
+    <w:lsdException w:name="Normal Table" w:semiHidden="1" w:unhideWhenUsed="1"/>
+    <w:lsdException w:name="annotation subject" w:semiHidden="1" w:unhideWhenUsed="1"/>
+    <w:lsdException w:name="No List" w:semiHidden="1" w:unhideWhenUsed="1"/>
+    <w:lsdException w:name="Outline List 1" w:semiHidden="1" w:unhideWhenUsed="1"/>
+    <w:lsdException w:name="Outline List 2" w:semiHidden="1" w:unhideWhenUsed="1"/>
+    <w:lsdException w:name="Outline List 3" w:semiHidden="1" w:unhideWhenUsed="1"/>
+    <w:lsdException w:name="Table Simple 1" w:semiHidden="1" w:unhideWhenUsed="1"/>
+    <w:lsdException w:name="Table Simple 2" w:semiHidden="1" w:unhideWhenUsed="1"/>
+    <w:lsdException w:name="Table Simple 3" w:semiHidden="1" w:unhideWhenUsed="1"/>
+    <w:lsdException w:name="Table Classic 1" w:semiHidden="1" w:unhideWhenUsed="1"/>
+    <w:lsdException w:name="Table Classic 2" w:semiHidden="1" w:unhideWhenUsed="1"/>
+    <w:lsdException w:name="Table Classic 3" w:semiHidden="1" w:unhideWhenUsed="1"/>
+    <w:lsdException w:name="Table Classic 4" w:semiHidden="1" w:unhideWhenUsed="1"/>
+    <w:lsdException w:name="Table Colorful 1" w:semiHidden="1" w:unhideWhenUsed="1"/>
+    <w:lsdException w:name="Table Colorful 2" w:semiHidden="1" w:unhideWhenUsed="1"/>
+    <w:lsdException w:name="Table Colorful 3" w:semiHidden="1" w:unhideWhenUsed="1"/>
+    <w:lsdException w:name="Table Columns 1" w:semiHidden="1" w:unhideWhenUsed="1"/>
+    <w:lsdException w:name="Table Columns 2" w:semiHidden="1" w:unhideWhenUsed="1"/>
+    <w:lsdException w:name="Table Columns 3" w:semiHidden="1" w:unhideWhenUsed="1"/>
+    <w:lsdException w:name="Table Columns 4" w:semiHidden="1" w:unhideWhenUsed="1"/>
+    <w:lsdException w:name="Table Columns 5" w:semiHidden="1" w:unhideWhenUsed="1"/>
+    <w:lsdException w:name="Table Grid 1" w:semiHidden="1" w:unhideWhenUsed="1"/>
+    <w:lsdException w:name="Table Grid 2" w:semiHidden="1" w:unhideWhenUsed="1"/>
+    <w:lsdException w:name="Table Grid 3" w:semiHidden="1" w:unhideWhenUsed="1"/>
+    <w:lsdException w:name="Table Grid 4" w:semiHidden="1" w:unhideWhenUsed="1"/>
+    <w:lsdException w:name="Table Grid 5" w:semiHidden="1" w:unhideWhenUsed="1"/>
+    <w:lsdException w:name="Table Grid 6" w:semiHidden="1" w:unhideWhenUsed="1"/>
+    <w:lsdException w:name="Table Grid 7" w:semiHidden="1" w:unhideWhenUsed="1"/>
+    <w:lsdException w:name="Table Grid 8" w:semiHidden="1" w:unhideWhenUsed="1"/>
+    <w:lsdException w:name="Table List 1" w:semiHidden="1" w:unhideWhenUsed="1"/>
+    <w:lsdException w:name="Table List 2" w:semiHidden="1" w:unhideWhenUsed="1"/>
+    <w:lsdException w:name="Table List 3" w:semiHidden="1" w:unhideWhenUsed="1"/>
+    <w:lsdException w:name="Table List 4" w:semiHidden="1" w:unhideWhenUsed="1"/>
+    <w:lsdException w:name="Table List 5" w:semiHidden="1" w:unhideWhenUsed="1"/>
+    <w:lsdException w:name="Table List 6" w:semiHidden="1" w:unhideWhenUsed="1"/>
+    <w:lsdException w:name="Table List 7" w:semiHidden="1" w:unhideWhenUsed="1"/>
+    <w:lsdException w:name="Table List 8" w:semiHidden="1" w:unhideWhenUsed="1"/>
+    <w:lsdException w:name="Table 3D effects 1" w:semiHidden="1" w:unhideWhenUsed="1"/>
+    <w:lsdException w:name="Table 3D effects 2" w:semiHidden="1" w:unhideWhenUsed="1"/>
+    <w:lsdException w:name="Table 3D effects 3" w:semiHidden="1" w:unhideWhenUsed="1"/>
+    <w:lsdException w:name="Table Contemporary" w:semiHidden="1" w:unhideWhenUsed="1"/>
+    <w:lsdException w:name="Table Elegant" w:semiHidden="1" w:unhideWhenUsed="1"/>
+    <w:lsdException w:name="Table Professional" w:semiHidden="1" w:unhideWhenUsed="1"/>
+    <w:lsdException w:name="Table Subtle 1" w:semiHidden="1" w:unhideWhenUsed="1"/>
+    <w:lsdException w:name="Table Subtle 2" w:semiHidden="1" w:unhideWhenUsed="1"/>
+    <w:lsdException w:name="Table Web 1" w:semiHidden="1" w:unhideWhenUsed="1"/>
+    <w:lsdException w:name="Table Web 2" w:semiHidden="1" w:unhideWhenUsed="1"/>
+    <w:lsdException w:name="Table Web 3" w:semiHidden="1" w:unhideWhenUsed="1"/>
+    <w:lsdException w:name="Balloon Text" w:semiHidden="1" w:unhideWhenUsed="1"/>
+    <w:lsdException w:name="Table Grid" w:uiPriority="59"/>
+    <w:lsdException w:name="Table Theme" w:semiHidden="1" w:unhideWhenUsed="1"/>
+    <w:lsdException w:name="Placeholder Text" w:semiHidden="1"/>
+    <w:lsdException w:name="No Spacing" w:uiPriority="1" w:qFormat="1"/>
+    <w:lsdException w:name="Light Shading" w:uiPriority="60"/>
+    <w:lsdException w:name="Light List" w:uiPriority="61"/>
+    <w:lsdException w:name="Light Grid" w:uiPriority="62"/>
+    <w:lsdException w:name="Medium Shading 1" w:uiPriority="63"/>
+    <w:lsdException w:name="Medium Shading 2" w:uiPriority="64"/>
+    <w:lsdException w:name="Medium List 1" w:uiPriority="65"/>
+    <w:lsdException w:name="Medium List 2" w:uiPriority="66"/>
+    <w:lsdException w:name="Medium Grid 1" w:uiPriority="67"/>
+    <w:lsdException w:name="Medium Grid 2" w:uiPriority="68"/>
+    <w:lsdException w:name="Medium Grid 3" w:uiPriority="69"/>
+    <w:lsdException w:name="Dark List" w:uiPriority="70"/>
+    <w:lsdException w:name="Colorful Shading" w:uiPriority="71"/>
+    <w:lsdException w:name="Colorful List" w:uiPriority="72"/>
+    <w:lsdException w:name="Colorful Grid" w:uiPriority="73"/>
+    <w:lsdException w:name="Light Shading Accent 1" w:uiPriority="60"/>
+    <w:lsdException w:name="Light List Accent 1" w:uiPriority="61"/>
+    <w:lsdException w:name="Light Grid Accent 1" w:uiPriority="62"/>
+    <w:lsdException w:name="Medium Shading 1 Accent 1" w:uiPriority="63"/>
+    <w:lsdException w:name="Medium Shading 2 Accent 1" w:uiPriority="64"/>
+    <w:lsdException w:name="Medium List 1 Accent 1" w:uiPriority="65"/>
+    <w:lsdException w:name="Revision" w:semiHidden="1"/>
+    <w:lsdException w:name="List Paragraph" w:uiPriority="34" w:qFormat="1"/>
+    <w:lsdException w:name="Quote" w:uiPriority="29" w:qFormat="1"/>
+    <w:lsdException w:name="Intense Quote" w:uiPriority="30" w:qFormat="1"/>
+    <w:lsdException w:name="Medium List 2 Accent 1" w:uiPriority="66"/>
+    <w:lsdException w:name="Medium Grid 1 Accent 1" w:uiPriority="67"/>
+    <w:lsdException w:name="Medium Grid 2 Accent 1" w:uiPriority="68"/>
+    <w:lsdException w:name="Medium Grid 3 Accent 1" w:uiPriority="69"/>
+    <w:lsdException w:name="Dark List Accent 1" w:uiPriority="70"/>
+    <w:lsdException w:name="Colorful Shading Accent 1" w:uiPriority="71"/>
+    <w:lsdException w:name="Colorful List Accent 1" w:uiPriority="72"/>
+    <w:lsdException w:name="Colorful Grid Accent 1" w:uiPriority="73"/>
+    <w:lsdException w:name="Light Shading Accent 2" w:uiPriority="60"/>
+    <w:lsdException w:name="Light List Accent 2" w:uiPriority="61"/>
+    <w:lsdException w:name="Light Grid Accent 2" w:uiPriority="62"/>
+    <w:lsdException w:name="Medium Shading 1 Accent 2" w:uiPriority="63"/>
+    <w:lsdException w:name="Medium Shading 2 Accent 2" w:uiPriority="64"/>
+    <w:lsdException w:name="Medium List 1 Accent 2" w:uiPriority="65"/>
+    <w:lsdException w:name="Medium List 2 Accent 2" w:uiPriority="66"/>
+    <w:lsdException w:name="Medium Grid 1 Accent 2" w:uiPriority="67"/>
+    <w:lsdException w:name="Medium Grid 2 Accent 2" w:uiPriority="68"/>
+    <w:lsdException w:name="Medium Grid 3 Accent 2" w:uiPriority="69"/>
+    <w:lsdException w:name="Dark List Accent 2" w:uiPriority="70"/>
+    <w:lsdException w:name="Colorful Shading Accent 2" w:uiPriority="71"/>
+    <w:lsdException w:name="Colorful List Accent 2" w:uiPriority="72"/>
+    <w:lsdException w:name="Colorful Grid Accent 2" w:uiPriority="73"/>
+    <w:lsdException w:name="Light Shading Accent 3" w:uiPriority="60"/>
+    <w:lsdException w:name="Light List Accent 3" w:uiPriority="61"/>
+    <w:lsdException w:name="Light Grid Accent 3" w:uiPriority="62"/>
+    <w:lsdException w:name="Medium Shading 1 Accent 3" w:uiPriority="63"/>
+    <w:lsdException w:name="Medium Shading 2 Accent 3" w:uiPriority="64"/>
+    <w:lsdException w:name="Medium List 1 Accent 3" w:uiPriority="65"/>
+    <w:lsdException w:name="Medium List 2 Accent 3" w:uiPriority="66"/>
+    <w:lsdException w:name="Medium Grid 1 Accent 3" w:uiPriority="67"/>
+    <w:lsdException w:name="Medium Grid 2 Accent 3" w:uiPriority="68"/>
+    <w:lsdException w:name="Medium Grid 3 Accent 3" w:uiPriority="69"/>
+    <w:lsdException w:name="Dark List Accent 3" w:uiPriority="70"/>
+    <w:lsdException w:name="Colorful Shading Accent 3" w:uiPriority="71"/>
+    <w:lsdException w:name="Colorful List Accent 3" w:uiPriority="72"/>
+    <w:lsdException w:name="Colorful Grid Accent 3" w:uiPriority="73"/>
+    <w:lsdException w:name="Light Shading Accent 4" w:uiPriority="60"/>
+    <w:lsdException w:name="Light List Accent 4" w:uiPriority="61"/>
+    <w:lsdException w:name="Light Grid Accent 4" w:uiPriority="62"/>
+    <w:lsdException w:name="Medium Shading 1 Accent 4" w:uiPriority="63"/>
+    <w:lsdException w:name="Medium Shading 2 Accent 4" w:uiPriority="64"/>
+    <w:lsdException w:name="Medium List 1 Accent 4" w:uiPriority="65"/>
+    <w:lsdException w:name="Medium List 2 Accent 4" w:uiPriority="66"/>
+    <w:lsdException w:name="Medium Grid 1 Accent 4" w:uiPriority="67"/>
+    <w:lsdException w:name="Medium Grid 2 Accent 4" w:uiPriority="68"/>
+    <w:lsdException w:name="Medium Grid 3 Accent 4" w:uiPriority="69"/>
+    <w:lsdException w:name="Dark List Accent 4" w:uiPriority="70"/>
+    <w:lsdException w:name="Colorful Shading Accent 4" w:uiPriority="71"/>
+    <w:lsdException w:name="Colorful List Accent 4" w:uiPriority="72"/>
+    <w:lsdException w:name="Colorful Grid Accent 4" w:uiPriority="73"/>
+    <w:lsdException w:name="Light Shading Accent 5" w:uiPriority="60"/>
+    <w:lsdException w:name="Light List Accent 5" w:uiPriority="61"/>
+    <w:lsdException w:name="Light Grid Accent 5" w:uiPriority="62"/>
+    <w:lsdException w:name="Medium Shading 1 Accent 5" w:uiPriority="63"/>
+    <w:lsdException w:name="Medium Shading 2 Accent 5" w:uiPriority="64"/>
+    <w:lsdException w:name="Medium List 1 Accent 5" w:uiPriority="65"/>
+    <w:lsdException w:name="Medium List 2 Accent 5" w:uiPriority="66"/>
+    <w:lsdException w:name="Medium Grid 1 Accent 5" w:uiPriority="67"/>
+    <w:lsdException w:name="Medium Grid 2 Accent 5" w:uiPriority="68"/>
+    <w:lsdException w:name="Medium Grid 3 Accent 5" w:uiPriority="69"/>
+    <w:lsdException w:name="Dark List Accent 5" w:uiPriority="70"/>
+    <w:lsdException w:name="Colorful Shading Accent 5" w:uiPriority="71"/>
+    <w:lsdException w:name="Colorful List Accent 5" w:uiPriority="72"/>
+    <w:lsdException w:name="Colorful Grid Accent 5" w:uiPriority="73"/>
+    <w:lsdException w:name="Light Shading Accent 6" w:uiPriority="60"/>
+    <w:lsdException w:name="Light List Accent 6" w:uiPriority="61"/>
+    <w:lsdException w:name="Light Grid Accent 6" w:uiPriority="62"/>
+    <w:lsdException w:name="Medium Shading 1 Accent 6" w:uiPriority="63"/>
+    <w:lsdException w:name="Medium Shading 2 Accent 6" w:uiPriority="64"/>
+    <w:lsdException w:name="Medium List 1 Accent 6" w:uiPriority="65"/>
+    <w:lsdException w:name="Medium List 2 Accent 6" w:uiPriority="66"/>
+    <w:lsdException w:name="Medium Grid 1 Accent 6" w:uiPriority="67"/>
+    <w:lsdException w:name="Medium Grid 2 Accent 6" w:uiPriority="68"/>
+    <w:lsdException w:name="Medium Grid 3 Accent 6" w:uiPriority="69"/>
+    <w:lsdException w:name="Dark List Accent 6" w:uiPriority="70"/>
+    <w:lsdException w:name="Colorful Shading Accent 6" w:uiPriority="71"/>
+    <w:lsdException w:name="Colorful List Accent 6" w:uiPriority="72"/>
+    <w:lsdException w:name="Colorful Grid Accent 6" w:uiPriority="73"/>
+    <w:lsdException w:name="Subtle Emphasis" w:uiPriority="19" w:qFormat="1"/>
+    <w:lsdException w:name="Intense Emphasis" w:uiPriority="21" w:qFormat="1"/>
+    <w:lsdException w:name="Subtle Reference" w:uiPriority="31" w:qFormat="1"/>
+    <w:lsdException w:name="Intense Reference" w:uiPriority="32" w:qFormat="1"/>
+    <w:lsdException w:name="Book Title" w:uiPriority="33" w:qFormat="1"/>
+    <w:lsdException w:name="Bibliography" w:semiHidden="1" w:uiPriority="37" w:unhideWhenUsed="1"/>
+    <w:lsdException w:name="TOC Heading" w:semiHidden="1" w:uiPriority="39" w:unhideWhenUsed="1" w:qFormat="1"/>
+    <w:lsdException w:name="Plain Table 1" w:uiPriority="41"/>
+    <w:lsdException w:name="Plain Table 2" w:uiPriority="42"/>
+    <w:lsdException w:name="Plain Table 3" w:uiPriority="43"/>
+    <w:lsdException w:name="Plain Table 4" w:uiPriority="44"/>
+    <w:lsdException w:name="Plain Table 5" w:uiPriority="45"/>
+    <w:lsdException w:name="Grid Table Light" w:uiPriority="40"/>
+    <w:lsdException w:name="Grid Table 1 Light" w:uiPriority="46"/>
+    <w:lsdException w:name="Grid Table 2" w:uiPriority="47"/>
+    <w:lsdException w:name="Grid Table 3" w:uiPriority="48"/>
+    <w:lsdException w:name="Grid Table 4" w:uiPriority="49"/>
+    <w:lsdException w:name="Grid Table 5 Dark" w:uiPriority="50"/>
+    <w:lsdException w:name="Grid Table 6 Colorful" w:uiPriority="51"/>
+    <w:lsdException w:name="Grid Table 7 Colorful" w:uiPriority="52"/>
+    <w:lsdException w:name="Grid Table 1 Light Accent 1" w:uiPriority="46"/>
+    <w:lsdException w:name="Grid Table 2 Accent 1" w:uiPriority="47"/>
+    <w:lsdException w:name="Grid Table 3 Accent 1" w:uiPriority="48"/>
+    <w:lsdException w:name="Grid Table 4 Accent 1" w:uiPriority="49"/>
+    <w:lsdException w:name="Grid Table 5 Dark Accent 1" w:uiPriority="50"/>
+    <w:lsdException w:name="Grid Table 6 Colorful Accent 1" w:uiPriority="51"/>
+    <w:lsdException w:name="Grid Table 7 Colorful Accent 1" w:uiPriority="52"/>
+    <w:lsdException w:name="Grid Table 1 Light Accent 2" w:uiPriority="46"/>
+    <w:lsdException w:name="Grid Table 2 Accent 2" w:uiPriority="47"/>
+    <w:lsdException w:name="Grid Table 3 Accent 2" w:uiPriority="48"/>
+    <w:lsdException w:name="Grid Table 4 Accent 2" w:uiPriority="49"/>
+    <w:lsdException w:name="Grid Table 5 Dark Accent 2" w:uiPriority="50"/>
+    <w:lsdException w:name="Grid Table 6 Colorful Accent 2" w:uiPriority="51"/>
+    <w:lsdException w:name="Grid Table 7 Colorful Accent 2" w:uiPriority="52"/>
+    <w:lsdException w:name="Grid Table 1 Light Accent 3" w:uiPriority="46"/>
+    <w:lsdException w:name="Grid Table 2 Accent 3" w:uiPriority="47"/>
+    <w:lsdException w:name="Grid Table 3 Accent 3" w:uiPriority="48"/>
+    <w:lsdException w:name="Grid Table 4 Accent 3" w:uiPriority="49"/>
+    <w:lsdException w:name="Grid Table 5 Dark Accent 3" w:uiPriority="50"/>
+    <w:lsdException w:name="Grid Table 6 Colorful Accent 3" w:uiPriority="51"/>
+    <w:lsdException w:name="Grid Table 7 Colorful Accent 3" w:uiPriority="52"/>
+    <w:lsdException w:name="Grid Table 1 Light Accent 4" w:uiPriority="46"/>
+    <w:lsdException w:name="Grid Table 2 Accent 4" w:uiPriority="47"/>
+    <w:lsdException w:name="Grid Table 3 Accent 4" w:uiPriority="48"/>
+    <w:lsdException w:name="Grid Table 4 Accent 4" w:uiPriority="49"/>
+    <w:lsdException w:name="Grid Table 5 Dark Accent 4" w:uiPriority="50"/>
+    <w:lsdException w:name="Grid Table 6 Colorful Accent 4" w:uiPriority="51"/>
+    <w:lsdException w:name="Grid Table 7 Colorful Accent 4" w:uiPriority="52"/>
+    <w:lsdException w:name="Grid Table 1 Light Accent 5" w:uiPriority="46"/>
+    <w:lsdException w:name="Grid Table 2 Accent 5" w:uiPriority="47"/>
+    <w:lsdException w:name="Grid Table 3 Accent 5" w:uiPriority="48"/>
+    <w:lsdException w:name="Grid Table 4 Accent 5" w:uiPriority="49"/>
+    <w:lsdException w:name="Grid Table 5 Dark Accent 5" w:uiPriority="50"/>
+    <w:lsdException w:name="Grid Table 6 Colorful Accent 5" w:uiPriority="51"/>
+    <w:lsdException w:name="Grid Table 7 Colorful Accent 5" w:uiPriority="52"/>
+    <w:lsdException w:name="Grid Table 1 Light Accent 6" w:uiPriority="46"/>
+    <w:lsdException w:name="Grid Table 2 Accent 6" w:uiPriority="47"/>
+    <w:lsdException w:name="Grid Table 3 Accent 6" w:uiPriority="48"/>
+    <w:lsdException w:name="Grid Table 4 Accent 6" w:uiPriority="49"/>
+    <w:lsdException w:name="Grid Table 5 Dark Accent 6" w:uiPriority="50"/>
+    <w:lsdException w:name="Grid Table 6 Colorful Accent 6" w:uiPriority="51"/>
+    <w:lsdException w:name="Grid Table 7 Colorful Accent 6" w:uiPriority="52"/>
+    <w:lsdException w:name="List Table 1 Light" w:uiPriority="46"/>
+    <w:lsdException w:name="List Table 2" w:uiPriority="47"/>
+    <w:lsdException w:name="List Table 3" w:uiPriority="48"/>
+    <w:lsdException w:name="List Table 4" w:uiPriority="49"/>
+    <w:lsdException w:name="List Table 5 Dark" w:uiPriority="50"/>
+    <w:lsdException w:name="List Table 6 Colorful" w:uiPriority="51"/>
+    <w:lsdException w:name="List Table 7 Colorful" w:uiPriority="52"/>
+    <w:lsdException w:name="List Table 1 Light Accent 1" w:uiPriority="46"/>
+    <w:lsdException w:name="List Table 2 Accent 1" w:uiPriority="47"/>
+    <w:lsdException w:name="List Table 3 Accent 1" w:uiPriority="48"/>
+    <w:lsdException w:name="List Table 4 Accent 1" w:uiPriority="49"/>
+    <w:lsdException w:name="List Table 5 Dark Accent 1" w:uiPriority="50"/>
+    <w:lsdException w:name="List Table 6 Colorful Accent 1" w:uiPriority="51"/>
+    <w:lsdException w:name="List Table 7 Colorful Accent 1" w:uiPriority="52"/>
+    <w:lsdException w:name="List Table 1 Light Accent 2" w:uiPriority="46"/>
+    <w:lsdException w:name="List Table 2 Accent 2" w:uiPriority="47"/>
+    <w:lsdException w:name="List Table 3 Accent 2" w:uiPriority="48"/>
+    <w:lsdException w:name="List Table 4 Accent 2" w:uiPriority="49"/>
+    <w:lsdException w:name="List Table 5 Dark Accent 2" w:uiPriority="50"/>
+    <w:lsdException w:name="List Table 6 Colorful Accent 2" w:uiPriority="51"/>
+    <w:lsdException w:name="List Table 7 Colorful Accent 2" w:uiPriority="52"/>
+    <w:lsdException w:name="List Table 1 Light Accent 3" w:uiPriority="46"/>
+    <w:lsdException w:name="List Table 2 Accent 3" w:uiPriority="47"/>
+    <w:lsdException w:name="List Table 3 Accent 3" w:uiPriority="48"/>
+    <w:lsdException w:name="List Table 4 Accent 3" w:uiPriority="49"/>
+    <w:lsdException w:name="List Table 5 Dark Accent 3" w:uiPriority="50"/>
+    <w:lsdException w:name="List Table 6 Colorful Accent 3" w:uiPriority="51"/>
+    <w:lsdException w:name="List Table 7 Colorful Accent 3" w:uiPriority="52"/>
+    <w:lsdException w:name="List Table 1 Light Accent 4" w:uiPriority="46"/>
+    <w:lsdException w:name="List Table 2 Accent 4" w:uiPriority="47"/>
+    <w:lsdException w:name="List Table 3 Accent 4" w:uiPriority="48"/>
+    <w:lsdException w:name="List Table 4 Accent 4" w:uiPriority="49"/>
+    <w:lsdException w:name="List Table 5 Dark Accent 4" w:uiPriority="50"/>
+    <w:lsdException w:name="List Table 6 Colorful Accent 4" w:uiPriority="51"/>
+    <w:lsdException w:name="List Table 7 Colorful Accent 4" w:uiPriority="52"/>
+    <w:lsdException w:name="List Table 1 Light Accent 5" w:uiPriority="46"/>
+    <w:lsdException w:name="List Table 2 Accent 5" w:uiPriority="47"/>
+    <w:lsdException w:name="List Table 3 Accent 5" w:uiPriority="48"/>
+    <w:lsdException w:name="List Table 4 Accent 5" w:uiPriority="49"/>
+    <w:lsdException w:name="List Table 5 Dark Accent 5" w:uiPriority="50"/>
+    <w:lsdException w:name="List Table 6 Colorful Accent 5" w:uiPriority="51"/>
+    <w:lsdException w:name="List Table 7 Colorful Accent 5" w:uiPriority="52"/>
+    <w:lsdException w:name="List Table 1 Light Accent 6" w:uiPriority="46"/>
+    <w:lsdException w:name="List Table 2 Accent 6" w:uiPriority="47"/>
+    <w:lsdException w:name="List Table 3 Accent 6" w:uiPriority="48"/>
+    <w:lsdException w:name="List Table 4 Accent 6" w:uiPriority="49"/>
+    <w:lsdException w:name="List Table 5 Dark Accent 6" w:uiPriority="50"/>
+    <w:lsdException w:name="List Table 6 Colorful Accent 6" w:uiPriority="51"/>
+    <w:lsdException w:name="List Table 7 Colorful Accent 6" w:uiPriority="52"/>
   </w:latentStyles>
   <w:style w:type="paragraph" w:default="1" w:styleId="Normal">
     <w:name w:val="Normal"/>
@@ -6422,198 +7751,8 @@
 </w:styles>
 </file>
 
-<file path=word/glossary/stylesWithEffects.xml><?xml version="1.0" encoding="utf-8"?>
-<w:styles xmlns:wpc="http://schemas.microsoft.com/office/word/2010/wordprocessingCanvas" xmlns:mc="http://schemas.openxmlformats.org/markup-compatibility/2006" xmlns:o="urn:schemas-microsoft-com:office:office" xmlns:r="http://schemas.openxmlformats.org/officeDocument/2006/relationships" xmlns:m="http://schemas.openxmlformats.org/officeDocument/2006/math" xmlns:v="urn:schemas-microsoft-com:vml" xmlns:wp14="http://schemas.microsoft.com/office/word/2010/wordprocessingDrawing" xmlns:wp="http://schemas.openxmlformats.org/drawingml/2006/wordprocessingDrawing" xmlns:w10="urn:schemas-microsoft-com:office:word" xmlns:w="http://schemas.openxmlformats.org/wordprocessingml/2006/main" xmlns:w14="http://schemas.microsoft.com/office/word/2010/wordml" xmlns:wpg="http://schemas.microsoft.com/office/word/2010/wordprocessingGroup" xmlns:wpi="http://schemas.microsoft.com/office/word/2010/wordprocessingInk" xmlns:wne="http://schemas.microsoft.com/office/word/2006/wordml" xmlns:wps="http://schemas.microsoft.com/office/word/2010/wordprocessingShape" mc:Ignorable="w14 wp14">
-  <w:docDefaults>
-    <w:rPrDefault>
-      <w:rPr>
-        <w:rFonts w:asciiTheme="minorHAnsi" w:eastAsiaTheme="minorEastAsia" w:hAnsiTheme="minorHAnsi" w:cstheme="minorBidi"/>
-        <w:sz w:val="22"/>
-        <w:szCs w:val="22"/>
-        <w:lang w:val="pt-PT" w:eastAsia="pt-PT" w:bidi="ar-SA"/>
-      </w:rPr>
-    </w:rPrDefault>
-    <w:pPrDefault>
-      <w:pPr>
-        <w:spacing w:after="200" w:line="276" w:lineRule="auto"/>
-      </w:pPr>
-    </w:pPrDefault>
-  </w:docDefaults>
-  <w:latentStyles w:defLockedState="0" w:defUIPriority="99" w:defSemiHidden="1" w:defUnhideWhenUsed="1" w:defQFormat="0" w:count="267">
-    <w:lsdException w:name="Normal" w:semiHidden="0" w:uiPriority="0" w:unhideWhenUsed="0" w:qFormat="1"/>
-    <w:lsdException w:name="heading 1" w:semiHidden="0" w:uiPriority="9" w:unhideWhenUsed="0" w:qFormat="1"/>
-    <w:lsdException w:name="heading 2" w:uiPriority="9" w:qFormat="1"/>
-    <w:lsdException w:name="heading 3" w:uiPriority="9" w:qFormat="1"/>
-    <w:lsdException w:name="heading 4" w:uiPriority="9" w:qFormat="1"/>
-    <w:lsdException w:name="heading 5" w:uiPriority="9" w:qFormat="1"/>
-    <w:lsdException w:name="heading 6" w:uiPriority="9" w:qFormat="1"/>
-    <w:lsdException w:name="heading 7" w:uiPriority="9" w:qFormat="1"/>
-    <w:lsdException w:name="heading 8" w:uiPriority="9" w:qFormat="1"/>
-    <w:lsdException w:name="heading 9" w:uiPriority="9" w:qFormat="1"/>
-    <w:lsdException w:name="toc 1" w:uiPriority="39"/>
-    <w:lsdException w:name="toc 2" w:uiPriority="39"/>
-    <w:lsdException w:name="toc 3" w:uiPriority="39"/>
-    <w:lsdException w:name="toc 4" w:uiPriority="39"/>
-    <w:lsdException w:name="toc 5" w:uiPriority="39"/>
-    <w:lsdException w:name="toc 6" w:uiPriority="39"/>
-    <w:lsdException w:name="toc 7" w:uiPriority="39"/>
-    <w:lsdException w:name="toc 8" w:uiPriority="39"/>
-    <w:lsdException w:name="toc 9" w:uiPriority="39"/>
-    <w:lsdException w:name="caption" w:uiPriority="35" w:qFormat="1"/>
-    <w:lsdException w:name="Title" w:semiHidden="0" w:uiPriority="10" w:unhideWhenUsed="0" w:qFormat="1"/>
-    <w:lsdException w:name="Default Paragraph Font" w:uiPriority="1"/>
-    <w:lsdException w:name="Subtitle" w:semiHidden="0" w:uiPriority="11" w:unhideWhenUsed="0" w:qFormat="1"/>
-    <w:lsdException w:name="Strong" w:semiHidden="0" w:uiPriority="22" w:unhideWhenUsed="0" w:qFormat="1"/>
-    <w:lsdException w:name="Emphasis" w:semiHidden="0" w:uiPriority="20" w:unhideWhenUsed="0" w:qFormat="1"/>
-    <w:lsdException w:name="Table Grid" w:semiHidden="0" w:uiPriority="59" w:unhideWhenUsed="0"/>
-    <w:lsdException w:name="Placeholder Text" w:unhideWhenUsed="0"/>
-    <w:lsdException w:name="No Spacing" w:semiHidden="0" w:uiPriority="1" w:unhideWhenUsed="0" w:qFormat="1"/>
-    <w:lsdException w:name="Light Shading" w:semiHidden="0" w:uiPriority="60" w:unhideWhenUsed="0"/>
-    <w:lsdException w:name="Light List" w:semiHidden="0" w:uiPriority="61" w:unhideWhenUsed="0"/>
-    <w:lsdException w:name="Light Grid" w:semiHidden="0" w:uiPriority="62" w:unhideWhenUsed="0"/>
-    <w:lsdException w:name="Medium Shading 1" w:semiHidden="0" w:uiPriority="63" w:unhideWhenUsed="0"/>
-    <w:lsdException w:name="Medium Shading 2" w:semiHidden="0" w:uiPriority="64" w:unhideWhenUsed="0"/>
-    <w:lsdException w:name="Medium List 1" w:semiHidden="0" w:uiPriority="65" w:unhideWhenUsed="0"/>
-    <w:lsdException w:name="Medium List 2" w:semiHidden="0" w:uiPriority="66" w:unhideWhenUsed="0"/>
-    <w:lsdException w:name="Medium Grid 1" w:semiHidden="0" w:uiPriority="67" w:unhideWhenUsed="0"/>
-    <w:lsdException w:name="Medium Grid 2" w:semiHidden="0" w:uiPriority="68" w:unhideWhenUsed="0"/>
-    <w:lsdException w:name="Medium Grid 3" w:semiHidden="0" w:uiPriority="69" w:unhideWhenUsed="0"/>
-    <w:lsdException w:name="Dark List" w:semiHidden="0" w:uiPriority="70" w:unhideWhenUsed="0"/>
-    <w:lsdException w:name="Colorful Shading" w:semiHidden="0" w:uiPriority="71" w:unhideWhenUsed="0"/>
-    <w:lsdException w:name="Colorful List" w:semiHidden="0" w:uiPriority="72" w:unhideWhenUsed="0"/>
-    <w:lsdException w:name="Colorful Grid" w:semiHidden="0" w:uiPriority="73" w:unhideWhenUsed="0"/>
-    <w:lsdException w:name="Light Shading Accent 1" w:semiHidden="0" w:uiPriority="60" w:unhideWhenUsed="0"/>
-    <w:lsdException w:name="Light List Accent 1" w:semiHidden="0" w:uiPriority="61" w:unhideWhenUsed="0"/>
-    <w:lsdException w:name="Light Grid Accent 1" w:semiHidden="0" w:uiPriority="62" w:unhideWhenUsed="0"/>
-    <w:lsdException w:name="Medium Shading 1 Accent 1" w:semiHidden="0" w:uiPriority="63" w:unhideWhenUsed="0"/>
-    <w:lsdException w:name="Medium Shading 2 Accent 1" w:semiHidden="0" w:uiPriority="64" w:unhideWhenUsed="0"/>
-    <w:lsdException w:name="Medium List 1 Accent 1" w:semiHidden="0" w:uiPriority="65" w:unhideWhenUsed="0"/>
-    <w:lsdException w:name="Revision" w:unhideWhenUsed="0"/>
-    <w:lsdException w:name="List Paragraph" w:semiHidden="0" w:uiPriority="34" w:unhideWhenUsed="0" w:qFormat="1"/>
-    <w:lsdException w:name="Quote" w:semiHidden="0" w:uiPriority="29" w:unhideWhenUsed="0" w:qFormat="1"/>
-    <w:lsdException w:name="Intense Quote" w:semiHidden="0" w:uiPriority="30" w:unhideWhenUsed="0" w:qFormat="1"/>
-    <w:lsdException w:name="Medium List 2 Accent 1" w:semiHidden="0" w:uiPriority="66" w:unhideWhenUsed="0"/>
-    <w:lsdException w:name="Medium Grid 1 Accent 1" w:semiHidden="0" w:uiPriority="67" w:unhideWhenUsed="0"/>
-    <w:lsdException w:name="Medium Grid 2 Accent 1" w:semiHidden="0" w:uiPriority="68" w:unhideWhenUsed="0"/>
-    <w:lsdException w:name="Medium Grid 3 Accent 1" w:semiHidden="0" w:uiPriority="69" w:unhideWhenUsed="0"/>
-    <w:lsdException w:name="Dark List Accent 1" w:semiHidden="0" w:uiPriority="70" w:unhideWhenUsed="0"/>
-    <w:lsdException w:name="Colorful Shading Accent 1" w:semiHidden="0" w:uiPriority="71" w:unhideWhenUsed="0"/>
-    <w:lsdException w:name="Colorful List Accent 1" w:semiHidden="0" w:uiPriority="72" w:unhideWhenUsed="0"/>
-    <w:lsdException w:name="Colorful Grid Accent 1" w:semiHidden="0" w:uiPriority="73" w:unhideWhenUsed="0"/>
-    <w:lsdException w:name="Light Shading Accent 2" w:semiHidden="0" w:uiPriority="60" w:unhideWhenUsed="0"/>
-    <w:lsdException w:name="Light List Accent 2" w:semiHidden="0" w:uiPriority="61" w:unhideWhenUsed="0"/>
-    <w:lsdException w:name="Light Grid Accent 2" w:semiHidden="0" w:uiPriority="62" w:unhideWhenUsed="0"/>
-    <w:lsdException w:name="Medium Shading 1 Accent 2" w:semiHidden="0" w:uiPriority="63" w:unhideWhenUsed="0"/>
-    <w:lsdException w:name="Medium Shading 2 Accent 2" w:semiHidden="0" w:uiPriority="64" w:unhideWhenUsed="0"/>
-    <w:lsdException w:name="Medium List 1 Accent 2" w:semiHidden="0" w:uiPriority="65" w:unhideWhenUsed="0"/>
-    <w:lsdException w:name="Medium List 2 Accent 2" w:semiHidden="0" w:uiPriority="66" w:unhideWhenUsed="0"/>
-    <w:lsdException w:name="Medium Grid 1 Accent 2" w:semiHidden="0" w:uiPriority="67" w:unhideWhenUsed="0"/>
-    <w:lsdException w:name="Medium Grid 2 Accent 2" w:semiHidden="0" w:uiPriority="68" w:unhideWhenUsed="0"/>
-    <w:lsdException w:name="Medium Grid 3 Accent 2" w:semiHidden="0" w:uiPriority="69" w:unhideWhenUsed="0"/>
-    <w:lsdException w:name="Dark List Accent 2" w:semiHidden="0" w:uiPriority="70" w:unhideWhenUsed="0"/>
-    <w:lsdException w:name="Colorful Shading Accent 2" w:semiHidden="0" w:uiPriority="71" w:unhideWhenUsed="0"/>
-    <w:lsdException w:name="Colorful List Accent 2" w:semiHidden="0" w:uiPriority="72" w:unhideWhenUsed="0"/>
-    <w:lsdException w:name="Colorful Grid Accent 2" w:semiHidden="0" w:uiPriority="73" w:unhideWhenUsed="0"/>
-    <w:lsdException w:name="Light Shading Accent 3" w:semiHidden="0" w:uiPriority="60" w:unhideWhenUsed="0"/>
-    <w:lsdException w:name="Light List Accent 3" w:semiHidden="0" w:uiPriority="61" w:unhideWhenUsed="0"/>
-    <w:lsdException w:name="Light Grid Accent 3" w:semiHidden="0" w:uiPriority="62" w:unhideWhenUsed="0"/>
-    <w:lsdException w:name="Medium Shading 1 Accent 3" w:semiHidden="0" w:uiPriority="63" w:unhideWhenUsed="0"/>
-    <w:lsdException w:name="Medium Shading 2 Accent 3" w:semiHidden="0" w:uiPriority="64" w:unhideWhenUsed="0"/>
-    <w:lsdException w:name="Medium List 1 Accent 3" w:semiHidden="0" w:uiPriority="65" w:unhideWhenUsed="0"/>
-    <w:lsdException w:name="Medium List 2 Accent 3" w:semiHidden="0" w:uiPriority="66" w:unhideWhenUsed="0"/>
-    <w:lsdException w:name="Medium Grid 1 Accent 3" w:semiHidden="0" w:uiPriority="67" w:unhideWhenUsed="0"/>
-    <w:lsdException w:name="Medium Grid 2 Accent 3" w:semiHidden="0" w:uiPriority="68" w:unhideWhenUsed="0"/>
-    <w:lsdException w:name="Medium Grid 3 Accent 3" w:semiHidden="0" w:uiPriority="69" w:unhideWhenUsed="0"/>
-    <w:lsdException w:name="Dark List Accent 3" w:semiHidden="0" w:uiPriority="70" w:unhideWhenUsed="0"/>
-    <w:lsdException w:name="Colorful Shading Accent 3" w:semiHidden="0" w:uiPriority="71" w:unhideWhenUsed="0"/>
-    <w:lsdException w:name="Colorful List Accent 3" w:semiHidden="0" w:uiPriority="72" w:unhideWhenUsed="0"/>
-    <w:lsdException w:name="Colorful Grid Accent 3" w:semiHidden="0" w:uiPriority="73" w:unhideWhenUsed="0"/>
-    <w:lsdException w:name="Light Shading Accent 4" w:semiHidden="0" w:uiPriority="60" w:unhideWhenUsed="0"/>
-    <w:lsdException w:name="Light List Accent 4" w:semiHidden="0" w:uiPriority="61" w:unhideWhenUsed="0"/>
-    <w:lsdException w:name="Light Grid Accent 4" w:semiHidden="0" w:uiPriority="62" w:unhideWhenUsed="0"/>
-    <w:lsdException w:name="Medium Shading 1 Accent 4" w:semiHidden="0" w:uiPriority="63" w:unhideWhenUsed="0"/>
-    <w:lsdException w:name="Medium Shading 2 Accent 4" w:semiHidden="0" w:uiPriority="64" w:unhideWhenUsed="0"/>
-    <w:lsdException w:name="Medium List 1 Accent 4" w:semiHidden="0" w:uiPriority="65" w:unhideWhenUsed="0"/>
-    <w:lsdException w:name="Medium List 2 Accent 4" w:semiHidden="0" w:uiPriority="66" w:unhideWhenUsed="0"/>
-    <w:lsdException w:name="Medium Grid 1 Accent 4" w:semiHidden="0" w:uiPriority="67" w:unhideWhenUsed="0"/>
-    <w:lsdException w:name="Medium Grid 2 Accent 4" w:semiHidden="0" w:uiPriority="68" w:unhideWhenUsed="0"/>
-    <w:lsdException w:name="Medium Grid 3 Accent 4" w:semiHidden="0" w:uiPriority="69" w:unhideWhenUsed="0"/>
-    <w:lsdException w:name="Dark List Accent 4" w:semiHidden="0" w:uiPriority="70" w:unhideWhenUsed="0"/>
-    <w:lsdException w:name="Colorful Shading Accent 4" w:semiHidden="0" w:uiPriority="71" w:unhideWhenUsed="0"/>
-    <w:lsdException w:name="Colorful List Accent 4" w:semiHidden="0" w:uiPriority="72" w:unhideWhenUsed="0"/>
-    <w:lsdException w:name="Colorful Grid Accent 4" w:semiHidden="0" w:uiPriority="73" w:unhideWhenUsed="0"/>
-    <w:lsdException w:name="Light Shading Accent 5" w:semiHidden="0" w:uiPriority="60" w:unhideWhenUsed="0"/>
-    <w:lsdException w:name="Light List Accent 5" w:semiHidden="0" w:uiPriority="61" w:unhideWhenUsed="0"/>
-    <w:lsdException w:name="Light Grid Accent 5" w:semiHidden="0" w:uiPriority="62" w:unhideWhenUsed="0"/>
-    <w:lsdException w:name="Medium Shading 1 Accent 5" w:semiHidden="0" w:uiPriority="63" w:unhideWhenUsed="0"/>
-    <w:lsdException w:name="Medium Shading 2 Accent 5" w:semiHidden="0" w:uiPriority="64" w:unhideWhenUsed="0"/>
-    <w:lsdException w:name="Medium List 1 Accent 5" w:semiHidden="0" w:uiPriority="65" w:unhideWhenUsed="0"/>
-    <w:lsdException w:name="Medium List 2 Accent 5" w:semiHidden="0" w:uiPriority="66" w:unhideWhenUsed="0"/>
-    <w:lsdException w:name="Medium Grid 1 Accent 5" w:semiHidden="0" w:uiPriority="67" w:unhideWhenUsed="0"/>
-    <w:lsdException w:name="Medium Grid 2 Accent 5" w:semiHidden="0" w:uiPriority="68" w:unhideWhenUsed="0"/>
-    <w:lsdException w:name="Medium Grid 3 Accent 5" w:semiHidden="0" w:uiPriority="69" w:unhideWhenUsed="0"/>
-    <w:lsdException w:name="Dark List Accent 5" w:semiHidden="0" w:uiPriority="70" w:unhideWhenUsed="0"/>
-    <w:lsdException w:name="Colorful Shading Accent 5" w:semiHidden="0" w:uiPriority="71" w:unhideWhenUsed="0"/>
-    <w:lsdException w:name="Colorful List Accent 5" w:semiHidden="0" w:uiPriority="72" w:unhideWhenUsed="0"/>
-    <w:lsdException w:name="Colorful Grid Accent 5" w:semiHidden="0" w:uiPriority="73" w:unhideWhenUsed="0"/>
-    <w:lsdException w:name="Light Shading Accent 6" w:semiHidden="0" w:uiPriority="60" w:unhideWhenUsed="0"/>
-    <w:lsdException w:name="Light List Accent 6" w:semiHidden="0" w:uiPriority="61" w:unhideWhenUsed="0"/>
-    <w:lsdException w:name="Light Grid Accent 6" w:semiHidden="0" w:uiPriority="62" w:unhideWhenUsed="0"/>
-    <w:lsdException w:name="Medium Shading 1 Accent 6" w:semiHidden="0" w:uiPriority="63" w:unhideWhenUsed="0"/>
-    <w:lsdException w:name="Medium Shading 2 Accent 6" w:semiHidden="0" w:uiPriority="64" w:unhideWhenUsed="0"/>
-    <w:lsdException w:name="Medium List 1 Accent 6" w:semiHidden="0" w:uiPriority="65" w:unhideWhenUsed="0"/>
-    <w:lsdException w:name="Medium List 2 Accent 6" w:semiHidden="0" w:uiPriority="66" w:unhideWhenUsed="0"/>
-    <w:lsdException w:name="Medium Grid 1 Accent 6" w:semiHidden="0" w:uiPriority="67" w:unhideWhenUsed="0"/>
-    <w:lsdException w:name="Medium Grid 2 Accent 6" w:semiHidden="0" w:uiPriority="68" w:unhideWhenUsed="0"/>
-    <w:lsdException w:name="Medium Grid 3 Accent 6" w:semiHidden="0" w:uiPriority="69" w:unhideWhenUsed="0"/>
-    <w:lsdException w:name="Dark List Accent 6" w:semiHidden="0" w:uiPriority="70" w:unhideWhenUsed="0"/>
-    <w:lsdException w:name="Colorful Shading Accent 6" w:semiHidden="0" w:uiPriority="71" w:unhideWhenUsed="0"/>
-    <w:lsdException w:name="Colorful List Accent 6" w:semiHidden="0" w:uiPriority="72" w:unhideWhenUsed="0"/>
-    <w:lsdException w:name="Colorful Grid Accent 6" w:semiHidden="0" w:uiPriority="73" w:unhideWhenUsed="0"/>
-    <w:lsdException w:name="Subtle Emphasis" w:semiHidden="0" w:uiPriority="19" w:unhideWhenUsed="0" w:qFormat="1"/>
-    <w:lsdException w:name="Intense Emphasis" w:semiHidden="0" w:uiPriority="21" w:unhideWhenUsed="0" w:qFormat="1"/>
-    <w:lsdException w:name="Subtle Reference" w:semiHidden="0" w:uiPriority="31" w:unhideWhenUsed="0" w:qFormat="1"/>
-    <w:lsdException w:name="Intense Reference" w:semiHidden="0" w:uiPriority="32" w:unhideWhenUsed="0" w:qFormat="1"/>
-    <w:lsdException w:name="Book Title" w:semiHidden="0" w:uiPriority="33" w:unhideWhenUsed="0" w:qFormat="1"/>
-    <w:lsdException w:name="Bibliography" w:uiPriority="37"/>
-    <w:lsdException w:name="TOC Heading" w:uiPriority="39" w:qFormat="1"/>
-  </w:latentStyles>
-  <w:style w:type="paragraph" w:default="1" w:styleId="Normal">
-    <w:name w:val="Normal"/>
-    <w:qFormat/>
-  </w:style>
-  <w:style w:type="character" w:default="1" w:styleId="DefaultParagraphFont">
-    <w:name w:val="Default Paragraph Font"/>
-    <w:uiPriority w:val="1"/>
-    <w:semiHidden/>
-    <w:unhideWhenUsed/>
-  </w:style>
-  <w:style w:type="table" w:default="1" w:styleId="TableNormal">
-    <w:name w:val="Normal Table"/>
-    <w:uiPriority w:val="99"/>
-    <w:semiHidden/>
-    <w:unhideWhenUsed/>
-    <w:tblPr>
-      <w:tblInd w:w="0" w:type="dxa"/>
-      <w:tblCellMar>
-        <w:top w:w="0" w:type="dxa"/>
-        <w:left w:w="108" w:type="dxa"/>
-        <w:bottom w:w="0" w:type="dxa"/>
-        <w:right w:w="108" w:type="dxa"/>
-      </w:tblCellMar>
-    </w:tblPr>
-  </w:style>
-  <w:style w:type="numbering" w:default="1" w:styleId="NoList">
-    <w:name w:val="No List"/>
-    <w:uiPriority w:val="99"/>
-    <w:semiHidden/>
-    <w:unhideWhenUsed/>
-  </w:style>
-</w:styles>
-</file>
-
 <file path=word/glossary/webSettings.xml><?xml version="1.0" encoding="utf-8"?>
-<w:webSettings xmlns:mc="http://schemas.openxmlformats.org/markup-compatibility/2006" xmlns:r="http://schemas.openxmlformats.org/officeDocument/2006/relationships" xmlns:w="http://schemas.openxmlformats.org/wordprocessingml/2006/main" xmlns:w14="http://schemas.microsoft.com/office/word/2010/wordml" mc:Ignorable="w14">
+<w:webSettings xmlns:mc="http://schemas.openxmlformats.org/markup-compatibility/2006" xmlns:r="http://schemas.openxmlformats.org/officeDocument/2006/relationships" xmlns:w="http://schemas.openxmlformats.org/wordprocessingml/2006/main" xmlns:w14="http://schemas.microsoft.com/office/word/2010/wordml" xmlns:w15="http://schemas.microsoft.com/office/word/2012/wordml" mc:Ignorable="w14 w15">
   <w:optimizeForBrowser/>
 </w:webSettings>
 </file>
@@ -6925,7 +8064,7 @@
 </file>
 
 <file path=customXml/itemProps2.xml><?xml version="1.0" encoding="utf-8"?>
-<ds:datastoreItem xmlns:ds="http://schemas.openxmlformats.org/officeDocument/2006/customXml" ds:itemID="{C382B73E-A773-4213-B956-2C9989AA9DD4}">
+<ds:datastoreItem xmlns:ds="http://schemas.openxmlformats.org/officeDocument/2006/customXml" ds:itemID="{4B7B2506-32D1-492F-8B18-C009B94A18C5}">
   <ds:schemaRefs>
     <ds:schemaRef ds:uri="http://schemas.openxmlformats.org/officeDocument/2006/bibliography"/>
   </ds:schemaRefs>

</xml_diff>